<commit_message>
write doc about rbtree
</commit_message>
<xml_diff>
--- a/Chapter-3-DataStructure/doc/RedBlackTree.docx
+++ b/Chapter-3-DataStructure/doc/RedBlackTree.docx
@@ -334,13 +334,7 @@
           <w:rPr>
             <w:rFonts w:ascii="Cambria Math" w:eastAsia="宋体" w:hAnsi="Cambria Math" w:cs="Times New Roman"/>
           </w:rPr>
-          <m:t>O(</m:t>
-        </m:r>
-        <m:r>
-          <w:rPr>
-            <w:rFonts w:ascii="Cambria Math" w:eastAsia="宋体" w:hAnsi="Cambria Math" w:cs="Times New Roman"/>
-          </w:rPr>
-          <m:t>2×</m:t>
+          <m:t>O(2×</m:t>
         </m:r>
         <m:func>
           <m:funcPr>
@@ -980,14 +974,342 @@
     <w:p>
       <w:pPr>
         <w:ind w:left="420"/>
-        <w:rPr>
-          <w:rFonts w:ascii="Cambria Math" w:eastAsia="宋体" w:hAnsi="Cambria Math" w:cs="Times New Roman"/>
-        </w:rPr>
-      </w:pPr>
+        <w:jc w:val="center"/>
+        <w:rPr>
+          <w:rFonts w:ascii="Cambria Math" w:eastAsia="宋体" w:hAnsi="Cambria Math" w:cs="Times New Roman"/>
+        </w:rPr>
+      </w:pPr>
+      <w:r>
+        <w:object w:dxaOrig="8806" w:dyaOrig="6901">
+          <v:shapetype id="_x0000_t75" coordsize="21600,21600" o:spt="75" o:preferrelative="t" path="m@4@5l@4@11@9@11@9@5xe" filled="f" stroked="f">
+            <v:stroke joinstyle="miter"/>
+            <v:formulas>
+              <v:f eqn="if lineDrawn pixelLineWidth 0"/>
+              <v:f eqn="sum @0 1 0"/>
+              <v:f eqn="sum 0 0 @1"/>
+              <v:f eqn="prod @2 1 2"/>
+              <v:f eqn="prod @3 21600 pixelWidth"/>
+              <v:f eqn="prod @3 21600 pixelHeight"/>
+              <v:f eqn="sum @0 0 1"/>
+              <v:f eqn="prod @6 1 2"/>
+              <v:f eqn="prod @7 21600 pixelWidth"/>
+              <v:f eqn="sum @8 21600 0"/>
+              <v:f eqn="prod @7 21600 pixelHeight"/>
+              <v:f eqn="sum @10 21600 0"/>
+            </v:formulas>
+            <v:path o:extrusionok="f" gradientshapeok="t" o:connecttype="rect"/>
+            <o:lock v:ext="edit" aspectratio="t"/>
+          </v:shapetype>
+          <v:shape id="_x0000_i1030" type="#_x0000_t75" style="width:342pt;height:268.5pt" o:ole="">
+            <v:imagedata r:id="rId7" o:title=""/>
+          </v:shape>
+          <o:OLEObject Type="Embed" ProgID="Visio.Drawing.15" ShapeID="_x0000_i1030" DrawAspect="Content" ObjectID="_1546109052" r:id="rId8"/>
+        </w:object>
+      </w:r>
     </w:p>
     <w:p>
       <w:pPr>
-        <w:ind w:left="420"/>
+        <w:ind w:firstLine="420"/>
+        <w:rPr>
+          <w:rFonts w:ascii="Cambria Math" w:eastAsia="宋体" w:hAnsi="Cambria Math" w:cs="Times New Roman"/>
+        </w:rPr>
+      </w:pPr>
+      <w:r>
+        <w:rPr>
+          <w:rFonts w:ascii="Cambria Math" w:eastAsia="宋体" w:hAnsi="Cambria Math" w:cs="Times New Roman"/>
+        </w:rPr>
+        <w:t>在红黑树的插入和删除操作中，</w:t>
+      </w:r>
+      <w:r>
+        <w:rPr>
+          <w:rFonts w:ascii="Cambria Math" w:eastAsia="宋体" w:hAnsi="Cambria Math" w:cs="Times New Roman" w:hint="eastAsia"/>
+        </w:rPr>
+        <w:t>需要</w:t>
+      </w:r>
+      <w:r>
+        <w:rPr>
+          <w:rFonts w:ascii="Cambria Math" w:eastAsia="宋体" w:hAnsi="Cambria Math" w:cs="Times New Roman"/>
+        </w:rPr>
+        <w:t>对树进行</w:t>
+      </w:r>
+      <w:r>
+        <w:rPr>
+          <w:rFonts w:ascii="Cambria Math" w:eastAsia="宋体" w:hAnsi="Cambria Math" w:cs="Times New Roman" w:hint="eastAsia"/>
+        </w:rPr>
+        <w:t>染色</w:t>
+      </w:r>
+      <w:r>
+        <w:rPr>
+          <w:rFonts w:ascii="Cambria Math" w:eastAsia="宋体" w:hAnsi="Cambria Math" w:cs="Times New Roman"/>
+        </w:rPr>
+        <w:t>和</w:t>
+      </w:r>
+      <w:r>
+        <w:rPr>
+          <w:rFonts w:ascii="Cambria Math" w:eastAsia="宋体" w:hAnsi="Cambria Math" w:cs="Times New Roman" w:hint="eastAsia"/>
+        </w:rPr>
+        <w:t>旋转</w:t>
+      </w:r>
+      <w:r>
+        <w:rPr>
+          <w:rFonts w:ascii="Cambria Math" w:eastAsia="宋体" w:hAnsi="Cambria Math" w:cs="Times New Roman"/>
+        </w:rPr>
+        <w:t>等操作来</w:t>
+      </w:r>
+      <w:r>
+        <w:rPr>
+          <w:rFonts w:ascii="Cambria Math" w:eastAsia="宋体" w:hAnsi="Cambria Math" w:cs="Times New Roman" w:hint="eastAsia"/>
+        </w:rPr>
+        <w:t>保证</w:t>
+      </w:r>
+      <w:r>
+        <w:rPr>
+          <w:rFonts w:ascii="Cambria Math" w:eastAsia="宋体" w:hAnsi="Cambria Math" w:cs="Times New Roman" w:hint="eastAsia"/>
+        </w:rPr>
+        <w:t>红黑树</w:t>
+      </w:r>
+      <w:r>
+        <w:rPr>
+          <w:rFonts w:ascii="Cambria Math" w:eastAsia="宋体" w:hAnsi="Cambria Math" w:cs="Times New Roman"/>
+        </w:rPr>
+        <w:t>的</w:t>
+      </w:r>
+      <w:r>
+        <w:rPr>
+          <w:rFonts w:ascii="Cambria Math" w:eastAsia="宋体" w:hAnsi="Cambria Math" w:cs="Times New Roman" w:hint="eastAsia"/>
+        </w:rPr>
+        <w:t>上面</w:t>
+      </w:r>
+      <w:r>
+        <w:rPr>
+          <w:rFonts w:ascii="Cambria Math" w:eastAsia="宋体" w:hAnsi="Cambria Math" w:cs="Times New Roman" w:hint="eastAsia"/>
+        </w:rPr>
+        <w:t>5</w:t>
+      </w:r>
+      <w:r>
+        <w:rPr>
+          <w:rFonts w:ascii="Cambria Math" w:eastAsia="宋体" w:hAnsi="Cambria Math" w:cs="Times New Roman" w:hint="eastAsia"/>
+        </w:rPr>
+        <w:t>条</w:t>
+      </w:r>
+      <w:r>
+        <w:rPr>
+          <w:rFonts w:ascii="Cambria Math" w:eastAsia="宋体" w:hAnsi="Cambria Math" w:cs="Times New Roman"/>
+        </w:rPr>
+        <w:t>性质。</w:t>
+      </w:r>
+    </w:p>
+    <w:p>
+      <w:pPr>
+        <w:ind w:firstLine="420"/>
+        <w:rPr>
+          <w:rFonts w:ascii="Cambria Math" w:eastAsia="宋体" w:hAnsi="Cambria Math" w:cs="Times New Roman"/>
+        </w:rPr>
+      </w:pPr>
+      <w:r>
+        <w:rPr>
+          <w:rFonts w:ascii="Cambria Math" w:eastAsia="宋体" w:hAnsi="Cambria Math" w:cs="Times New Roman" w:hint="eastAsia"/>
+        </w:rPr>
+        <w:t>插入</w:t>
+      </w:r>
+      <w:r>
+        <w:rPr>
+          <w:rFonts w:ascii="Cambria Math" w:eastAsia="宋体" w:hAnsi="Cambria Math" w:cs="Times New Roman" w:hint="eastAsia"/>
+        </w:rPr>
+        <w:t>，</w:t>
+      </w:r>
+      <w:r>
+        <w:rPr>
+          <w:rFonts w:ascii="Cambria Math" w:eastAsia="宋体" w:hAnsi="Cambria Math" w:cs="Times New Roman"/>
+        </w:rPr>
+        <w:t>默认情况下新节点</w:t>
+      </w:r>
+      <w:r>
+        <w:rPr>
+          <w:rFonts w:ascii="Cambria Math" w:eastAsia="宋体" w:hAnsi="Cambria Math" w:cs="Times New Roman"/>
+        </w:rPr>
+        <w:t>e</w:t>
+      </w:r>
+      <w:r>
+        <w:rPr>
+          <w:rFonts w:ascii="Cambria Math" w:eastAsia="宋体" w:hAnsi="Cambria Math" w:cs="Times New Roman"/>
+        </w:rPr>
+        <w:t>染色为</w:t>
+      </w:r>
+      <w:r>
+        <w:rPr>
+          <w:rFonts w:ascii="Cambria Math" w:eastAsia="宋体" w:hAnsi="Cambria Math" w:cs="Times New Roman"/>
+        </w:rPr>
+        <w:t>Red</w:t>
+      </w:r>
+      <w:r>
+        <w:rPr>
+          <w:rFonts w:ascii="Cambria Math" w:eastAsia="宋体" w:hAnsi="Cambria Math" w:cs="Times New Roman" w:hint="eastAsia"/>
+        </w:rPr>
+        <w:t>：</w:t>
+      </w:r>
+    </w:p>
+    <w:p>
+      <w:pPr>
+        <w:pStyle w:val="a6"/>
+        <w:numPr>
+          <w:ilvl w:val="0"/>
+          <w:numId w:val="25"/>
+        </w:numPr>
+        <w:ind w:firstLineChars="0"/>
+        <w:rPr>
+          <w:rFonts w:ascii="Cambria Math" w:eastAsia="宋体" w:hAnsi="Cambria Math" w:cs="Times New Roman"/>
+        </w:rPr>
+      </w:pPr>
+      <w:r>
+        <w:rPr>
+          <w:rFonts w:ascii="Cambria Math" w:eastAsia="宋体" w:hAnsi="Cambria Math" w:cs="Times New Roman" w:hint="eastAsia"/>
+        </w:rPr>
+        <w:lastRenderedPageBreak/>
+        <w:t>若</w:t>
+      </w:r>
+      <w:r>
+        <w:rPr>
+          <w:rFonts w:ascii="Cambria Math" w:eastAsia="宋体" w:hAnsi="Cambria Math" w:cs="Times New Roman" w:hint="eastAsia"/>
+        </w:rPr>
+        <w:t>新</w:t>
+      </w:r>
+      <w:r>
+        <w:rPr>
+          <w:rFonts w:ascii="Cambria Math" w:eastAsia="宋体" w:hAnsi="Cambria Math" w:cs="Times New Roman"/>
+        </w:rPr>
+        <w:t>节点</w:t>
+      </w:r>
+      <w:r>
+        <w:rPr>
+          <w:rFonts w:ascii="Cambria Math" w:eastAsia="宋体" w:hAnsi="Cambria Math" w:cs="Times New Roman"/>
+        </w:rPr>
+        <w:t>e</w:t>
+      </w:r>
+      <w:r>
+        <w:rPr>
+          <w:rFonts w:ascii="Cambria Math" w:eastAsia="宋体" w:hAnsi="Cambria Math" w:cs="Times New Roman" w:hint="eastAsia"/>
+        </w:rPr>
+        <w:t>的</w:t>
+      </w:r>
+      <w:r>
+        <w:rPr>
+          <w:rFonts w:ascii="Cambria Math" w:eastAsia="宋体" w:hAnsi="Cambria Math" w:cs="Times New Roman"/>
+        </w:rPr>
+        <w:t>插入</w:t>
+      </w:r>
+      <w:r>
+        <w:rPr>
+          <w:rFonts w:ascii="Cambria Math" w:eastAsia="宋体" w:hAnsi="Cambria Math" w:cs="Times New Roman" w:hint="eastAsia"/>
+        </w:rPr>
+        <w:t>位置为根节点</w:t>
+      </w:r>
+      <w:r>
+        <w:rPr>
+          <w:rFonts w:ascii="Cambria Math" w:eastAsia="宋体" w:hAnsi="Cambria Math" w:cs="Times New Roman"/>
+        </w:rPr>
+        <w:t>，没有</w:t>
+      </w:r>
+      <w:r>
+        <w:rPr>
+          <w:rFonts w:ascii="Cambria Math" w:eastAsia="宋体" w:hAnsi="Cambria Math" w:cs="Times New Roman"/>
+        </w:rPr>
+        <w:t>Father</w:t>
+      </w:r>
+      <w:r>
+        <w:rPr>
+          <w:rFonts w:ascii="Cambria Math" w:eastAsia="宋体" w:hAnsi="Cambria Math" w:cs="Times New Roman" w:hint="eastAsia"/>
+        </w:rPr>
+        <w:t>，</w:t>
+      </w:r>
+      <w:r>
+        <w:rPr>
+          <w:rFonts w:ascii="Cambria Math" w:eastAsia="宋体" w:hAnsi="Cambria Math" w:cs="Times New Roman"/>
+        </w:rPr>
+        <w:t>则</w:t>
+      </w:r>
+      <w:r>
+        <w:rPr>
+          <w:rFonts w:ascii="Cambria Math" w:eastAsia="宋体" w:hAnsi="Cambria Math" w:cs="Times New Roman" w:hint="eastAsia"/>
+        </w:rPr>
+        <w:t>e</w:t>
+      </w:r>
+      <w:r>
+        <w:rPr>
+          <w:rFonts w:ascii="Cambria Math" w:eastAsia="宋体" w:hAnsi="Cambria Math" w:cs="Times New Roman" w:hint="eastAsia"/>
+        </w:rPr>
+        <w:t>为</w:t>
+      </w:r>
+      <w:r>
+        <w:rPr>
+          <w:rFonts w:ascii="Cambria Math" w:eastAsia="宋体" w:hAnsi="Cambria Math" w:cs="Times New Roman" w:hint="eastAsia"/>
+        </w:rPr>
+        <w:t>Black</w:t>
+      </w:r>
+      <w:r>
+        <w:rPr>
+          <w:rFonts w:ascii="Cambria Math" w:eastAsia="宋体" w:hAnsi="Cambria Math" w:cs="Times New Roman" w:hint="eastAsia"/>
+        </w:rPr>
+        <w:t>以</w:t>
+      </w:r>
+      <w:r>
+        <w:rPr>
+          <w:rFonts w:ascii="Cambria Math" w:eastAsia="宋体" w:hAnsi="Cambria Math" w:cs="Times New Roman"/>
+        </w:rPr>
+        <w:t>满足性质</w:t>
+      </w:r>
+      <w:r>
+        <w:rPr>
+          <w:rFonts w:ascii="Cambria Math" w:eastAsia="宋体" w:hAnsi="Cambria Math" w:cs="Times New Roman" w:hint="eastAsia"/>
+        </w:rPr>
+        <w:t>2</w:t>
+      </w:r>
+      <w:r>
+        <w:rPr>
+          <w:rFonts w:ascii="Cambria Math" w:eastAsia="宋体" w:hAnsi="Cambria Math" w:cs="Times New Roman" w:hint="eastAsia"/>
+        </w:rPr>
+        <w:t>；</w:t>
+      </w:r>
+      <w:r>
+        <w:rPr>
+          <w:rFonts w:ascii="Cambria Math" w:eastAsia="宋体" w:hAnsi="Cambria Math" w:cs="Times New Roman"/>
+        </w:rPr>
+        <w:t>否则进入情形</w:t>
+      </w:r>
+      <w:r>
+        <w:rPr>
+          <w:rFonts w:ascii="Cambria Math" w:eastAsia="宋体" w:hAnsi="Cambria Math" w:cs="Times New Roman" w:hint="eastAsia"/>
+        </w:rPr>
+        <w:t>(</w:t>
+      </w:r>
+      <w:r>
+        <w:rPr>
+          <w:rFonts w:ascii="Cambria Math" w:eastAsia="宋体" w:hAnsi="Cambria Math" w:cs="Times New Roman"/>
+        </w:rPr>
+        <w:t>2</w:t>
+      </w:r>
+      <w:r>
+        <w:rPr>
+          <w:rFonts w:ascii="Cambria Math" w:eastAsia="宋体" w:hAnsi="Cambria Math" w:cs="Times New Roman" w:hint="eastAsia"/>
+        </w:rPr>
+        <w:t>)</w:t>
+      </w:r>
+      <w:r>
+        <w:rPr>
+          <w:rFonts w:ascii="Cambria Math" w:eastAsia="宋体" w:hAnsi="Cambria Math" w:cs="Times New Roman" w:hint="eastAsia"/>
+        </w:rPr>
+        <w:t>；</w:t>
+      </w:r>
+    </w:p>
+    <w:p>
+      <w:pPr>
+        <w:rPr>
+          <w:rFonts w:ascii="Cambria Math" w:eastAsia="宋体" w:hAnsi="Cambria Math" w:cs="Times New Roman"/>
+        </w:rPr>
+      </w:pPr>
+    </w:p>
+    <w:p>
+      <w:pPr>
         <w:rPr>
           <w:rFonts w:ascii="Cambria Math" w:eastAsia="宋体" w:hAnsi="Cambria Math" w:cs="Times New Roman" w:hint="eastAsia"/>
         </w:rPr>
@@ -997,9 +1319,406 @@
     </w:p>
     <w:p>
       <w:pPr>
-        <w:jc w:val="center"/>
-        <w:rPr>
-          <w:rFonts w:ascii="Cambria Math" w:eastAsia="宋体" w:hAnsi="Cambria Math" w:cs="Times New Roman"/>
+        <w:pStyle w:val="a6"/>
+        <w:numPr>
+          <w:ilvl w:val="0"/>
+          <w:numId w:val="25"/>
+        </w:numPr>
+        <w:ind w:firstLineChars="0"/>
+        <w:rPr>
+          <w:rFonts w:ascii="Cambria Math" w:eastAsia="宋体" w:hAnsi="Cambria Math" w:cs="Times New Roman"/>
+        </w:rPr>
+      </w:pPr>
+      <w:r>
+        <w:rPr>
+          <w:rFonts w:ascii="Cambria Math" w:eastAsia="宋体" w:hAnsi="Cambria Math" w:cs="Times New Roman" w:hint="eastAsia"/>
+        </w:rPr>
+        <w:t>若新节点</w:t>
+      </w:r>
+      <w:r>
+        <w:rPr>
+          <w:rFonts w:ascii="Cambria Math" w:eastAsia="宋体" w:hAnsi="Cambria Math" w:cs="Times New Roman"/>
+        </w:rPr>
+        <w:t>e</w:t>
+      </w:r>
+      <w:r>
+        <w:rPr>
+          <w:rFonts w:ascii="Cambria Math" w:eastAsia="宋体" w:hAnsi="Cambria Math" w:cs="Times New Roman"/>
+        </w:rPr>
+        <w:t>的</w:t>
+      </w:r>
+      <w:r>
+        <w:rPr>
+          <w:rFonts w:ascii="Cambria Math" w:eastAsia="宋体" w:hAnsi="Cambria Math" w:cs="Times New Roman" w:hint="eastAsia"/>
+        </w:rPr>
+        <w:t>插入位置</w:t>
+      </w:r>
+      <w:r>
+        <w:rPr>
+          <w:rFonts w:ascii="Cambria Math" w:eastAsia="宋体" w:hAnsi="Cambria Math" w:cs="Times New Roman"/>
+        </w:rPr>
+        <w:t>的父节点</w:t>
+      </w:r>
+      <w:r>
+        <w:rPr>
+          <w:rFonts w:ascii="Cambria Math" w:eastAsia="宋体" w:hAnsi="Cambria Math" w:cs="Times New Roman" w:hint="eastAsia"/>
+        </w:rPr>
+        <w:t>Father</w:t>
+      </w:r>
+      <w:r>
+        <w:rPr>
+          <w:rFonts w:ascii="Cambria Math" w:eastAsia="宋体" w:hAnsi="Cambria Math" w:cs="Times New Roman"/>
+        </w:rPr>
+        <w:t>为</w:t>
+      </w:r>
+      <w:r>
+        <w:rPr>
+          <w:rFonts w:ascii="Cambria Math" w:eastAsia="宋体" w:hAnsi="Cambria Math" w:cs="Times New Roman" w:hint="eastAsia"/>
+        </w:rPr>
+        <w:t>Black</w:t>
+      </w:r>
+      <w:r>
+        <w:rPr>
+          <w:rFonts w:ascii="Cambria Math" w:eastAsia="宋体" w:hAnsi="Cambria Math" w:cs="Times New Roman"/>
+        </w:rPr>
+        <w:t>，</w:t>
+      </w:r>
+      <w:r>
+        <w:rPr>
+          <w:rFonts w:ascii="Cambria Math" w:eastAsia="宋体" w:hAnsi="Cambria Math" w:cs="Times New Roman" w:hint="eastAsia"/>
+        </w:rPr>
+        <w:t>不需</w:t>
+      </w:r>
+      <w:r>
+        <w:rPr>
+          <w:rFonts w:ascii="Cambria Math" w:eastAsia="宋体" w:hAnsi="Cambria Math" w:cs="Times New Roman"/>
+        </w:rPr>
+        <w:t>任何改变</w:t>
+      </w:r>
+      <w:r>
+        <w:rPr>
+          <w:rFonts w:ascii="Cambria Math" w:eastAsia="宋体" w:hAnsi="Cambria Math" w:cs="Times New Roman" w:hint="eastAsia"/>
+        </w:rPr>
+        <w:t>就</w:t>
+      </w:r>
+      <w:r>
+        <w:rPr>
+          <w:rFonts w:ascii="Cambria Math" w:eastAsia="宋体" w:hAnsi="Cambria Math" w:cs="Times New Roman" w:hint="eastAsia"/>
+        </w:rPr>
+        <w:t>满足</w:t>
+      </w:r>
+      <w:r>
+        <w:rPr>
+          <w:rFonts w:ascii="Cambria Math" w:eastAsia="宋体" w:hAnsi="Cambria Math" w:cs="Times New Roman" w:hint="eastAsia"/>
+        </w:rPr>
+        <w:t>性质</w:t>
+      </w:r>
+      <w:r>
+        <w:rPr>
+          <w:rFonts w:ascii="Cambria Math" w:eastAsia="宋体" w:hAnsi="Cambria Math" w:cs="Times New Roman" w:hint="eastAsia"/>
+        </w:rPr>
+        <w:t>4</w:t>
+      </w:r>
+      <w:r>
+        <w:rPr>
+          <w:rFonts w:ascii="Cambria Math" w:eastAsia="宋体" w:hAnsi="Cambria Math" w:cs="Times New Roman" w:hint="eastAsia"/>
+        </w:rPr>
+        <w:t>；</w:t>
+      </w:r>
+      <w:r>
+        <w:rPr>
+          <w:rFonts w:ascii="Cambria Math" w:eastAsia="宋体" w:hAnsi="Cambria Math" w:cs="Times New Roman"/>
+        </w:rPr>
+        <w:t>否则进入情形</w:t>
+      </w:r>
+      <w:r>
+        <w:rPr>
+          <w:rFonts w:ascii="Cambria Math" w:eastAsia="宋体" w:hAnsi="Cambria Math" w:cs="Times New Roman" w:hint="eastAsia"/>
+        </w:rPr>
+        <w:t>(</w:t>
+      </w:r>
+      <w:r>
+        <w:rPr>
+          <w:rFonts w:ascii="Cambria Math" w:eastAsia="宋体" w:hAnsi="Cambria Math" w:cs="Times New Roman"/>
+        </w:rPr>
+        <w:t>3</w:t>
+      </w:r>
+      <w:r>
+        <w:rPr>
+          <w:rFonts w:ascii="Cambria Math" w:eastAsia="宋体" w:hAnsi="Cambria Math" w:cs="Times New Roman" w:hint="eastAsia"/>
+        </w:rPr>
+        <w:t>)</w:t>
+      </w:r>
+      <w:r>
+        <w:rPr>
+          <w:rFonts w:ascii="Cambria Math" w:eastAsia="宋体" w:hAnsi="Cambria Math" w:cs="Times New Roman" w:hint="eastAsia"/>
+        </w:rPr>
+        <w:t>；</w:t>
+      </w:r>
+    </w:p>
+    <w:p>
+      <w:pPr>
+        <w:pStyle w:val="a6"/>
+        <w:numPr>
+          <w:ilvl w:val="0"/>
+          <w:numId w:val="25"/>
+        </w:numPr>
+        <w:ind w:firstLineChars="0"/>
+        <w:rPr>
+          <w:rFonts w:ascii="Cambria Math" w:eastAsia="宋体" w:hAnsi="Cambria Math" w:cs="Times New Roman"/>
+        </w:rPr>
+      </w:pPr>
+      <w:r>
+        <w:rPr>
+          <w:rFonts w:ascii="Cambria Math" w:eastAsia="宋体" w:hAnsi="Cambria Math" w:cs="Times New Roman" w:hint="eastAsia"/>
+        </w:rPr>
+        <w:t>若新节点</w:t>
+      </w:r>
+      <w:r>
+        <w:rPr>
+          <w:rFonts w:ascii="Cambria Math" w:eastAsia="宋体" w:hAnsi="Cambria Math" w:cs="Times New Roman"/>
+        </w:rPr>
+        <w:t>e</w:t>
+      </w:r>
+      <w:r>
+        <w:rPr>
+          <w:rFonts w:ascii="Cambria Math" w:eastAsia="宋体" w:hAnsi="Cambria Math" w:cs="Times New Roman"/>
+        </w:rPr>
+        <w:t>的插入位置的父节点</w:t>
+      </w:r>
+      <w:r>
+        <w:rPr>
+          <w:rFonts w:ascii="Cambria Math" w:eastAsia="宋体" w:hAnsi="Cambria Math" w:cs="Times New Roman" w:hint="eastAsia"/>
+        </w:rPr>
+        <w:t>Father</w:t>
+      </w:r>
+      <w:r>
+        <w:rPr>
+          <w:rFonts w:ascii="Cambria Math" w:eastAsia="宋体" w:hAnsi="Cambria Math" w:cs="Times New Roman"/>
+        </w:rPr>
+        <w:t>和</w:t>
+      </w:r>
+      <w:r>
+        <w:rPr>
+          <w:rFonts w:ascii="Cambria Math" w:eastAsia="宋体" w:hAnsi="Cambria Math" w:cs="Times New Roman" w:hint="eastAsia"/>
+        </w:rPr>
+        <w:t>叔父节点</w:t>
+      </w:r>
+      <w:r>
+        <w:rPr>
+          <w:rFonts w:ascii="Cambria Math" w:eastAsia="宋体" w:hAnsi="Cambria Math" w:cs="Times New Roman" w:hint="eastAsia"/>
+        </w:rPr>
+        <w:t>Uncle</w:t>
+      </w:r>
+      <w:r>
+        <w:rPr>
+          <w:rFonts w:ascii="Cambria Math" w:eastAsia="宋体" w:hAnsi="Cambria Math" w:cs="Times New Roman" w:hint="eastAsia"/>
+        </w:rPr>
+        <w:t>都是</w:t>
+      </w:r>
+      <w:r>
+        <w:rPr>
+          <w:rFonts w:ascii="Cambria Math" w:eastAsia="宋体" w:hAnsi="Cambria Math" w:cs="Times New Roman"/>
+        </w:rPr>
+        <w:t>Red</w:t>
+      </w:r>
+      <w:r>
+        <w:rPr>
+          <w:rFonts w:ascii="Cambria Math" w:eastAsia="宋体" w:hAnsi="Cambria Math" w:cs="Times New Roman"/>
+        </w:rPr>
+        <w:t>，</w:t>
+      </w:r>
+      <w:r>
+        <w:rPr>
+          <w:rFonts w:ascii="Cambria Math" w:eastAsia="宋体" w:hAnsi="Cambria Math" w:cs="Times New Roman" w:hint="eastAsia"/>
+        </w:rPr>
+        <w:t>则将</w:t>
+      </w:r>
+      <w:r>
+        <w:rPr>
+          <w:rFonts w:ascii="Cambria Math" w:eastAsia="宋体" w:hAnsi="Cambria Math" w:cs="Times New Roman"/>
+        </w:rPr>
+        <w:t>Father</w:t>
+      </w:r>
+      <w:r>
+        <w:rPr>
+          <w:rFonts w:ascii="Cambria Math" w:eastAsia="宋体" w:hAnsi="Cambria Math" w:cs="Times New Roman"/>
+        </w:rPr>
+        <w:t>和</w:t>
+      </w:r>
+      <w:r>
+        <w:rPr>
+          <w:rFonts w:ascii="Cambria Math" w:eastAsia="宋体" w:hAnsi="Cambria Math" w:cs="Times New Roman"/>
+        </w:rPr>
+        <w:t>Uncle</w:t>
+      </w:r>
+      <w:r>
+        <w:rPr>
+          <w:rFonts w:ascii="Cambria Math" w:eastAsia="宋体" w:hAnsi="Cambria Math" w:cs="Times New Roman"/>
+        </w:rPr>
+        <w:t>染色为</w:t>
+      </w:r>
+      <w:r>
+        <w:rPr>
+          <w:rFonts w:ascii="Cambria Math" w:eastAsia="宋体" w:hAnsi="Cambria Math" w:cs="Times New Roman"/>
+        </w:rPr>
+        <w:t>Black</w:t>
+      </w:r>
+      <w:r>
+        <w:rPr>
+          <w:rFonts w:ascii="Cambria Math" w:eastAsia="宋体" w:hAnsi="Cambria Math" w:cs="Times New Roman"/>
+        </w:rPr>
+        <w:t>，并将祖父节点</w:t>
+      </w:r>
+      <w:r>
+        <w:rPr>
+          <w:rFonts w:ascii="Cambria Math" w:eastAsia="宋体" w:hAnsi="Cambria Math" w:cs="Times New Roman"/>
+        </w:rPr>
+        <w:t>GrandFather</w:t>
+      </w:r>
+      <w:r>
+        <w:rPr>
+          <w:rFonts w:ascii="Cambria Math" w:eastAsia="宋体" w:hAnsi="Cambria Math" w:cs="Times New Roman" w:hint="eastAsia"/>
+        </w:rPr>
+        <w:t>染色</w:t>
+      </w:r>
+      <w:r>
+        <w:rPr>
+          <w:rFonts w:ascii="Cambria Math" w:eastAsia="宋体" w:hAnsi="Cambria Math" w:cs="Times New Roman"/>
+        </w:rPr>
+        <w:t>为</w:t>
+      </w:r>
+      <w:r>
+        <w:rPr>
+          <w:rFonts w:ascii="Cambria Math" w:eastAsia="宋体" w:hAnsi="Cambria Math" w:cs="Times New Roman"/>
+        </w:rPr>
+        <w:t>Red</w:t>
+      </w:r>
+      <w:r>
+        <w:rPr>
+          <w:rFonts w:ascii="Cambria Math" w:eastAsia="宋体" w:hAnsi="Cambria Math" w:cs="Times New Roman"/>
+        </w:rPr>
+        <w:t>，</w:t>
+      </w:r>
+      <w:r>
+        <w:rPr>
+          <w:rFonts w:ascii="Cambria Math" w:eastAsia="宋体" w:hAnsi="Cambria Math" w:cs="Times New Roman" w:hint="eastAsia"/>
+        </w:rPr>
+        <w:t>又</w:t>
+      </w:r>
+      <w:r>
+        <w:rPr>
+          <w:rFonts w:ascii="Cambria Math" w:eastAsia="宋体" w:hAnsi="Cambria Math" w:cs="Times New Roman"/>
+        </w:rPr>
+        <w:t>由于</w:t>
+      </w:r>
+      <w:r>
+        <w:rPr>
+          <w:rFonts w:ascii="Cambria Math" w:eastAsia="宋体" w:hAnsi="Cambria Math" w:cs="Times New Roman" w:hint="eastAsia"/>
+        </w:rPr>
+        <w:t>GrandFather</w:t>
+      </w:r>
+      <w:r>
+        <w:rPr>
+          <w:rFonts w:ascii="Cambria Math" w:eastAsia="宋体" w:hAnsi="Cambria Math" w:cs="Times New Roman"/>
+        </w:rPr>
+        <w:t>可能是根节点，则</w:t>
+      </w:r>
+      <w:r>
+        <w:rPr>
+          <w:rFonts w:ascii="Cambria Math" w:eastAsia="宋体" w:hAnsi="Cambria Math" w:cs="Times New Roman" w:hint="eastAsia"/>
+        </w:rPr>
+        <w:t>再</w:t>
+      </w:r>
+      <w:r>
+        <w:rPr>
+          <w:rFonts w:ascii="Cambria Math" w:eastAsia="宋体" w:hAnsi="Cambria Math" w:cs="Times New Roman" w:hint="eastAsia"/>
+        </w:rPr>
+        <w:t>对</w:t>
+      </w:r>
+      <w:r>
+        <w:rPr>
+          <w:rFonts w:ascii="Cambria Math" w:eastAsia="宋体" w:hAnsi="Cambria Math" w:cs="Times New Roman"/>
+        </w:rPr>
+        <w:t>GrandFather</w:t>
+      </w:r>
+      <w:r>
+        <w:rPr>
+          <w:rFonts w:ascii="Cambria Math" w:eastAsia="宋体" w:hAnsi="Cambria Math" w:cs="Times New Roman" w:hint="eastAsia"/>
+        </w:rPr>
+        <w:t>进行</w:t>
+      </w:r>
+      <w:r>
+        <w:rPr>
+          <w:rFonts w:ascii="Cambria Math" w:eastAsia="宋体" w:hAnsi="Cambria Math" w:cs="Times New Roman"/>
+        </w:rPr>
+        <w:t>情形</w:t>
+      </w:r>
+      <w:r>
+        <w:rPr>
+          <w:rFonts w:ascii="Cambria Math" w:eastAsia="宋体" w:hAnsi="Cambria Math" w:cs="Times New Roman" w:hint="eastAsia"/>
+        </w:rPr>
+        <w:t>(</w:t>
+      </w:r>
+      <w:r>
+        <w:rPr>
+          <w:rFonts w:ascii="Cambria Math" w:eastAsia="宋体" w:hAnsi="Cambria Math" w:cs="Times New Roman"/>
+        </w:rPr>
+        <w:t>1</w:t>
+      </w:r>
+      <w:r>
+        <w:rPr>
+          <w:rFonts w:ascii="Cambria Math" w:eastAsia="宋体" w:hAnsi="Cambria Math" w:cs="Times New Roman" w:hint="eastAsia"/>
+        </w:rPr>
+        <w:t>)</w:t>
+      </w:r>
+      <w:r>
+        <w:rPr>
+          <w:rFonts w:ascii="Cambria Math" w:eastAsia="宋体" w:hAnsi="Cambria Math" w:cs="Times New Roman" w:hint="eastAsia"/>
+        </w:rPr>
+        <w:t>操作</w:t>
+      </w:r>
+      <w:r>
+        <w:rPr>
+          <w:rFonts w:ascii="Cambria Math" w:eastAsia="宋体" w:hAnsi="Cambria Math" w:cs="Times New Roman" w:hint="eastAsia"/>
+        </w:rPr>
+        <w:t>；</w:t>
+      </w:r>
+    </w:p>
+    <w:p>
+      <w:pPr>
+        <w:pStyle w:val="a6"/>
+        <w:numPr>
+          <w:ilvl w:val="0"/>
+          <w:numId w:val="25"/>
+        </w:numPr>
+        <w:ind w:firstLineChars="0"/>
+        <w:rPr>
+          <w:rFonts w:ascii="Cambria Math" w:eastAsia="宋体" w:hAnsi="Cambria Math" w:cs="Times New Roman" w:hint="eastAsia"/>
+        </w:rPr>
+      </w:pPr>
+    </w:p>
+    <w:p>
+      <w:pPr>
+        <w:ind w:firstLine="420"/>
+        <w:rPr>
+          <w:rFonts w:ascii="Cambria Math" w:eastAsia="宋体" w:hAnsi="Cambria Math" w:cs="Times New Roman" w:hint="eastAsia"/>
+        </w:rPr>
+      </w:pPr>
+    </w:p>
+    <w:p>
+      <w:pPr>
+        <w:ind w:left="420"/>
+        <w:rPr>
+          <w:rFonts w:ascii="Cambria Math" w:eastAsia="宋体" w:hAnsi="Cambria Math" w:cs="Times New Roman"/>
+        </w:rPr>
+      </w:pPr>
+    </w:p>
+    <w:p>
+      <w:pPr>
+        <w:ind w:left="420"/>
+        <w:rPr>
+          <w:rFonts w:ascii="Cambria Math" w:eastAsia="宋体" w:hAnsi="Cambria Math" w:cs="Times New Roman" w:hint="eastAsia"/>
         </w:rPr>
       </w:pPr>
     </w:p>
@@ -2390,6 +3109,95 @@
     </w:lvl>
   </w:abstractNum>
   <w:abstractNum w:abstractNumId="15" w15:restartNumberingAfterBreak="0">
+    <w:nsid w:val="5AEF4ED9"/>
+    <w:multiLevelType w:val="hybridMultilevel"/>
+    <w:tmpl w:val="CB6C969A"/>
+    <w:lvl w:ilvl="0" w:tplc="50543C82">
+      <w:start w:val="1"/>
+      <w:numFmt w:val="decimal"/>
+      <w:lvlText w:val="(%1)"/>
+      <w:lvlJc w:val="left"/>
+      <w:pPr>
+        <w:ind w:left="780" w:hanging="360"/>
+      </w:pPr>
+      <w:rPr>
+        <w:rFonts w:hint="default"/>
+      </w:rPr>
+    </w:lvl>
+    <w:lvl w:ilvl="1" w:tplc="04090019" w:tentative="1">
+      <w:start w:val="1"/>
+      <w:numFmt w:val="lowerLetter"/>
+      <w:lvlText w:val="%2)"/>
+      <w:lvlJc w:val="left"/>
+      <w:pPr>
+        <w:ind w:left="1260" w:hanging="420"/>
+      </w:pPr>
+    </w:lvl>
+    <w:lvl w:ilvl="2" w:tplc="0409001B" w:tentative="1">
+      <w:start w:val="1"/>
+      <w:numFmt w:val="lowerRoman"/>
+      <w:lvlText w:val="%3."/>
+      <w:lvlJc w:val="right"/>
+      <w:pPr>
+        <w:ind w:left="1680" w:hanging="420"/>
+      </w:pPr>
+    </w:lvl>
+    <w:lvl w:ilvl="3" w:tplc="0409000F" w:tentative="1">
+      <w:start w:val="1"/>
+      <w:numFmt w:val="decimal"/>
+      <w:lvlText w:val="%4."/>
+      <w:lvlJc w:val="left"/>
+      <w:pPr>
+        <w:ind w:left="2100" w:hanging="420"/>
+      </w:pPr>
+    </w:lvl>
+    <w:lvl w:ilvl="4" w:tplc="04090019" w:tentative="1">
+      <w:start w:val="1"/>
+      <w:numFmt w:val="lowerLetter"/>
+      <w:lvlText w:val="%5)"/>
+      <w:lvlJc w:val="left"/>
+      <w:pPr>
+        <w:ind w:left="2520" w:hanging="420"/>
+      </w:pPr>
+    </w:lvl>
+    <w:lvl w:ilvl="5" w:tplc="0409001B" w:tentative="1">
+      <w:start w:val="1"/>
+      <w:numFmt w:val="lowerRoman"/>
+      <w:lvlText w:val="%6."/>
+      <w:lvlJc w:val="right"/>
+      <w:pPr>
+        <w:ind w:left="2940" w:hanging="420"/>
+      </w:pPr>
+    </w:lvl>
+    <w:lvl w:ilvl="6" w:tplc="0409000F" w:tentative="1">
+      <w:start w:val="1"/>
+      <w:numFmt w:val="decimal"/>
+      <w:lvlText w:val="%7."/>
+      <w:lvlJc w:val="left"/>
+      <w:pPr>
+        <w:ind w:left="3360" w:hanging="420"/>
+      </w:pPr>
+    </w:lvl>
+    <w:lvl w:ilvl="7" w:tplc="04090019" w:tentative="1">
+      <w:start w:val="1"/>
+      <w:numFmt w:val="lowerLetter"/>
+      <w:lvlText w:val="%8)"/>
+      <w:lvlJc w:val="left"/>
+      <w:pPr>
+        <w:ind w:left="3780" w:hanging="420"/>
+      </w:pPr>
+    </w:lvl>
+    <w:lvl w:ilvl="8" w:tplc="0409001B" w:tentative="1">
+      <w:start w:val="1"/>
+      <w:numFmt w:val="lowerRoman"/>
+      <w:lvlText w:val="%9."/>
+      <w:lvlJc w:val="right"/>
+      <w:pPr>
+        <w:ind w:left="4200" w:hanging="420"/>
+      </w:pPr>
+    </w:lvl>
+  </w:abstractNum>
+  <w:abstractNum w:abstractNumId="16" w15:restartNumberingAfterBreak="0">
     <w:nsid w:val="5BD240EA"/>
     <w:multiLevelType w:val="hybridMultilevel"/>
     <w:tmpl w:val="C3C01490"/>
@@ -2478,7 +3286,7 @@
       </w:pPr>
     </w:lvl>
   </w:abstractNum>
-  <w:abstractNum w:abstractNumId="16" w15:restartNumberingAfterBreak="0">
+  <w:abstractNum w:abstractNumId="17" w15:restartNumberingAfterBreak="0">
     <w:nsid w:val="5C417528"/>
     <w:multiLevelType w:val="hybridMultilevel"/>
     <w:tmpl w:val="5C14CA08"/>
@@ -2567,7 +3375,7 @@
       </w:pPr>
     </w:lvl>
   </w:abstractNum>
-  <w:abstractNum w:abstractNumId="17" w15:restartNumberingAfterBreak="0">
+  <w:abstractNum w:abstractNumId="18" w15:restartNumberingAfterBreak="0">
     <w:nsid w:val="5F5331EC"/>
     <w:multiLevelType w:val="hybridMultilevel"/>
     <w:tmpl w:val="1E12E390"/>
@@ -2656,7 +3464,7 @@
       </w:pPr>
     </w:lvl>
   </w:abstractNum>
-  <w:abstractNum w:abstractNumId="18" w15:restartNumberingAfterBreak="0">
+  <w:abstractNum w:abstractNumId="19" w15:restartNumberingAfterBreak="0">
     <w:nsid w:val="5FDA67AB"/>
     <w:multiLevelType w:val="hybridMultilevel"/>
     <w:tmpl w:val="68EE05D8"/>
@@ -2745,7 +3553,7 @@
       </w:pPr>
     </w:lvl>
   </w:abstractNum>
-  <w:abstractNum w:abstractNumId="19" w15:restartNumberingAfterBreak="0">
+  <w:abstractNum w:abstractNumId="20" w15:restartNumberingAfterBreak="0">
     <w:nsid w:val="62FD3E97"/>
     <w:multiLevelType w:val="hybridMultilevel"/>
     <w:tmpl w:val="D842D39E"/>
@@ -2834,7 +3642,7 @@
       </w:pPr>
     </w:lvl>
   </w:abstractNum>
-  <w:abstractNum w:abstractNumId="20" w15:restartNumberingAfterBreak="0">
+  <w:abstractNum w:abstractNumId="21" w15:restartNumberingAfterBreak="0">
     <w:nsid w:val="63307F76"/>
     <w:multiLevelType w:val="hybridMultilevel"/>
     <w:tmpl w:val="B92C6990"/>
@@ -2923,7 +3731,7 @@
       </w:pPr>
     </w:lvl>
   </w:abstractNum>
-  <w:abstractNum w:abstractNumId="21" w15:restartNumberingAfterBreak="0">
+  <w:abstractNum w:abstractNumId="22" w15:restartNumberingAfterBreak="0">
     <w:nsid w:val="78A473D9"/>
     <w:multiLevelType w:val="hybridMultilevel"/>
     <w:tmpl w:val="D2383B04"/>
@@ -3012,7 +3820,7 @@
       </w:pPr>
     </w:lvl>
   </w:abstractNum>
-  <w:abstractNum w:abstractNumId="22" w15:restartNumberingAfterBreak="0">
+  <w:abstractNum w:abstractNumId="23" w15:restartNumberingAfterBreak="0">
     <w:nsid w:val="7CA110A9"/>
     <w:multiLevelType w:val="hybridMultilevel"/>
     <w:tmpl w:val="9AAAEA38"/>
@@ -3101,7 +3909,7 @@
       </w:pPr>
     </w:lvl>
   </w:abstractNum>
-  <w:abstractNum w:abstractNumId="23" w15:restartNumberingAfterBreak="0">
+  <w:abstractNum w:abstractNumId="24" w15:restartNumberingAfterBreak="0">
     <w:nsid w:val="7DCC4461"/>
     <w:multiLevelType w:val="hybridMultilevel"/>
     <w:tmpl w:val="B2B8B098"/>
@@ -3194,7 +4002,7 @@
     <w:abstractNumId w:val="9"/>
   </w:num>
   <w:num w:numId="2">
-    <w:abstractNumId w:val="22"/>
+    <w:abstractNumId w:val="23"/>
   </w:num>
   <w:num w:numId="3">
     <w:abstractNumId w:val="0"/>
@@ -3203,7 +4011,7 @@
     <w:abstractNumId w:val="5"/>
   </w:num>
   <w:num w:numId="5">
-    <w:abstractNumId w:val="19"/>
+    <w:abstractNumId w:val="20"/>
   </w:num>
   <w:num w:numId="6">
     <w:abstractNumId w:val="2"/>
@@ -3215,19 +4023,19 @@
     <w:abstractNumId w:val="13"/>
   </w:num>
   <w:num w:numId="9">
-    <w:abstractNumId w:val="15"/>
+    <w:abstractNumId w:val="16"/>
   </w:num>
   <w:num w:numId="10">
     <w:abstractNumId w:val="10"/>
   </w:num>
   <w:num w:numId="11">
-    <w:abstractNumId w:val="23"/>
+    <w:abstractNumId w:val="24"/>
   </w:num>
   <w:num w:numId="12">
     <w:abstractNumId w:val="8"/>
   </w:num>
   <w:num w:numId="13">
-    <w:abstractNumId w:val="18"/>
+    <w:abstractNumId w:val="19"/>
   </w:num>
   <w:num w:numId="14">
     <w:abstractNumId w:val="3"/>
@@ -3236,13 +4044,13 @@
     <w:abstractNumId w:val="14"/>
   </w:num>
   <w:num w:numId="16">
-    <w:abstractNumId w:val="20"/>
+    <w:abstractNumId w:val="21"/>
   </w:num>
   <w:num w:numId="17">
     <w:abstractNumId w:val="7"/>
   </w:num>
   <w:num w:numId="18">
-    <w:abstractNumId w:val="16"/>
+    <w:abstractNumId w:val="17"/>
   </w:num>
   <w:num w:numId="19">
     <w:abstractNumId w:val="4"/>
@@ -3251,16 +4059,19 @@
     <w:abstractNumId w:val="12"/>
   </w:num>
   <w:num w:numId="21">
-    <w:abstractNumId w:val="17"/>
+    <w:abstractNumId w:val="18"/>
   </w:num>
   <w:num w:numId="22">
-    <w:abstractNumId w:val="21"/>
+    <w:abstractNumId w:val="22"/>
   </w:num>
   <w:num w:numId="23">
     <w:abstractNumId w:val="1"/>
   </w:num>
   <w:num w:numId="24">
     <w:abstractNumId w:val="11"/>
+  </w:num>
+  <w:num w:numId="25">
+    <w:abstractNumId w:val="15"/>
   </w:num>
 </w:numbering>
 </file>

</xml_diff>

<commit_message>
continue with insert/erase operation about RBTree
</commit_message>
<xml_diff>
--- a/Chapter-3-DataStructure/doc/RedBlackTree.docx
+++ b/Chapter-3-DataStructure/doc/RedBlackTree.docx
@@ -1000,10 +1000,10 @@
             <v:path o:extrusionok="f" gradientshapeok="t" o:connecttype="rect"/>
             <o:lock v:ext="edit" aspectratio="t"/>
           </v:shapetype>
-          <v:shape id="_x0000_i1030" type="#_x0000_t75" style="width:342pt;height:268.5pt" o:ole="">
+          <v:shape id="_x0000_i1025" type="#_x0000_t75" style="width:342.2pt;height:268.6pt" o:ole="">
             <v:imagedata r:id="rId7" o:title=""/>
           </v:shape>
-          <o:OLEObject Type="Embed" ProgID="Visio.Drawing.15" ShapeID="_x0000_i1030" DrawAspect="Content" ObjectID="_1546109052" r:id="rId8"/>
+          <o:OLEObject Type="Embed" ProgID="Visio.Drawing.15" ShapeID="_x0000_i1025" DrawAspect="Content" ObjectID="_1546549732" r:id="rId8"/>
         </w:object>
       </w:r>
     </w:p>
@@ -1111,6 +1111,12 @@
           <w:rFonts w:ascii="Cambria Math" w:eastAsia="宋体" w:hAnsi="Cambria Math" w:cs="Times New Roman" w:hint="eastAsia"/>
         </w:rPr>
         <w:t>插入</w:t>
+      </w:r>
+      <w:r>
+        <w:rPr>
+          <w:rFonts w:ascii="Cambria Math" w:eastAsia="宋体" w:hAnsi="Cambria Math" w:cs="Times New Roman" w:hint="eastAsia"/>
+        </w:rPr>
+        <w:t>操作</w:t>
       </w:r>
       <w:r>
         <w:rPr>
@@ -1238,6 +1244,12 @@
         <w:rPr>
           <w:rFonts w:ascii="Cambria Math" w:eastAsia="宋体" w:hAnsi="Cambria Math" w:cs="Times New Roman" w:hint="eastAsia"/>
         </w:rPr>
+        <w:t>染色</w:t>
+      </w:r>
+      <w:r>
+        <w:rPr>
+          <w:rFonts w:ascii="Cambria Math" w:eastAsia="宋体" w:hAnsi="Cambria Math" w:cs="Times New Roman" w:hint="eastAsia"/>
+        </w:rPr>
         <w:t>为</w:t>
       </w:r>
       <w:r>
@@ -1274,7 +1286,19 @@
         <w:rPr>
           <w:rFonts w:ascii="Cambria Math" w:eastAsia="宋体" w:hAnsi="Cambria Math" w:cs="Times New Roman"/>
         </w:rPr>
-        <w:t>否则进入情形</w:t>
+        <w:t>否则进入</w:t>
+      </w:r>
+      <w:r>
+        <w:rPr>
+          <w:rFonts w:ascii="Cambria Math" w:eastAsia="宋体" w:hAnsi="Cambria Math" w:cs="Times New Roman" w:hint="eastAsia"/>
+        </w:rPr>
+        <w:t>插入</w:t>
+      </w:r>
+      <w:r>
+        <w:rPr>
+          <w:rFonts w:ascii="Cambria Math" w:eastAsia="宋体" w:hAnsi="Cambria Math" w:cs="Times New Roman"/>
+        </w:rPr>
+        <w:t>情形</w:t>
       </w:r>
       <w:r>
         <w:rPr>
@@ -1303,19 +1327,19 @@
     </w:p>
     <w:p>
       <w:pPr>
-        <w:rPr>
-          <w:rFonts w:ascii="Cambria Math" w:eastAsia="宋体" w:hAnsi="Cambria Math" w:cs="Times New Roman"/>
-        </w:rPr>
-      </w:pPr>
-    </w:p>
-    <w:p>
-      <w:pPr>
-        <w:rPr>
-          <w:rFonts w:ascii="Cambria Math" w:eastAsia="宋体" w:hAnsi="Cambria Math" w:cs="Times New Roman" w:hint="eastAsia"/>
-        </w:rPr>
-      </w:pPr>
-      <w:bookmarkStart w:id="0" w:name="_GoBack"/>
-      <w:bookmarkEnd w:id="0"/>
+        <w:jc w:val="center"/>
+        <w:rPr>
+          <w:rFonts w:ascii="Cambria Math" w:eastAsia="宋体" w:hAnsi="Cambria Math" w:cs="Times New Roman"/>
+        </w:rPr>
+      </w:pPr>
+      <w:r>
+        <w:object w:dxaOrig="1291" w:dyaOrig="2701">
+          <v:shape id="_x0000_i1026" type="#_x0000_t75" style="width:49.85pt;height:104.45pt" o:ole="">
+            <v:imagedata r:id="rId9" o:title=""/>
+          </v:shape>
+          <o:OLEObject Type="Embed" ProgID="Visio.Drawing.15" ShapeID="_x0000_i1026" DrawAspect="Content" ObjectID="_1546549733" r:id="rId10"/>
+        </w:object>
+      </w:r>
     </w:p>
     <w:p>
       <w:pPr>
@@ -1429,7 +1453,19 @@
         <w:rPr>
           <w:rFonts w:ascii="Cambria Math" w:eastAsia="宋体" w:hAnsi="Cambria Math" w:cs="Times New Roman"/>
         </w:rPr>
-        <w:t>否则进入情形</w:t>
+        <w:t>否则进入</w:t>
+      </w:r>
+      <w:r>
+        <w:rPr>
+          <w:rFonts w:ascii="Cambria Math" w:eastAsia="宋体" w:hAnsi="Cambria Math" w:cs="Times New Roman" w:hint="eastAsia"/>
+        </w:rPr>
+        <w:t>插入</w:t>
+      </w:r>
+      <w:r>
+        <w:rPr>
+          <w:rFonts w:ascii="Cambria Math" w:eastAsia="宋体" w:hAnsi="Cambria Math" w:cs="Times New Roman"/>
+        </w:rPr>
+        <w:t>情形</w:t>
       </w:r>
       <w:r>
         <w:rPr>
@@ -1454,6 +1490,22 @@
           <w:rFonts w:ascii="Cambria Math" w:eastAsia="宋体" w:hAnsi="Cambria Math" w:cs="Times New Roman" w:hint="eastAsia"/>
         </w:rPr>
         <w:t>；</w:t>
+      </w:r>
+    </w:p>
+    <w:p>
+      <w:pPr>
+        <w:jc w:val="center"/>
+        <w:rPr>
+          <w:rFonts w:ascii="Cambria Math" w:eastAsia="宋体" w:hAnsi="Cambria Math" w:cs="Times New Roman"/>
+        </w:rPr>
+      </w:pPr>
+      <w:r>
+        <w:object w:dxaOrig="1966" w:dyaOrig="3945">
+          <v:shape id="_x0000_i1027" type="#_x0000_t75" style="width:71.2pt;height:142.4pt" o:ole="">
+            <v:imagedata r:id="rId11" o:title=""/>
+          </v:shape>
+          <o:OLEObject Type="Embed" ProgID="Visio.Drawing.15" ShapeID="_x0000_i1027" DrawAspect="Content" ObjectID="_1546549734" r:id="rId12"/>
+        </w:object>
       </w:r>
     </w:p>
     <w:p>
@@ -1628,13 +1680,7 @@
         <w:rPr>
           <w:rFonts w:ascii="Cambria Math" w:eastAsia="宋体" w:hAnsi="Cambria Math" w:cs="Times New Roman" w:hint="eastAsia"/>
         </w:rPr>
-        <w:t>再</w:t>
-      </w:r>
-      <w:r>
-        <w:rPr>
-          <w:rFonts w:ascii="Cambria Math" w:eastAsia="宋体" w:hAnsi="Cambria Math" w:cs="Times New Roman" w:hint="eastAsia"/>
-        </w:rPr>
-        <w:t>对</w:t>
+        <w:t>把</w:t>
       </w:r>
       <w:r>
         <w:rPr>
@@ -1646,7 +1692,13 @@
         <w:rPr>
           <w:rFonts w:ascii="Cambria Math" w:eastAsia="宋体" w:hAnsi="Cambria Math" w:cs="Times New Roman" w:hint="eastAsia"/>
         </w:rPr>
-        <w:t>进行</w:t>
+        <w:t>当作新插入的节点从</w:t>
+      </w:r>
+      <w:r>
+        <w:rPr>
+          <w:rFonts w:ascii="Cambria Math" w:eastAsia="宋体" w:hAnsi="Cambria Math" w:cs="Times New Roman" w:hint="eastAsia"/>
+        </w:rPr>
+        <w:t>插入</w:t>
       </w:r>
       <w:r>
         <w:rPr>
@@ -1676,13 +1728,41 @@
         <w:rPr>
           <w:rFonts w:ascii="Cambria Math" w:eastAsia="宋体" w:hAnsi="Cambria Math" w:cs="Times New Roman" w:hint="eastAsia"/>
         </w:rPr>
+        <w:t>开始</w:t>
+      </w:r>
+      <w:r>
+        <w:rPr>
+          <w:rFonts w:ascii="Cambria Math" w:eastAsia="宋体" w:hAnsi="Cambria Math" w:cs="Times New Roman" w:hint="eastAsia"/>
+        </w:rPr>
         <w:t>操作</w:t>
       </w:r>
       <w:r>
         <w:rPr>
           <w:rFonts w:ascii="Cambria Math" w:eastAsia="宋体" w:hAnsi="Cambria Math" w:cs="Times New Roman" w:hint="eastAsia"/>
         </w:rPr>
+        <w:t>（递归的）</w:t>
+      </w:r>
+      <w:r>
+        <w:rPr>
+          <w:rFonts w:ascii="Cambria Math" w:eastAsia="宋体" w:hAnsi="Cambria Math" w:cs="Times New Roman" w:hint="eastAsia"/>
+        </w:rPr>
         <w:t>；</w:t>
+      </w:r>
+    </w:p>
+    <w:p>
+      <w:pPr>
+        <w:jc w:val="center"/>
+        <w:rPr>
+          <w:rFonts w:ascii="Cambria Math" w:eastAsia="宋体" w:hAnsi="Cambria Math" w:cs="Times New Roman"/>
+        </w:rPr>
+      </w:pPr>
+      <w:r>
+        <w:object w:dxaOrig="6600" w:dyaOrig="5475">
+          <v:shape id="_x0000_i1028" type="#_x0000_t75" style="width:259.5pt;height:215.6pt" o:ole="">
+            <v:imagedata r:id="rId13" o:title=""/>
+          </v:shape>
+          <o:OLEObject Type="Embed" ProgID="Visio.Drawing.15" ShapeID="_x0000_i1028" DrawAspect="Content" ObjectID="_1546549735" r:id="rId14"/>
+        </w:object>
       </w:r>
     </w:p>
     <w:p>
@@ -1694,31 +1774,2879 @@
         </w:numPr>
         <w:ind w:firstLineChars="0"/>
         <w:rPr>
-          <w:rFonts w:ascii="Cambria Math" w:eastAsia="宋体" w:hAnsi="Cambria Math" w:cs="Times New Roman" w:hint="eastAsia"/>
-        </w:rPr>
-      </w:pPr>
+          <w:rFonts w:ascii="Cambria Math" w:eastAsia="宋体" w:hAnsi="Cambria Math" w:cs="Times New Roman"/>
+        </w:rPr>
+      </w:pPr>
+      <w:r>
+        <w:rPr>
+          <w:rFonts w:ascii="Cambria Math" w:eastAsia="宋体" w:hAnsi="Cambria Math" w:cs="Times New Roman" w:hint="eastAsia"/>
+        </w:rPr>
+        <w:t>若新节点</w:t>
+      </w:r>
+      <w:r>
+        <w:rPr>
+          <w:rFonts w:ascii="Cambria Math" w:eastAsia="宋体" w:hAnsi="Cambria Math" w:cs="Times New Roman" w:hint="eastAsia"/>
+        </w:rPr>
+        <w:t>e</w:t>
+      </w:r>
+      <w:r>
+        <w:rPr>
+          <w:rFonts w:ascii="Cambria Math" w:eastAsia="宋体" w:hAnsi="Cambria Math" w:cs="Times New Roman" w:hint="eastAsia"/>
+        </w:rPr>
+        <w:t>的插入位置的父节点</w:t>
+      </w:r>
+      <w:r>
+        <w:rPr>
+          <w:rFonts w:ascii="Cambria Math" w:eastAsia="宋体" w:hAnsi="Cambria Math" w:cs="Times New Roman" w:hint="eastAsia"/>
+        </w:rPr>
+        <w:t>Father</w:t>
+      </w:r>
+      <w:r>
+        <w:rPr>
+          <w:rFonts w:ascii="Cambria Math" w:eastAsia="宋体" w:hAnsi="Cambria Math" w:cs="Times New Roman" w:hint="eastAsia"/>
+        </w:rPr>
+        <w:t>是</w:t>
+      </w:r>
+      <w:r>
+        <w:rPr>
+          <w:rFonts w:ascii="Cambria Math" w:eastAsia="宋体" w:hAnsi="Cambria Math" w:cs="Times New Roman" w:hint="eastAsia"/>
+        </w:rPr>
+        <w:t>Red</w:t>
+      </w:r>
+      <w:r>
+        <w:rPr>
+          <w:rFonts w:ascii="Cambria Math" w:eastAsia="宋体" w:hAnsi="Cambria Math" w:cs="Times New Roman" w:hint="eastAsia"/>
+        </w:rPr>
+        <w:t>，而叔父节点</w:t>
+      </w:r>
+      <w:r>
+        <w:rPr>
+          <w:rFonts w:ascii="Cambria Math" w:eastAsia="宋体" w:hAnsi="Cambria Math" w:cs="Times New Roman" w:hint="eastAsia"/>
+        </w:rPr>
+        <w:t>Uncle</w:t>
+      </w:r>
+      <w:r>
+        <w:rPr>
+          <w:rFonts w:ascii="Cambria Math" w:eastAsia="宋体" w:hAnsi="Cambria Math" w:cs="Times New Roman" w:hint="eastAsia"/>
+        </w:rPr>
+        <w:t>是</w:t>
+      </w:r>
+      <w:r>
+        <w:rPr>
+          <w:rFonts w:ascii="Cambria Math" w:eastAsia="宋体" w:hAnsi="Cambria Math" w:cs="Times New Roman" w:hint="eastAsia"/>
+        </w:rPr>
+        <w:t>Black</w:t>
+      </w:r>
+      <w:r>
+        <w:rPr>
+          <w:rFonts w:ascii="Cambria Math" w:eastAsia="宋体" w:hAnsi="Cambria Math" w:cs="Times New Roman" w:hint="eastAsia"/>
+        </w:rPr>
+        <w:t>或缺少，</w:t>
+      </w:r>
+      <w:r>
+        <w:rPr>
+          <w:rFonts w:ascii="Cambria Math" w:eastAsia="宋体" w:hAnsi="Cambria Math" w:cs="Times New Roman" w:hint="eastAsia"/>
+        </w:rPr>
+        <w:t>并且节点</w:t>
+      </w:r>
+      <w:r>
+        <w:rPr>
+          <w:rFonts w:ascii="Cambria Math" w:eastAsia="宋体" w:hAnsi="Cambria Math" w:cs="Times New Roman" w:hint="eastAsia"/>
+        </w:rPr>
+        <w:t>e</w:t>
+      </w:r>
+      <w:r>
+        <w:rPr>
+          <w:rFonts w:ascii="Cambria Math" w:eastAsia="宋体" w:hAnsi="Cambria Math" w:cs="Times New Roman" w:hint="eastAsia"/>
+        </w:rPr>
+        <w:t>是</w:t>
+      </w:r>
+      <w:r>
+        <w:rPr>
+          <w:rFonts w:ascii="Cambria Math" w:eastAsia="宋体" w:hAnsi="Cambria Math" w:cs="Times New Roman" w:hint="eastAsia"/>
+        </w:rPr>
+        <w:t>Father</w:t>
+      </w:r>
+      <w:r>
+        <w:rPr>
+          <w:rFonts w:ascii="Cambria Math" w:eastAsia="宋体" w:hAnsi="Cambria Math" w:cs="Times New Roman" w:hint="eastAsia"/>
+        </w:rPr>
+        <w:t>的右孩子节点，</w:t>
+      </w:r>
+      <w:r>
+        <w:rPr>
+          <w:rFonts w:ascii="Cambria Math" w:eastAsia="宋体" w:hAnsi="Cambria Math" w:cs="Times New Roman" w:hint="eastAsia"/>
+        </w:rPr>
+        <w:t>Father</w:t>
+      </w:r>
+      <w:r>
+        <w:rPr>
+          <w:rFonts w:ascii="Cambria Math" w:eastAsia="宋体" w:hAnsi="Cambria Math" w:cs="Times New Roman" w:hint="eastAsia"/>
+        </w:rPr>
+        <w:t>是</w:t>
+      </w:r>
+      <w:r>
+        <w:rPr>
+          <w:rFonts w:ascii="Cambria Math" w:eastAsia="宋体" w:hAnsi="Cambria Math" w:cs="Times New Roman" w:hint="eastAsia"/>
+        </w:rPr>
+        <w:t>GrandFather</w:t>
+      </w:r>
+      <w:r>
+        <w:rPr>
+          <w:rFonts w:ascii="Cambria Math" w:eastAsia="宋体" w:hAnsi="Cambria Math" w:cs="Times New Roman" w:hint="eastAsia"/>
+        </w:rPr>
+        <w:t>的左孩子节点。这时进行一次左旋转</w:t>
+      </w:r>
+      <w:r>
+        <w:rPr>
+          <w:rFonts w:ascii="Cambria Math" w:eastAsia="宋体" w:hAnsi="Cambria Math" w:cs="Times New Roman" w:hint="eastAsia"/>
+        </w:rPr>
+        <w:t>（和</w:t>
+      </w:r>
+      <w:r>
+        <w:rPr>
+          <w:rFonts w:ascii="Cambria Math" w:eastAsia="宋体" w:hAnsi="Cambria Math" w:cs="Times New Roman" w:hint="eastAsia"/>
+        </w:rPr>
+        <w:t>AVL</w:t>
+      </w:r>
+      <w:r>
+        <w:rPr>
+          <w:rFonts w:ascii="Cambria Math" w:eastAsia="宋体" w:hAnsi="Cambria Math" w:cs="Times New Roman" w:hint="eastAsia"/>
+        </w:rPr>
+        <w:t>树的旋转操作</w:t>
+      </w:r>
+      <w:r>
+        <w:rPr>
+          <w:rFonts w:ascii="Cambria Math" w:eastAsia="宋体" w:hAnsi="Cambria Math" w:cs="Times New Roman" w:hint="eastAsia"/>
+        </w:rPr>
+        <w:t>类似，但不一样</w:t>
+      </w:r>
+      <w:r>
+        <w:rPr>
+          <w:rFonts w:ascii="Cambria Math" w:eastAsia="宋体" w:hAnsi="Cambria Math" w:cs="Times New Roman" w:hint="eastAsia"/>
+        </w:rPr>
+        <w:t>）</w:t>
+      </w:r>
+      <w:r>
+        <w:rPr>
+          <w:rFonts w:ascii="Cambria Math" w:eastAsia="宋体" w:hAnsi="Cambria Math" w:cs="Times New Roman" w:hint="eastAsia"/>
+        </w:rPr>
+        <w:t>来</w:t>
+      </w:r>
+      <w:r>
+        <w:rPr>
+          <w:rFonts w:ascii="Cambria Math" w:eastAsia="宋体" w:hAnsi="Cambria Math" w:cs="Times New Roman" w:hint="eastAsia"/>
+        </w:rPr>
+        <w:t>调整</w:t>
+      </w:r>
+      <w:r>
+        <w:rPr>
+          <w:rFonts w:ascii="Cambria Math" w:eastAsia="宋体" w:hAnsi="Cambria Math" w:cs="Times New Roman" w:hint="eastAsia"/>
+        </w:rPr>
+        <w:t>e</w:t>
+      </w:r>
+      <w:r>
+        <w:rPr>
+          <w:rFonts w:ascii="Cambria Math" w:eastAsia="宋体" w:hAnsi="Cambria Math" w:cs="Times New Roman" w:hint="eastAsia"/>
+        </w:rPr>
+        <w:t>和</w:t>
+      </w:r>
+      <w:r>
+        <w:rPr>
+          <w:rFonts w:ascii="Cambria Math" w:eastAsia="宋体" w:hAnsi="Cambria Math" w:cs="Times New Roman" w:hint="eastAsia"/>
+        </w:rPr>
+        <w:t>Father</w:t>
+      </w:r>
+      <w:r>
+        <w:rPr>
+          <w:rFonts w:ascii="Cambria Math" w:eastAsia="宋体" w:hAnsi="Cambria Math" w:cs="Times New Roman" w:hint="eastAsia"/>
+        </w:rPr>
+        <w:t>的位置，然后对</w:t>
+      </w:r>
+      <w:r>
+        <w:rPr>
+          <w:rFonts w:ascii="Cambria Math" w:eastAsia="宋体" w:hAnsi="Cambria Math" w:cs="Times New Roman" w:hint="eastAsia"/>
+        </w:rPr>
+        <w:t>Father</w:t>
+      </w:r>
+      <w:r>
+        <w:rPr>
+          <w:rFonts w:ascii="Cambria Math" w:eastAsia="宋体" w:hAnsi="Cambria Math" w:cs="Times New Roman" w:hint="eastAsia"/>
+        </w:rPr>
+        <w:t>按照</w:t>
+      </w:r>
+      <w:r>
+        <w:rPr>
+          <w:rFonts w:ascii="Cambria Math" w:eastAsia="宋体" w:hAnsi="Cambria Math" w:cs="Times New Roman" w:hint="eastAsia"/>
+        </w:rPr>
+        <w:t>插入</w:t>
+      </w:r>
+      <w:r>
+        <w:rPr>
+          <w:rFonts w:ascii="Cambria Math" w:eastAsia="宋体" w:hAnsi="Cambria Math" w:cs="Times New Roman" w:hint="eastAsia"/>
+        </w:rPr>
+        <w:t>情形</w:t>
+      </w:r>
+      <w:r>
+        <w:rPr>
+          <w:rFonts w:ascii="Cambria Math" w:eastAsia="宋体" w:hAnsi="Cambria Math" w:cs="Times New Roman" w:hint="eastAsia"/>
+        </w:rPr>
+        <w:t>(</w:t>
+      </w:r>
+      <w:r>
+        <w:rPr>
+          <w:rFonts w:ascii="Cambria Math" w:eastAsia="宋体" w:hAnsi="Cambria Math" w:cs="Times New Roman"/>
+        </w:rPr>
+        <w:t>5</w:t>
+      </w:r>
+      <w:r>
+        <w:rPr>
+          <w:rFonts w:ascii="Cambria Math" w:eastAsia="宋体" w:hAnsi="Cambria Math" w:cs="Times New Roman" w:hint="eastAsia"/>
+        </w:rPr>
+        <w:t>)</w:t>
+      </w:r>
+      <w:r>
+        <w:rPr>
+          <w:rFonts w:ascii="Cambria Math" w:eastAsia="宋体" w:hAnsi="Cambria Math" w:cs="Times New Roman" w:hint="eastAsia"/>
+        </w:rPr>
+        <w:t>进行处理，来解决性质</w:t>
+      </w:r>
+      <w:r>
+        <w:rPr>
+          <w:rFonts w:ascii="Cambria Math" w:eastAsia="宋体" w:hAnsi="Cambria Math" w:cs="Times New Roman" w:hint="eastAsia"/>
+        </w:rPr>
+        <w:t>4</w:t>
+      </w:r>
+      <w:r>
+        <w:rPr>
+          <w:rFonts w:ascii="Cambria Math" w:eastAsia="宋体" w:hAnsi="Cambria Math" w:cs="Times New Roman" w:hint="eastAsia"/>
+        </w:rPr>
+        <w:t>的失效问题。</w:t>
+      </w:r>
+      <w:r>
+        <w:rPr>
+          <w:rFonts w:ascii="Cambria Math" w:eastAsia="宋体" w:hAnsi="Cambria Math" w:cs="Times New Roman" w:hint="eastAsia"/>
+        </w:rPr>
+        <w:t>注意因为节点</w:t>
+      </w:r>
+      <w:r>
+        <w:rPr>
+          <w:rFonts w:ascii="Cambria Math" w:eastAsia="宋体" w:hAnsi="Cambria Math" w:cs="Times New Roman" w:hint="eastAsia"/>
+        </w:rPr>
+        <w:t>e</w:t>
+      </w:r>
+      <w:r>
+        <w:rPr>
+          <w:rFonts w:ascii="Cambria Math" w:eastAsia="宋体" w:hAnsi="Cambria Math" w:cs="Times New Roman" w:hint="eastAsia"/>
+        </w:rPr>
+        <w:t>和</w:t>
+      </w:r>
+      <w:r>
+        <w:rPr>
+          <w:rFonts w:ascii="Cambria Math" w:eastAsia="宋体" w:hAnsi="Cambria Math" w:cs="Times New Roman" w:hint="eastAsia"/>
+        </w:rPr>
+        <w:t>Father</w:t>
+      </w:r>
+      <w:r>
+        <w:rPr>
+          <w:rFonts w:ascii="Cambria Math" w:eastAsia="宋体" w:hAnsi="Cambria Math" w:cs="Times New Roman" w:hint="eastAsia"/>
+        </w:rPr>
+        <w:t>都是</w:t>
+      </w:r>
+      <w:r>
+        <w:rPr>
+          <w:rFonts w:ascii="Cambria Math" w:eastAsia="宋体" w:hAnsi="Cambria Math" w:cs="Times New Roman" w:hint="eastAsia"/>
+        </w:rPr>
+        <w:t>Red</w:t>
+      </w:r>
+      <w:r>
+        <w:rPr>
+          <w:rFonts w:ascii="Cambria Math" w:eastAsia="宋体" w:hAnsi="Cambria Math" w:cs="Times New Roman" w:hint="eastAsia"/>
+        </w:rPr>
+        <w:t>，所以其他节点的性质</w:t>
+      </w:r>
+      <w:r>
+        <w:rPr>
+          <w:rFonts w:ascii="Cambria Math" w:eastAsia="宋体" w:hAnsi="Cambria Math" w:cs="Times New Roman" w:hint="eastAsia"/>
+        </w:rPr>
+        <w:t>5</w:t>
+      </w:r>
+      <w:r>
+        <w:rPr>
+          <w:rFonts w:ascii="Cambria Math" w:eastAsia="宋体" w:hAnsi="Cambria Math" w:cs="Times New Roman" w:hint="eastAsia"/>
+        </w:rPr>
+        <w:t>仍然</w:t>
+      </w:r>
+      <w:r>
+        <w:rPr>
+          <w:rFonts w:ascii="Cambria Math" w:eastAsia="宋体" w:hAnsi="Cambria Math" w:cs="Times New Roman" w:hint="eastAsia"/>
+        </w:rPr>
+        <w:t>有效；</w:t>
+      </w:r>
     </w:p>
     <w:p>
       <w:pPr>
-        <w:ind w:firstLine="420"/>
-        <w:rPr>
-          <w:rFonts w:ascii="Cambria Math" w:eastAsia="宋体" w:hAnsi="Cambria Math" w:cs="Times New Roman" w:hint="eastAsia"/>
-        </w:rPr>
-      </w:pPr>
+        <w:jc w:val="center"/>
+        <w:rPr>
+          <w:rFonts w:ascii="Cambria Math" w:eastAsia="宋体" w:hAnsi="Cambria Math" w:cs="Times New Roman"/>
+        </w:rPr>
+      </w:pPr>
+      <w:r>
+        <w:object w:dxaOrig="8745" w:dyaOrig="5446">
+          <v:shape id="_x0000_i1029" type="#_x0000_t75" style="width:313.3pt;height:195.45pt" o:ole="">
+            <v:imagedata r:id="rId15" o:title=""/>
+          </v:shape>
+          <o:OLEObject Type="Embed" ProgID="Visio.Drawing.15" ShapeID="_x0000_i1029" DrawAspect="Content" ObjectID="_1546549736" r:id="rId16"/>
+        </w:object>
+      </w:r>
     </w:p>
     <w:p>
       <w:pPr>
-        <w:ind w:left="420"/>
-        <w:rPr>
-          <w:rFonts w:ascii="Cambria Math" w:eastAsia="宋体" w:hAnsi="Cambria Math" w:cs="Times New Roman"/>
-        </w:rPr>
-      </w:pPr>
+        <w:pStyle w:val="a6"/>
+        <w:numPr>
+          <w:ilvl w:val="0"/>
+          <w:numId w:val="25"/>
+        </w:numPr>
+        <w:ind w:firstLineChars="0"/>
+        <w:rPr>
+          <w:rFonts w:ascii="Cambria Math" w:eastAsia="宋体" w:hAnsi="Cambria Math" w:cs="Times New Roman"/>
+        </w:rPr>
+      </w:pPr>
+      <w:r>
+        <w:rPr>
+          <w:rFonts w:ascii="Cambria Math" w:eastAsia="宋体" w:hAnsi="Cambria Math" w:cs="Times New Roman" w:hint="eastAsia"/>
+        </w:rPr>
+        <w:t>若新节点</w:t>
+      </w:r>
+      <w:r>
+        <w:rPr>
+          <w:rFonts w:ascii="Cambria Math" w:eastAsia="宋体" w:hAnsi="Cambria Math" w:cs="Times New Roman" w:hint="eastAsia"/>
+        </w:rPr>
+        <w:t>e</w:t>
+      </w:r>
+      <w:r>
+        <w:rPr>
+          <w:rFonts w:ascii="Cambria Math" w:eastAsia="宋体" w:hAnsi="Cambria Math" w:cs="Times New Roman" w:hint="eastAsia"/>
+        </w:rPr>
+        <w:t>的</w:t>
+      </w:r>
+      <w:r>
+        <w:rPr>
+          <w:rFonts w:ascii="Cambria Math" w:eastAsia="宋体" w:hAnsi="Cambria Math" w:cs="Times New Roman" w:hint="eastAsia"/>
+        </w:rPr>
+        <w:t>插入位置</w:t>
+      </w:r>
+      <w:r>
+        <w:rPr>
+          <w:rFonts w:ascii="Cambria Math" w:eastAsia="宋体" w:hAnsi="Cambria Math" w:cs="Times New Roman" w:hint="eastAsia"/>
+        </w:rPr>
+        <w:t>的父节点</w:t>
+      </w:r>
+      <w:r>
+        <w:rPr>
+          <w:rFonts w:ascii="Cambria Math" w:eastAsia="宋体" w:hAnsi="Cambria Math" w:cs="Times New Roman" w:hint="eastAsia"/>
+        </w:rPr>
+        <w:t>Father</w:t>
+      </w:r>
+      <w:r>
+        <w:rPr>
+          <w:rFonts w:ascii="Cambria Math" w:eastAsia="宋体" w:hAnsi="Cambria Math" w:cs="Times New Roman" w:hint="eastAsia"/>
+        </w:rPr>
+        <w:t>是</w:t>
+      </w:r>
+      <w:r>
+        <w:rPr>
+          <w:rFonts w:ascii="Cambria Math" w:eastAsia="宋体" w:hAnsi="Cambria Math" w:cs="Times New Roman" w:hint="eastAsia"/>
+        </w:rPr>
+        <w:t>Red</w:t>
+      </w:r>
+      <w:r>
+        <w:rPr>
+          <w:rFonts w:ascii="Cambria Math" w:eastAsia="宋体" w:hAnsi="Cambria Math" w:cs="Times New Roman" w:hint="eastAsia"/>
+        </w:rPr>
+        <w:t>，叔父节点</w:t>
+      </w:r>
+      <w:r>
+        <w:rPr>
+          <w:rFonts w:ascii="Cambria Math" w:eastAsia="宋体" w:hAnsi="Cambria Math" w:cs="Times New Roman" w:hint="eastAsia"/>
+        </w:rPr>
+        <w:t>Uncle</w:t>
+      </w:r>
+      <w:r>
+        <w:rPr>
+          <w:rFonts w:ascii="Cambria Math" w:eastAsia="宋体" w:hAnsi="Cambria Math" w:cs="Times New Roman" w:hint="eastAsia"/>
+        </w:rPr>
+        <w:t>是</w:t>
+      </w:r>
+      <w:r>
+        <w:rPr>
+          <w:rFonts w:ascii="Cambria Math" w:eastAsia="宋体" w:hAnsi="Cambria Math" w:cs="Times New Roman" w:hint="eastAsia"/>
+        </w:rPr>
+        <w:t>Black</w:t>
+      </w:r>
+      <w:r>
+        <w:rPr>
+          <w:rFonts w:ascii="Cambria Math" w:eastAsia="宋体" w:hAnsi="Cambria Math" w:cs="Times New Roman" w:hint="eastAsia"/>
+        </w:rPr>
+        <w:t>或缺少</w:t>
+      </w:r>
+      <w:r>
+        <w:rPr>
+          <w:rFonts w:ascii="Cambria Math" w:eastAsia="宋体" w:hAnsi="Cambria Math" w:cs="Times New Roman" w:hint="eastAsia"/>
+        </w:rPr>
+        <w:t>，</w:t>
+      </w:r>
+      <w:r>
+        <w:rPr>
+          <w:rFonts w:ascii="Cambria Math" w:eastAsia="宋体" w:hAnsi="Cambria Math" w:cs="Times New Roman" w:hint="eastAsia"/>
+        </w:rPr>
+        <w:t>并且</w:t>
+      </w:r>
+      <w:r>
+        <w:rPr>
+          <w:rFonts w:ascii="Cambria Math" w:eastAsia="宋体" w:hAnsi="Cambria Math" w:cs="Times New Roman" w:hint="eastAsia"/>
+        </w:rPr>
+        <w:t>新节点</w:t>
+      </w:r>
+      <w:r>
+        <w:rPr>
+          <w:rFonts w:ascii="Cambria Math" w:eastAsia="宋体" w:hAnsi="Cambria Math" w:cs="Times New Roman" w:hint="eastAsia"/>
+        </w:rPr>
+        <w:t>e</w:t>
+      </w:r>
+      <w:r>
+        <w:rPr>
+          <w:rFonts w:ascii="Cambria Math" w:eastAsia="宋体" w:hAnsi="Cambria Math" w:cs="Times New Roman" w:hint="eastAsia"/>
+        </w:rPr>
+        <w:t>是</w:t>
+      </w:r>
+      <w:r>
+        <w:rPr>
+          <w:rFonts w:ascii="Cambria Math" w:eastAsia="宋体" w:hAnsi="Cambria Math" w:cs="Times New Roman" w:hint="eastAsia"/>
+        </w:rPr>
+        <w:t>Father</w:t>
+      </w:r>
+      <w:r>
+        <w:rPr>
+          <w:rFonts w:ascii="Cambria Math" w:eastAsia="宋体" w:hAnsi="Cambria Math" w:cs="Times New Roman" w:hint="eastAsia"/>
+        </w:rPr>
+        <w:t>的左孩子节点，父节点</w:t>
+      </w:r>
+      <w:r>
+        <w:rPr>
+          <w:rFonts w:ascii="Cambria Math" w:eastAsia="宋体" w:hAnsi="Cambria Math" w:cs="Times New Roman" w:hint="eastAsia"/>
+        </w:rPr>
+        <w:t>Father</w:t>
+      </w:r>
+      <w:r>
+        <w:rPr>
+          <w:rFonts w:ascii="Cambria Math" w:eastAsia="宋体" w:hAnsi="Cambria Math" w:cs="Times New Roman" w:hint="eastAsia"/>
+        </w:rPr>
+        <w:t>是</w:t>
+      </w:r>
+      <w:r>
+        <w:rPr>
+          <w:rFonts w:ascii="Cambria Math" w:eastAsia="宋体" w:hAnsi="Cambria Math" w:cs="Times New Roman" w:hint="eastAsia"/>
+        </w:rPr>
+        <w:t>GrandFather</w:t>
+      </w:r>
+      <w:r>
+        <w:rPr>
+          <w:rFonts w:ascii="Cambria Math" w:eastAsia="宋体" w:hAnsi="Cambria Math" w:cs="Times New Roman" w:hint="eastAsia"/>
+        </w:rPr>
+        <w:t>的左孩子节点。这时</w:t>
+      </w:r>
+      <w:r>
+        <w:rPr>
+          <w:rFonts w:ascii="Cambria Math" w:eastAsia="宋体" w:hAnsi="Cambria Math" w:cs="Times New Roman" w:hint="eastAsia"/>
+        </w:rPr>
+        <w:t>对</w:t>
+      </w:r>
+      <w:r>
+        <w:rPr>
+          <w:rFonts w:ascii="Cambria Math" w:eastAsia="宋体" w:hAnsi="Cambria Math" w:cs="Times New Roman" w:hint="eastAsia"/>
+        </w:rPr>
+        <w:t>GrandFather</w:t>
+      </w:r>
+      <w:r>
+        <w:rPr>
+          <w:rFonts w:ascii="Cambria Math" w:eastAsia="宋体" w:hAnsi="Cambria Math" w:cs="Times New Roman" w:hint="eastAsia"/>
+        </w:rPr>
+        <w:t>进行一次右旋转</w:t>
+      </w:r>
+      <w:r>
+        <w:rPr>
+          <w:rFonts w:ascii="Cambria Math" w:eastAsia="宋体" w:hAnsi="Cambria Math" w:cs="Times New Roman" w:hint="eastAsia"/>
+        </w:rPr>
+        <w:t>，旋转后的</w:t>
+      </w:r>
+      <w:r>
+        <w:rPr>
+          <w:rFonts w:ascii="Cambria Math" w:eastAsia="宋体" w:hAnsi="Cambria Math" w:cs="Times New Roman" w:hint="eastAsia"/>
+        </w:rPr>
+        <w:t>e</w:t>
+      </w:r>
+      <w:r>
+        <w:rPr>
+          <w:rFonts w:ascii="Cambria Math" w:eastAsia="宋体" w:hAnsi="Cambria Math" w:cs="Times New Roman" w:hint="eastAsia"/>
+        </w:rPr>
+        <w:t>和</w:t>
+      </w:r>
+      <w:r>
+        <w:rPr>
+          <w:rFonts w:ascii="Cambria Math" w:eastAsia="宋体" w:hAnsi="Cambria Math" w:cs="Times New Roman" w:hint="eastAsia"/>
+        </w:rPr>
+        <w:t>Father</w:t>
+      </w:r>
+      <w:r>
+        <w:rPr>
+          <w:rFonts w:ascii="Cambria Math" w:eastAsia="宋体" w:hAnsi="Cambria Math" w:cs="Times New Roman" w:hint="eastAsia"/>
+        </w:rPr>
+        <w:t>节点是相邻的，并且都是</w:t>
+      </w:r>
+      <w:r>
+        <w:rPr>
+          <w:rFonts w:ascii="Cambria Math" w:eastAsia="宋体" w:hAnsi="Cambria Math" w:cs="Times New Roman" w:hint="eastAsia"/>
+        </w:rPr>
+        <w:t>Red</w:t>
+      </w:r>
+      <w:r>
+        <w:rPr>
+          <w:rFonts w:ascii="Cambria Math" w:eastAsia="宋体" w:hAnsi="Cambria Math" w:cs="Times New Roman" w:hint="eastAsia"/>
+        </w:rPr>
+        <w:t>，因此再交换</w:t>
+      </w:r>
+      <w:r>
+        <w:rPr>
+          <w:rFonts w:ascii="Cambria Math" w:eastAsia="宋体" w:hAnsi="Cambria Math" w:cs="Times New Roman" w:hint="eastAsia"/>
+        </w:rPr>
+        <w:t>GrandFather</w:t>
+      </w:r>
+      <w:r>
+        <w:rPr>
+          <w:rFonts w:ascii="Cambria Math" w:eastAsia="宋体" w:hAnsi="Cambria Math" w:cs="Times New Roman" w:hint="eastAsia"/>
+        </w:rPr>
+        <w:t>和</w:t>
+      </w:r>
+      <w:r>
+        <w:rPr>
+          <w:rFonts w:ascii="Cambria Math" w:eastAsia="宋体" w:hAnsi="Cambria Math" w:cs="Times New Roman" w:hint="eastAsia"/>
+        </w:rPr>
+        <w:t>Father</w:t>
+      </w:r>
+      <w:r>
+        <w:rPr>
+          <w:rFonts w:ascii="Cambria Math" w:eastAsia="宋体" w:hAnsi="Cambria Math" w:cs="Times New Roman" w:hint="eastAsia"/>
+        </w:rPr>
+        <w:t>的颜色；</w:t>
+      </w:r>
     </w:p>
     <w:p>
       <w:pPr>
+        <w:jc w:val="center"/>
+        <w:rPr>
+          <w:rFonts w:ascii="Cambria Math" w:eastAsia="宋体" w:hAnsi="Cambria Math" w:cs="Times New Roman"/>
+        </w:rPr>
+      </w:pPr>
+      <w:r>
+        <w:object w:dxaOrig="13530" w:dyaOrig="5475">
+          <v:shape id="_x0000_i1030" type="#_x0000_t75" style="width:414.6pt;height:167.35pt" o:ole="">
+            <v:imagedata r:id="rId17" o:title=""/>
+          </v:shape>
+          <o:OLEObject Type="Embed" ProgID="Visio.Drawing.15" ShapeID="_x0000_i1030" DrawAspect="Content" ObjectID="_1546549737" r:id="rId18"/>
+        </w:object>
+      </w:r>
+    </w:p>
+    <w:p>
+      <w:pPr>
+        <w:ind w:firstLine="420"/>
+        <w:rPr>
+          <w:rFonts w:ascii="Cambria Math" w:eastAsia="宋体" w:hAnsi="Cambria Math" w:cs="Times New Roman"/>
+        </w:rPr>
+      </w:pPr>
+      <w:r>
+        <w:rPr>
+          <w:rFonts w:ascii="Cambria Math" w:eastAsia="宋体" w:hAnsi="Cambria Math" w:cs="Times New Roman" w:hint="eastAsia"/>
+        </w:rPr>
+        <w:t>删除操作：</w:t>
+      </w:r>
+    </w:p>
+    <w:p>
+      <w:pPr>
+        <w:pStyle w:val="a6"/>
+        <w:numPr>
+          <w:ilvl w:val="0"/>
+          <w:numId w:val="27"/>
+        </w:numPr>
+        <w:ind w:firstLineChars="0"/>
+        <w:rPr>
+          <w:rFonts w:ascii="Cambria Math" w:eastAsia="宋体" w:hAnsi="Cambria Math" w:cs="Times New Roman"/>
+        </w:rPr>
+      </w:pPr>
+      <w:r>
+        <w:rPr>
+          <w:rFonts w:ascii="Cambria Math" w:eastAsia="宋体" w:hAnsi="Cambria Math" w:cs="Times New Roman" w:hint="eastAsia"/>
+        </w:rPr>
+        <w:t>首先</w:t>
+      </w:r>
+      <w:r>
+        <w:rPr>
+          <w:rFonts w:ascii="Cambria Math" w:eastAsia="宋体" w:hAnsi="Cambria Math" w:cs="Times New Roman" w:hint="eastAsia"/>
+        </w:rPr>
+        <w:t>按照</w:t>
+      </w:r>
+      <w:r>
+        <w:rPr>
+          <w:rFonts w:ascii="Cambria Math" w:eastAsia="宋体" w:hAnsi="Cambria Math" w:cs="Times New Roman" w:hint="eastAsia"/>
+        </w:rPr>
+        <w:t>二叉平衡树的方式将节点</w:t>
+      </w:r>
+      <w:r>
+        <w:rPr>
+          <w:rFonts w:ascii="Cambria Math" w:eastAsia="宋体" w:hAnsi="Cambria Math" w:cs="Times New Roman" w:hint="eastAsia"/>
+        </w:rPr>
+        <w:t>e</w:t>
+      </w:r>
+      <w:r>
+        <w:rPr>
+          <w:rFonts w:ascii="Cambria Math" w:eastAsia="宋体" w:hAnsi="Cambria Math" w:cs="Times New Roman" w:hint="eastAsia"/>
+        </w:rPr>
+        <w:t>删除，这个过程分</w:t>
+      </w:r>
+      <w:r>
+        <w:rPr>
+          <w:rFonts w:ascii="Cambria Math" w:eastAsia="宋体" w:hAnsi="Cambria Math" w:cs="Times New Roman" w:hint="eastAsia"/>
+        </w:rPr>
+        <w:t>3</w:t>
+      </w:r>
+      <w:r>
+        <w:rPr>
+          <w:rFonts w:ascii="Cambria Math" w:eastAsia="宋体" w:hAnsi="Cambria Math" w:cs="Times New Roman" w:hint="eastAsia"/>
+        </w:rPr>
+        <w:t>种情况：</w:t>
+      </w:r>
+    </w:p>
+    <w:p>
+      <w:pPr>
+        <w:pStyle w:val="a6"/>
+        <w:numPr>
+          <w:ilvl w:val="0"/>
+          <w:numId w:val="29"/>
+        </w:numPr>
+        <w:ind w:leftChars="200" w:left="840" w:hangingChars="200" w:hanging="420"/>
+        <w:rPr>
+          <w:rFonts w:ascii="Cambria Math" w:eastAsia="宋体" w:hAnsi="Cambria Math" w:cs="Times New Roman"/>
+        </w:rPr>
+      </w:pPr>
+      <w:r>
+        <w:rPr>
+          <w:rFonts w:ascii="Cambria Math" w:eastAsia="宋体" w:hAnsi="Cambria Math" w:cs="Times New Roman" w:hint="eastAsia"/>
+        </w:rPr>
+        <w:t>节点</w:t>
+      </w:r>
+      <w:r>
+        <w:rPr>
+          <w:rFonts w:ascii="Cambria Math" w:eastAsia="宋体" w:hAnsi="Cambria Math" w:cs="Times New Roman" w:hint="eastAsia"/>
+        </w:rPr>
+        <w:t>e</w:t>
+      </w:r>
+      <w:r>
+        <w:rPr>
+          <w:rFonts w:ascii="Cambria Math" w:eastAsia="宋体" w:hAnsi="Cambria Math" w:cs="Times New Roman" w:hint="eastAsia"/>
+        </w:rPr>
+        <w:t>没有</w:t>
+      </w:r>
+      <w:r>
+        <w:rPr>
+          <w:rFonts w:ascii="Cambria Math" w:eastAsia="宋体" w:hAnsi="Cambria Math" w:cs="Times New Roman" w:hint="eastAsia"/>
+        </w:rPr>
+        <w:t>孩子</w:t>
+      </w:r>
+      <w:r>
+        <w:rPr>
+          <w:rFonts w:ascii="Cambria Math" w:eastAsia="宋体" w:hAnsi="Cambria Math" w:cs="Times New Roman" w:hint="eastAsia"/>
+        </w:rPr>
+        <w:t>节点，即</w:t>
+      </w:r>
+      <w:r>
+        <w:rPr>
+          <w:rFonts w:ascii="Cambria Math" w:eastAsia="宋体" w:hAnsi="Cambria Math" w:cs="Times New Roman" w:hint="eastAsia"/>
+        </w:rPr>
+        <w:t>e</w:t>
+      </w:r>
+      <w:r>
+        <w:rPr>
+          <w:rFonts w:ascii="Cambria Math" w:eastAsia="宋体" w:hAnsi="Cambria Math" w:cs="Times New Roman" w:hint="eastAsia"/>
+        </w:rPr>
+        <w:t>为叶子节点，直接删除节点</w:t>
+      </w:r>
+      <w:r>
+        <w:rPr>
+          <w:rFonts w:ascii="Cambria Math" w:eastAsia="宋体" w:hAnsi="Cambria Math" w:cs="Times New Roman" w:hint="eastAsia"/>
+        </w:rPr>
+        <w:t>e</w:t>
+      </w:r>
+      <w:r>
+        <w:rPr>
+          <w:rFonts w:ascii="Cambria Math" w:eastAsia="宋体" w:hAnsi="Cambria Math" w:cs="Times New Roman" w:hint="eastAsia"/>
+        </w:rPr>
+        <w:t>即可；</w:t>
+      </w:r>
+    </w:p>
+    <w:p>
+      <w:pPr>
+        <w:pStyle w:val="a6"/>
+        <w:numPr>
+          <w:ilvl w:val="0"/>
+          <w:numId w:val="29"/>
+        </w:numPr>
+        <w:ind w:leftChars="200" w:left="840" w:hangingChars="200" w:hanging="420"/>
+        <w:rPr>
+          <w:rFonts w:ascii="Cambria Math" w:eastAsia="宋体" w:hAnsi="Cambria Math" w:cs="Times New Roman"/>
+        </w:rPr>
+      </w:pPr>
+      <w:r>
+        <w:rPr>
+          <w:rFonts w:ascii="Cambria Math" w:eastAsia="宋体" w:hAnsi="Cambria Math" w:cs="Times New Roman" w:hint="eastAsia"/>
+        </w:rPr>
+        <w:t>节点</w:t>
+      </w:r>
+      <w:r>
+        <w:rPr>
+          <w:rFonts w:ascii="Cambria Math" w:eastAsia="宋体" w:hAnsi="Cambria Math" w:cs="Times New Roman" w:hint="eastAsia"/>
+        </w:rPr>
+        <w:t>e</w:t>
+      </w:r>
+      <w:r>
+        <w:rPr>
+          <w:rFonts w:ascii="Cambria Math" w:eastAsia="宋体" w:hAnsi="Cambria Math" w:cs="Times New Roman" w:hint="eastAsia"/>
+        </w:rPr>
+        <w:t>只有</w:t>
+      </w:r>
+      <w:r>
+        <w:rPr>
+          <w:rFonts w:ascii="Cambria Math" w:eastAsia="宋体" w:hAnsi="Cambria Math" w:cs="Times New Roman" w:hint="eastAsia"/>
+        </w:rPr>
+        <w:t>1</w:t>
+      </w:r>
+      <w:r>
+        <w:rPr>
+          <w:rFonts w:ascii="Cambria Math" w:eastAsia="宋体" w:hAnsi="Cambria Math" w:cs="Times New Roman" w:hint="eastAsia"/>
+        </w:rPr>
+        <w:t>个孩子节点，直接删除节点</w:t>
+      </w:r>
+      <w:r>
+        <w:rPr>
+          <w:rFonts w:ascii="Cambria Math" w:eastAsia="宋体" w:hAnsi="Cambria Math" w:cs="Times New Roman" w:hint="eastAsia"/>
+        </w:rPr>
+        <w:t>e</w:t>
+      </w:r>
+      <w:r>
+        <w:rPr>
+          <w:rFonts w:ascii="Cambria Math" w:eastAsia="宋体" w:hAnsi="Cambria Math" w:cs="Times New Roman" w:hint="eastAsia"/>
+        </w:rPr>
+        <w:t>，并用其孩子节点替代</w:t>
+      </w:r>
+      <w:r>
+        <w:rPr>
+          <w:rFonts w:ascii="Cambria Math" w:eastAsia="宋体" w:hAnsi="Cambria Math" w:cs="Times New Roman" w:hint="eastAsia"/>
+        </w:rPr>
+        <w:t>e</w:t>
+      </w:r>
+      <w:r>
+        <w:rPr>
+          <w:rFonts w:ascii="Cambria Math" w:eastAsia="宋体" w:hAnsi="Cambria Math" w:cs="Times New Roman" w:hint="eastAsia"/>
+        </w:rPr>
+        <w:t>的位置；</w:t>
+      </w:r>
+    </w:p>
+    <w:p>
+      <w:pPr>
+        <w:pStyle w:val="a6"/>
+        <w:numPr>
+          <w:ilvl w:val="0"/>
+          <w:numId w:val="29"/>
+        </w:numPr>
+        <w:ind w:leftChars="200" w:left="840" w:hangingChars="200" w:hanging="420"/>
+        <w:rPr>
+          <w:rFonts w:ascii="Cambria Math" w:eastAsia="宋体" w:hAnsi="Cambria Math" w:cs="Times New Roman"/>
+        </w:rPr>
+      </w:pPr>
+      <w:r>
+        <w:rPr>
+          <w:rFonts w:ascii="Cambria Math" w:eastAsia="宋体" w:hAnsi="Cambria Math" w:cs="Times New Roman" w:hint="eastAsia"/>
+        </w:rPr>
+        <w:t>节点</w:t>
+      </w:r>
+      <w:r>
+        <w:rPr>
+          <w:rFonts w:ascii="Cambria Math" w:eastAsia="宋体" w:hAnsi="Cambria Math" w:cs="Times New Roman" w:hint="eastAsia"/>
+        </w:rPr>
+        <w:t>e</w:t>
+      </w:r>
+      <w:r>
+        <w:rPr>
+          <w:rFonts w:ascii="Cambria Math" w:eastAsia="宋体" w:hAnsi="Cambria Math" w:cs="Times New Roman" w:hint="eastAsia"/>
+        </w:rPr>
+        <w:t>有</w:t>
+      </w:r>
+      <w:r>
+        <w:rPr>
+          <w:rFonts w:ascii="Cambria Math" w:eastAsia="宋体" w:hAnsi="Cambria Math" w:cs="Times New Roman" w:hint="eastAsia"/>
+        </w:rPr>
+        <w:t>2</w:t>
+      </w:r>
+      <w:r>
+        <w:rPr>
+          <w:rFonts w:ascii="Cambria Math" w:eastAsia="宋体" w:hAnsi="Cambria Math" w:cs="Times New Roman" w:hint="eastAsia"/>
+        </w:rPr>
+        <w:t>个孩子节点。首先找出他的后继节点</w:t>
+      </w:r>
+      <w:r>
+        <w:rPr>
+          <w:rFonts w:ascii="Cambria Math" w:eastAsia="宋体" w:hAnsi="Cambria Math" w:cs="Times New Roman" w:hint="eastAsia"/>
+        </w:rPr>
+        <w:t>next</w:t>
+      </w:r>
+      <w:r>
+        <w:rPr>
+          <w:rFonts w:ascii="Cambria Math" w:eastAsia="宋体" w:hAnsi="Cambria Math" w:cs="Times New Roman" w:hint="eastAsia"/>
+        </w:rPr>
+        <w:t>，将</w:t>
+      </w:r>
+      <w:r>
+        <w:rPr>
+          <w:rFonts w:ascii="Cambria Math" w:eastAsia="宋体" w:hAnsi="Cambria Math" w:cs="Times New Roman" w:hint="eastAsia"/>
+        </w:rPr>
+        <w:t>next</w:t>
+      </w:r>
+      <w:r>
+        <w:rPr>
+          <w:rFonts w:ascii="Cambria Math" w:eastAsia="宋体" w:hAnsi="Cambria Math" w:cs="Times New Roman" w:hint="eastAsia"/>
+        </w:rPr>
+        <w:t>的</w:t>
+      </w:r>
+      <w:r>
+        <w:rPr>
+          <w:rFonts w:ascii="Cambria Math" w:eastAsia="宋体" w:hAnsi="Cambria Math" w:cs="Times New Roman" w:hint="eastAsia"/>
+        </w:rPr>
+        <w:t>值（内容）复制到节点</w:t>
+      </w:r>
+      <w:r>
+        <w:rPr>
+          <w:rFonts w:ascii="Cambria Math" w:eastAsia="宋体" w:hAnsi="Cambria Math" w:cs="Times New Roman" w:hint="eastAsia"/>
+        </w:rPr>
+        <w:t>e</w:t>
+      </w:r>
+      <w:r>
+        <w:rPr>
+          <w:rFonts w:ascii="Cambria Math" w:eastAsia="宋体" w:hAnsi="Cambria Math" w:cs="Times New Roman" w:hint="eastAsia"/>
+        </w:rPr>
+        <w:t>，然后再删除后继节点</w:t>
+      </w:r>
+      <w:r>
+        <w:rPr>
+          <w:rFonts w:ascii="Cambria Math" w:eastAsia="宋体" w:hAnsi="Cambria Math" w:cs="Times New Roman" w:hint="eastAsia"/>
+        </w:rPr>
+        <w:t>next</w:t>
+      </w:r>
+      <w:r>
+        <w:rPr>
+          <w:rFonts w:ascii="Cambria Math" w:eastAsia="宋体" w:hAnsi="Cambria Math" w:cs="Times New Roman" w:hint="eastAsia"/>
+        </w:rPr>
+        <w:t>。这样就将问题转化为了删除节点</w:t>
+      </w:r>
+      <w:r>
+        <w:rPr>
+          <w:rFonts w:ascii="Cambria Math" w:eastAsia="宋体" w:hAnsi="Cambria Math" w:cs="Times New Roman" w:hint="eastAsia"/>
+        </w:rPr>
+        <w:t>next</w:t>
+      </w:r>
+      <w:r>
+        <w:rPr>
+          <w:rFonts w:ascii="Cambria Math" w:eastAsia="宋体" w:hAnsi="Cambria Math" w:cs="Times New Roman" w:hint="eastAsia"/>
+        </w:rPr>
+        <w:t>的情况。</w:t>
+      </w:r>
+      <w:r>
+        <w:rPr>
+          <w:rFonts w:ascii="Cambria Math" w:eastAsia="宋体" w:hAnsi="Cambria Math" w:cs="Times New Roman" w:hint="eastAsia"/>
+        </w:rPr>
+        <w:t>但</w:t>
+      </w:r>
+      <w:r>
+        <w:rPr>
+          <w:rFonts w:ascii="Cambria Math" w:eastAsia="宋体" w:hAnsi="Cambria Math" w:cs="Times New Roman" w:hint="eastAsia"/>
+        </w:rPr>
+        <w:t>节点</w:t>
+      </w:r>
+      <w:r>
+        <w:rPr>
+          <w:rFonts w:ascii="Cambria Math" w:eastAsia="宋体" w:hAnsi="Cambria Math" w:cs="Times New Roman" w:hint="eastAsia"/>
+        </w:rPr>
+        <w:t>next</w:t>
+      </w:r>
+      <w:r>
+        <w:rPr>
+          <w:rFonts w:ascii="Cambria Math" w:eastAsia="宋体" w:hAnsi="Cambria Math" w:cs="Times New Roman" w:hint="eastAsia"/>
+        </w:rPr>
+        <w:t>只可能有</w:t>
+      </w:r>
+      <w:r>
+        <w:rPr>
+          <w:rFonts w:ascii="Cambria Math" w:eastAsia="宋体" w:hAnsi="Cambria Math" w:cs="Times New Roman" w:hint="eastAsia"/>
+        </w:rPr>
+        <w:t>(</w:t>
+      </w:r>
+      <w:r>
+        <w:rPr>
+          <w:rFonts w:ascii="Cambria Math" w:eastAsia="宋体" w:hAnsi="Cambria Math" w:cs="Times New Roman" w:hint="eastAsia"/>
+        </w:rPr>
+        <w:t>a</w:t>
+      </w:r>
+      <w:r>
+        <w:rPr>
+          <w:rFonts w:ascii="Cambria Math" w:eastAsia="宋体" w:hAnsi="Cambria Math" w:cs="Times New Roman" w:hint="eastAsia"/>
+        </w:rPr>
+        <w:t>)</w:t>
+      </w:r>
+      <w:r>
+        <w:rPr>
+          <w:rFonts w:ascii="Cambria Math" w:eastAsia="宋体" w:hAnsi="Cambria Math" w:cs="Times New Roman" w:hint="eastAsia"/>
+        </w:rPr>
+        <w:t>没有孩子节点，</w:t>
+      </w:r>
+      <w:r>
+        <w:rPr>
+          <w:rFonts w:ascii="Cambria Math" w:eastAsia="宋体" w:hAnsi="Cambria Math" w:cs="Times New Roman" w:hint="eastAsia"/>
+        </w:rPr>
+        <w:t>(</w:t>
+      </w:r>
+      <w:r>
+        <w:rPr>
+          <w:rFonts w:ascii="Cambria Math" w:eastAsia="宋体" w:hAnsi="Cambria Math" w:cs="Times New Roman" w:hint="eastAsia"/>
+        </w:rPr>
+        <w:t>b</w:t>
+      </w:r>
+      <w:r>
+        <w:rPr>
+          <w:rFonts w:ascii="Cambria Math" w:eastAsia="宋体" w:hAnsi="Cambria Math" w:cs="Times New Roman" w:hint="eastAsia"/>
+        </w:rPr>
+        <w:t>)</w:t>
+      </w:r>
+      <w:r>
+        <w:rPr>
+          <w:rFonts w:ascii="Cambria Math" w:eastAsia="宋体" w:hAnsi="Cambria Math" w:cs="Times New Roman" w:hint="eastAsia"/>
+        </w:rPr>
+        <w:t>只有</w:t>
+      </w:r>
+      <w:r>
+        <w:rPr>
+          <w:rFonts w:ascii="Cambria Math" w:eastAsia="宋体" w:hAnsi="Cambria Math" w:cs="Times New Roman" w:hint="eastAsia"/>
+        </w:rPr>
+        <w:t>1</w:t>
+      </w:r>
+      <w:r>
+        <w:rPr>
+          <w:rFonts w:ascii="Cambria Math" w:eastAsia="宋体" w:hAnsi="Cambria Math" w:cs="Times New Roman" w:hint="eastAsia"/>
+        </w:rPr>
+        <w:t>个</w:t>
+      </w:r>
+      <w:r>
+        <w:rPr>
+          <w:rFonts w:ascii="Cambria Math" w:eastAsia="宋体" w:hAnsi="Cambria Math" w:cs="Times New Roman" w:hint="eastAsia"/>
+        </w:rPr>
+        <w:t>孩子节点这</w:t>
+      </w:r>
+      <w:r>
+        <w:rPr>
+          <w:rFonts w:ascii="Cambria Math" w:eastAsia="宋体" w:hAnsi="Cambria Math" w:cs="Times New Roman" w:hint="eastAsia"/>
+        </w:rPr>
+        <w:t>2</w:t>
+      </w:r>
+      <w:r>
+        <w:rPr>
+          <w:rFonts w:ascii="Cambria Math" w:eastAsia="宋体" w:hAnsi="Cambria Math" w:cs="Times New Roman" w:hint="eastAsia"/>
+        </w:rPr>
+        <w:t>种情况，因此用情形</w:t>
+      </w:r>
+      <w:r>
+        <w:rPr>
+          <w:rFonts w:ascii="Cambria Math" w:eastAsia="宋体" w:hAnsi="Cambria Math" w:cs="Times New Roman" w:hint="eastAsia"/>
+        </w:rPr>
+        <w:t>(</w:t>
+      </w:r>
+      <w:r>
+        <w:rPr>
+          <w:rFonts w:ascii="Cambria Math" w:eastAsia="宋体" w:hAnsi="Cambria Math" w:cs="Times New Roman" w:hint="eastAsia"/>
+        </w:rPr>
+        <w:t>a</w:t>
+      </w:r>
+      <w:r>
+        <w:rPr>
+          <w:rFonts w:ascii="Cambria Math" w:eastAsia="宋体" w:hAnsi="Cambria Math" w:cs="Times New Roman" w:hint="eastAsia"/>
+        </w:rPr>
+        <w:t>)</w:t>
+      </w:r>
+      <w:r>
+        <w:rPr>
+          <w:rFonts w:ascii="Cambria Math" w:eastAsia="宋体" w:hAnsi="Cambria Math" w:cs="Times New Roman" w:hint="eastAsia"/>
+        </w:rPr>
+        <w:t>和</w:t>
+      </w:r>
+      <w:r>
+        <w:rPr>
+          <w:rFonts w:ascii="Cambria Math" w:eastAsia="宋体" w:hAnsi="Cambria Math" w:cs="Times New Roman" w:hint="eastAsia"/>
+        </w:rPr>
+        <w:t>(</w:t>
+      </w:r>
+      <w:r>
+        <w:rPr>
+          <w:rFonts w:ascii="Cambria Math" w:eastAsia="宋体" w:hAnsi="Cambria Math" w:cs="Times New Roman" w:hint="eastAsia"/>
+        </w:rPr>
+        <w:t>b</w:t>
+      </w:r>
+      <w:r>
+        <w:rPr>
+          <w:rFonts w:ascii="Cambria Math" w:eastAsia="宋体" w:hAnsi="Cambria Math" w:cs="Times New Roman" w:hint="eastAsia"/>
+        </w:rPr>
+        <w:t>)</w:t>
+      </w:r>
+      <w:r>
+        <w:rPr>
+          <w:rFonts w:ascii="Cambria Math" w:eastAsia="宋体" w:hAnsi="Cambria Math" w:cs="Times New Roman" w:hint="eastAsia"/>
+        </w:rPr>
+        <w:t>进行处理</w:t>
+      </w:r>
+      <w:r>
+        <w:rPr>
+          <w:rFonts w:ascii="Cambria Math" w:eastAsia="宋体" w:hAnsi="Cambria Math" w:cs="Times New Roman" w:hint="eastAsia"/>
+        </w:rPr>
+        <w:t>，因为</w:t>
+      </w:r>
+      <w:r>
+        <w:rPr>
+          <w:rFonts w:ascii="Cambria Math" w:eastAsia="宋体" w:hAnsi="Cambria Math" w:cs="Times New Roman" w:hint="eastAsia"/>
+        </w:rPr>
+        <w:t>(</w:t>
+      </w:r>
+      <w:r>
+        <w:rPr>
+          <w:rFonts w:ascii="Cambria Math" w:eastAsia="宋体" w:hAnsi="Cambria Math" w:cs="Times New Roman"/>
+        </w:rPr>
+        <w:t>a</w:t>
+      </w:r>
+      <w:r>
+        <w:rPr>
+          <w:rFonts w:ascii="Cambria Math" w:eastAsia="宋体" w:hAnsi="Cambria Math" w:cs="Times New Roman" w:hint="eastAsia"/>
+        </w:rPr>
+        <w:t>)</w:t>
+      </w:r>
+      <w:r>
+        <w:rPr>
+          <w:rFonts w:ascii="Cambria Math" w:eastAsia="宋体" w:hAnsi="Cambria Math" w:cs="Times New Roman" w:hint="eastAsia"/>
+        </w:rPr>
+        <w:t>直接删除</w:t>
+      </w:r>
+      <w:r>
+        <w:rPr>
+          <w:rFonts w:ascii="Cambria Math" w:eastAsia="宋体" w:hAnsi="Cambria Math" w:cs="Times New Roman" w:hint="eastAsia"/>
+        </w:rPr>
+        <w:t>next</w:t>
+      </w:r>
+      <w:r>
+        <w:rPr>
+          <w:rFonts w:ascii="Cambria Math" w:eastAsia="宋体" w:hAnsi="Cambria Math" w:cs="Times New Roman" w:hint="eastAsia"/>
+        </w:rPr>
+        <w:t>即可，因此接下来只考虑情形</w:t>
+      </w:r>
+      <w:r>
+        <w:rPr>
+          <w:rFonts w:ascii="Cambria Math" w:eastAsia="宋体" w:hAnsi="Cambria Math" w:cs="Times New Roman" w:hint="eastAsia"/>
+        </w:rPr>
+        <w:t>(</w:t>
+      </w:r>
+      <w:r>
+        <w:rPr>
+          <w:rFonts w:ascii="Cambria Math" w:eastAsia="宋体" w:hAnsi="Cambria Math" w:cs="Times New Roman"/>
+        </w:rPr>
+        <w:t>b</w:t>
+      </w:r>
+      <w:r>
+        <w:rPr>
+          <w:rFonts w:ascii="Cambria Math" w:eastAsia="宋体" w:hAnsi="Cambria Math" w:cs="Times New Roman" w:hint="eastAsia"/>
+        </w:rPr>
+        <w:t>)</w:t>
+      </w:r>
+      <w:r>
+        <w:rPr>
+          <w:rFonts w:ascii="Cambria Math" w:eastAsia="宋体" w:hAnsi="Cambria Math" w:cs="Times New Roman" w:hint="eastAsia"/>
+        </w:rPr>
+        <w:t>，后面我们仍然称需要被删除的节点</w:t>
+      </w:r>
+      <w:r>
+        <w:rPr>
+          <w:rFonts w:ascii="Cambria Math" w:eastAsia="宋体" w:hAnsi="Cambria Math" w:cs="Times New Roman" w:hint="eastAsia"/>
+        </w:rPr>
+        <w:t>next</w:t>
+      </w:r>
+      <w:r>
+        <w:rPr>
+          <w:rFonts w:ascii="Cambria Math" w:eastAsia="宋体" w:hAnsi="Cambria Math" w:cs="Times New Roman" w:hint="eastAsia"/>
+        </w:rPr>
+        <w:t>为</w:t>
+      </w:r>
+      <w:r>
+        <w:rPr>
+          <w:rFonts w:ascii="Cambria Math" w:eastAsia="宋体" w:hAnsi="Cambria Math" w:cs="Times New Roman" w:hint="eastAsia"/>
+        </w:rPr>
+        <w:t>e</w:t>
+      </w:r>
+      <w:r>
+        <w:rPr>
+          <w:rFonts w:ascii="Cambria Math" w:eastAsia="宋体" w:hAnsi="Cambria Math" w:cs="Times New Roman" w:hint="eastAsia"/>
+        </w:rPr>
+        <w:t>；</w:t>
+      </w:r>
+    </w:p>
+    <w:p>
+      <w:pPr>
+        <w:rPr>
+          <w:rFonts w:ascii="Cambria Math" w:eastAsia="宋体" w:hAnsi="Cambria Math" w:cs="Segoe UI Symbol"/>
+          <w:i/>
+        </w:rPr>
+      </w:pPr>
+      <w:r>
+        <w:rPr>
+          <w:rFonts w:ascii="Cambria Math" w:eastAsia="宋体" w:hAnsi="Cambria Math" w:cs="Times New Roman"/>
+          <w:i/>
+        </w:rPr>
+        <w:t>注：</w:t>
+      </w:r>
+      <w:r>
+        <w:rPr>
+          <w:rFonts w:ascii="Cambria Math" w:eastAsia="宋体" w:hAnsi="Cambria Math" w:cs="Times New Roman"/>
+          <w:i/>
+        </w:rPr>
+        <w:t>平衡二叉树中的后继节点是</w:t>
+      </w:r>
+      <w:r>
+        <w:rPr>
+          <w:rFonts w:ascii="Cambria Math" w:eastAsia="宋体" w:hAnsi="Cambria Math" w:cs="Segoe UI Symbol"/>
+          <w:i/>
+        </w:rPr>
+        <w:t>指按照节点顺序排列的下一个节点</w:t>
+      </w:r>
+      <w:r>
+        <w:rPr>
+          <w:rFonts w:ascii="Cambria Math" w:eastAsia="宋体" w:hAnsi="Cambria Math" w:cs="Segoe UI Symbol"/>
+          <w:i/>
+        </w:rPr>
+        <w:t>，一个拥有</w:t>
+      </w:r>
+      <w:r>
+        <w:rPr>
+          <w:rFonts w:ascii="Cambria Math" w:eastAsia="宋体" w:hAnsi="Cambria Math" w:cs="Segoe UI Symbol"/>
+          <w:i/>
+        </w:rPr>
+        <w:t>2</w:t>
+      </w:r>
+      <w:r>
+        <w:rPr>
+          <w:rFonts w:ascii="Cambria Math" w:eastAsia="宋体" w:hAnsi="Cambria Math" w:cs="Segoe UI Symbol"/>
+          <w:i/>
+        </w:rPr>
+        <w:t>个孩子节点的</w:t>
+      </w:r>
+      <w:r>
+        <w:rPr>
+          <w:rFonts w:ascii="Cambria Math" w:eastAsia="宋体" w:hAnsi="Cambria Math" w:cs="Segoe UI Symbol"/>
+          <w:i/>
+        </w:rPr>
+        <w:t>节点，其后继节点必然是一个叶子节点或叶子结点上一层的节点</w:t>
+      </w:r>
+      <w:r>
+        <w:rPr>
+          <w:rFonts w:ascii="Cambria Math" w:eastAsia="宋体" w:hAnsi="Cambria Math" w:cs="Segoe UI Symbol"/>
+          <w:i/>
+        </w:rPr>
+        <w:t>。</w:t>
+      </w:r>
+      <w:r>
+        <w:rPr>
+          <w:rFonts w:ascii="Cambria Math" w:eastAsia="宋体" w:hAnsi="Cambria Math" w:cs="Segoe UI Symbol"/>
+          <w:i/>
+        </w:rPr>
+        <w:t>在下图中</w:t>
+      </w:r>
+      <w:r>
+        <w:rPr>
+          <w:rFonts w:ascii="Cambria Math" w:eastAsia="宋体" w:hAnsi="Cambria Math" w:cs="Segoe UI Symbol"/>
+          <w:i/>
+        </w:rPr>
+        <w:t>，对于所有拥有</w:t>
+      </w:r>
+      <w:r>
+        <w:rPr>
+          <w:rFonts w:ascii="Cambria Math" w:eastAsia="宋体" w:hAnsi="Cambria Math" w:cs="Segoe UI Symbol"/>
+          <w:i/>
+        </w:rPr>
+        <w:t>2</w:t>
+      </w:r>
+      <w:r>
+        <w:rPr>
+          <w:rFonts w:ascii="Cambria Math" w:eastAsia="宋体" w:hAnsi="Cambria Math" w:cs="Segoe UI Symbol"/>
+          <w:i/>
+        </w:rPr>
+        <w:t>个孩子节点的节点来说，</w:t>
+      </w:r>
+      <w:r>
+        <w:rPr>
+          <w:rFonts w:ascii="Cambria Math" w:eastAsia="宋体" w:hAnsi="Cambria Math" w:cs="Segoe UI Symbol"/>
+          <w:i/>
+        </w:rPr>
+        <w:t>3</w:t>
+      </w:r>
+      <w:r>
+        <w:rPr>
+          <w:rFonts w:ascii="Cambria Math" w:eastAsia="宋体" w:hAnsi="Cambria Math" w:cs="Segoe UI Symbol"/>
+          <w:i/>
+        </w:rPr>
+        <w:t>的后继节点是</w:t>
+      </w:r>
+      <w:r>
+        <w:rPr>
+          <w:rFonts w:ascii="Cambria Math" w:eastAsia="宋体" w:hAnsi="Cambria Math" w:cs="Segoe UI Symbol"/>
+          <w:i/>
+        </w:rPr>
+        <w:t>4</w:t>
+      </w:r>
+      <w:r>
+        <w:rPr>
+          <w:rFonts w:ascii="Cambria Math" w:eastAsia="宋体" w:hAnsi="Cambria Math" w:cs="Segoe UI Symbol"/>
+          <w:i/>
+        </w:rPr>
+        <w:t>，</w:t>
+      </w:r>
+      <w:r>
+        <w:rPr>
+          <w:rFonts w:ascii="Cambria Math" w:eastAsia="宋体" w:hAnsi="Cambria Math" w:cs="Segoe UI Symbol"/>
+          <w:i/>
+        </w:rPr>
+        <w:t>7</w:t>
+      </w:r>
+      <w:r>
+        <w:rPr>
+          <w:rFonts w:ascii="Cambria Math" w:eastAsia="宋体" w:hAnsi="Cambria Math" w:cs="Segoe UI Symbol"/>
+          <w:i/>
+        </w:rPr>
+        <w:t>的后继节点是</w:t>
+      </w:r>
+      <w:r>
+        <w:rPr>
+          <w:rFonts w:ascii="Cambria Math" w:eastAsia="宋体" w:hAnsi="Cambria Math" w:cs="Segoe UI Symbol"/>
+          <w:i/>
+        </w:rPr>
+        <w:t>8</w:t>
+      </w:r>
+      <w:r>
+        <w:rPr>
+          <w:rFonts w:ascii="Cambria Math" w:eastAsia="宋体" w:hAnsi="Cambria Math" w:cs="Segoe UI Symbol"/>
+          <w:i/>
+        </w:rPr>
+        <w:t>，</w:t>
+      </w:r>
+      <w:r>
+        <w:rPr>
+          <w:rFonts w:ascii="Cambria Math" w:eastAsia="宋体" w:hAnsi="Cambria Math" w:cs="Segoe UI Symbol"/>
+          <w:i/>
+        </w:rPr>
+        <w:t>10</w:t>
+      </w:r>
+      <w:r>
+        <w:rPr>
+          <w:rFonts w:ascii="Cambria Math" w:eastAsia="宋体" w:hAnsi="Cambria Math" w:cs="Segoe UI Symbol"/>
+          <w:i/>
+        </w:rPr>
+        <w:t>的后继节点是</w:t>
+      </w:r>
+      <w:r>
+        <w:rPr>
+          <w:rFonts w:ascii="Cambria Math" w:eastAsia="宋体" w:hAnsi="Cambria Math" w:cs="Segoe UI Symbol"/>
+          <w:i/>
+        </w:rPr>
+        <w:t>13</w:t>
+      </w:r>
+      <w:r>
+        <w:rPr>
+          <w:rFonts w:ascii="Cambria Math" w:eastAsia="宋体" w:hAnsi="Cambria Math" w:cs="Segoe UI Symbol"/>
+          <w:i/>
+        </w:rPr>
+        <w:t>，</w:t>
+      </w:r>
+      <w:r>
+        <w:rPr>
+          <w:rFonts w:ascii="Cambria Math" w:eastAsia="宋体" w:hAnsi="Cambria Math" w:cs="Segoe UI Symbol"/>
+          <w:i/>
+        </w:rPr>
+        <w:t>15</w:t>
+      </w:r>
+      <w:r>
+        <w:rPr>
+          <w:rFonts w:ascii="Cambria Math" w:eastAsia="宋体" w:hAnsi="Cambria Math" w:cs="Segoe UI Symbol"/>
+          <w:i/>
+        </w:rPr>
+        <w:t>的后继节点是</w:t>
+      </w:r>
+      <w:r>
+        <w:rPr>
+          <w:rFonts w:ascii="Cambria Math" w:eastAsia="宋体" w:hAnsi="Cambria Math" w:cs="Segoe UI Symbol"/>
+          <w:i/>
+        </w:rPr>
+        <w:t>16</w:t>
+      </w:r>
+      <w:r>
+        <w:rPr>
+          <w:rFonts w:ascii="Cambria Math" w:eastAsia="宋体" w:hAnsi="Cambria Math" w:cs="Segoe UI Symbol"/>
+          <w:i/>
+        </w:rPr>
+        <w:t>，</w:t>
+      </w:r>
+      <w:r>
+        <w:rPr>
+          <w:rFonts w:ascii="Cambria Math" w:eastAsia="宋体" w:hAnsi="Cambria Math" w:cs="Segoe UI Symbol"/>
+          <w:i/>
+        </w:rPr>
+        <w:t>18</w:t>
+      </w:r>
+      <w:r>
+        <w:rPr>
+          <w:rFonts w:ascii="Cambria Math" w:eastAsia="宋体" w:hAnsi="Cambria Math" w:cs="Segoe UI Symbol"/>
+          <w:i/>
+        </w:rPr>
+        <w:t>的后继节点是</w:t>
+      </w:r>
+      <w:r>
+        <w:rPr>
+          <w:rFonts w:ascii="Cambria Math" w:eastAsia="宋体" w:hAnsi="Cambria Math" w:cs="Segoe UI Symbol"/>
+          <w:i/>
+        </w:rPr>
+        <w:t>19</w:t>
+      </w:r>
+      <w:r>
+        <w:rPr>
+          <w:rFonts w:ascii="Cambria Math" w:eastAsia="宋体" w:hAnsi="Cambria Math" w:cs="Segoe UI Symbol"/>
+          <w:i/>
+        </w:rPr>
+        <w:t>，</w:t>
+      </w:r>
+      <w:r>
+        <w:rPr>
+          <w:rFonts w:ascii="Cambria Math" w:eastAsia="宋体" w:hAnsi="Cambria Math" w:cs="Segoe UI Symbol"/>
+          <w:i/>
+        </w:rPr>
+        <w:t>22</w:t>
+      </w:r>
+      <w:r>
+        <w:rPr>
+          <w:rFonts w:ascii="Cambria Math" w:eastAsia="宋体" w:hAnsi="Cambria Math" w:cs="Segoe UI Symbol"/>
+          <w:i/>
+        </w:rPr>
+        <w:t>的后继节点是</w:t>
+      </w:r>
+      <w:r>
+        <w:rPr>
+          <w:rFonts w:ascii="Cambria Math" w:eastAsia="宋体" w:hAnsi="Cambria Math" w:cs="Segoe UI Symbol"/>
+          <w:i/>
+        </w:rPr>
+        <w:t>25</w:t>
+      </w:r>
+      <w:r>
+        <w:rPr>
+          <w:rFonts w:ascii="Cambria Math" w:eastAsia="宋体" w:hAnsi="Cambria Math" w:cs="Segoe UI Symbol"/>
+          <w:i/>
+        </w:rPr>
+        <w:t>，</w:t>
+      </w:r>
+      <w:r>
+        <w:rPr>
+          <w:rFonts w:ascii="Cambria Math" w:eastAsia="宋体" w:hAnsi="Cambria Math" w:cs="Segoe UI Symbol"/>
+          <w:i/>
+        </w:rPr>
+        <w:t>27</w:t>
+      </w:r>
+      <w:r>
+        <w:rPr>
+          <w:rFonts w:ascii="Cambria Math" w:eastAsia="宋体" w:hAnsi="Cambria Math" w:cs="Segoe UI Symbol"/>
+          <w:i/>
+        </w:rPr>
+        <w:t>的后继节点是</w:t>
+      </w:r>
+      <w:r>
+        <w:rPr>
+          <w:rFonts w:ascii="Cambria Math" w:eastAsia="宋体" w:hAnsi="Cambria Math" w:cs="Segoe UI Symbol"/>
+          <w:i/>
+        </w:rPr>
+        <w:t>30</w:t>
+      </w:r>
+      <w:r>
+        <w:rPr>
+          <w:rFonts w:ascii="Cambria Math" w:eastAsia="宋体" w:hAnsi="Cambria Math" w:cs="Segoe UI Symbol"/>
+          <w:i/>
+        </w:rPr>
+        <w:t>：</w:t>
+      </w:r>
+    </w:p>
+    <w:p>
+      <w:pPr>
+        <w:jc w:val="center"/>
+        <w:rPr>
+          <w:rFonts w:ascii="Cambria Math" w:eastAsia="宋体" w:hAnsi="Cambria Math" w:cs="Times New Roman"/>
+        </w:rPr>
+      </w:pPr>
+      <w:r>
+        <w:object w:dxaOrig="7096" w:dyaOrig="4156">
+          <v:shape id="_x0000_i1031" type="#_x0000_t75" style="width:295.9pt;height:174.05pt" o:ole="">
+            <v:imagedata r:id="rId19" o:title=""/>
+          </v:shape>
+          <o:OLEObject Type="Embed" ProgID="Visio.Drawing.15" ShapeID="_x0000_i1031" DrawAspect="Content" ObjectID="_1546549738" r:id="rId20"/>
+        </w:object>
+      </w:r>
+    </w:p>
+    <w:p>
+      <w:pPr>
+        <w:ind w:firstLine="420"/>
+        <w:rPr>
+          <w:rFonts w:ascii="Cambria Math" w:eastAsia="宋体" w:hAnsi="Cambria Math" w:cs="Times New Roman"/>
+        </w:rPr>
+      </w:pPr>
+      <w:r>
+        <w:rPr>
+          <w:rFonts w:ascii="Cambria Math" w:eastAsia="宋体" w:hAnsi="Cambria Math" w:cs="Times New Roman" w:hint="eastAsia"/>
+        </w:rPr>
+        <w:t>对于节点</w:t>
+      </w:r>
+      <w:r>
+        <w:rPr>
+          <w:rFonts w:ascii="Cambria Math" w:eastAsia="宋体" w:hAnsi="Cambria Math" w:cs="Times New Roman" w:hint="eastAsia"/>
+        </w:rPr>
+        <w:t>e</w:t>
+      </w:r>
+      <w:r>
+        <w:rPr>
+          <w:rFonts w:ascii="Cambria Math" w:eastAsia="宋体" w:hAnsi="Cambria Math" w:cs="Times New Roman" w:hint="eastAsia"/>
+        </w:rPr>
+        <w:t>（节点</w:t>
+      </w:r>
+      <w:r>
+        <w:rPr>
+          <w:rFonts w:ascii="Cambria Math" w:eastAsia="宋体" w:hAnsi="Cambria Math" w:cs="Times New Roman" w:hint="eastAsia"/>
+        </w:rPr>
+        <w:t>e</w:t>
+      </w:r>
+      <w:r>
+        <w:rPr>
+          <w:rFonts w:ascii="Cambria Math" w:eastAsia="宋体" w:hAnsi="Cambria Math" w:cs="Times New Roman" w:hint="eastAsia"/>
+        </w:rPr>
+        <w:t>是</w:t>
+      </w:r>
+      <w:r>
+        <w:rPr>
+          <w:rFonts w:ascii="Cambria Math" w:eastAsia="宋体" w:hAnsi="Cambria Math" w:cs="Times New Roman" w:hint="eastAsia"/>
+        </w:rPr>
+        <w:t>删除</w:t>
+      </w:r>
+      <w:r>
+        <w:rPr>
+          <w:rFonts w:ascii="Cambria Math" w:eastAsia="宋体" w:hAnsi="Cambria Math" w:cs="Times New Roman" w:hint="eastAsia"/>
+        </w:rPr>
+        <w:t>情形</w:t>
+      </w:r>
+      <w:r>
+        <w:rPr>
+          <w:rFonts w:ascii="Cambria Math" w:eastAsia="宋体" w:hAnsi="Cambria Math" w:cs="Times New Roman" w:hint="eastAsia"/>
+        </w:rPr>
+        <w:t>(</w:t>
+      </w:r>
+      <w:r>
+        <w:rPr>
+          <w:rFonts w:ascii="Cambria Math" w:eastAsia="宋体" w:hAnsi="Cambria Math" w:cs="Times New Roman"/>
+        </w:rPr>
+        <w:t>0</w:t>
+      </w:r>
+      <w:r>
+        <w:rPr>
+          <w:rFonts w:ascii="Cambria Math" w:eastAsia="宋体" w:hAnsi="Cambria Math" w:cs="Times New Roman" w:hint="eastAsia"/>
+        </w:rPr>
+        <w:t>)</w:t>
+      </w:r>
+      <w:r>
+        <w:rPr>
+          <w:rFonts w:ascii="Cambria Math" w:eastAsia="宋体" w:hAnsi="Cambria Math" w:cs="Times New Roman" w:hint="eastAsia"/>
+        </w:rPr>
+        <w:t>中</w:t>
+      </w:r>
+      <w:r>
+        <w:rPr>
+          <w:rFonts w:ascii="Cambria Math" w:eastAsia="宋体" w:hAnsi="Cambria Math" w:cs="Times New Roman" w:hint="eastAsia"/>
+        </w:rPr>
+        <w:t>(</w:t>
+      </w:r>
+      <w:r>
+        <w:rPr>
+          <w:rFonts w:ascii="Cambria Math" w:eastAsia="宋体" w:hAnsi="Cambria Math" w:cs="Times New Roman"/>
+        </w:rPr>
+        <w:t>b</w:t>
+      </w:r>
+      <w:r>
+        <w:rPr>
+          <w:rFonts w:ascii="Cambria Math" w:eastAsia="宋体" w:hAnsi="Cambria Math" w:cs="Times New Roman" w:hint="eastAsia"/>
+        </w:rPr>
+        <w:t>)</w:t>
+      </w:r>
+      <w:r>
+        <w:rPr>
+          <w:rFonts w:ascii="Cambria Math" w:eastAsia="宋体" w:hAnsi="Cambria Math" w:cs="Times New Roman" w:hint="eastAsia"/>
+        </w:rPr>
+        <w:t>的节点</w:t>
+      </w:r>
+      <w:r>
+        <w:rPr>
+          <w:rFonts w:ascii="Cambria Math" w:eastAsia="宋体" w:hAnsi="Cambria Math" w:cs="Times New Roman" w:hint="eastAsia"/>
+        </w:rPr>
+        <w:t>e</w:t>
+      </w:r>
+      <w:r>
+        <w:rPr>
+          <w:rFonts w:ascii="Cambria Math" w:eastAsia="宋体" w:hAnsi="Cambria Math" w:cs="Times New Roman" w:hint="eastAsia"/>
+        </w:rPr>
+        <w:t>，或</w:t>
+      </w:r>
+      <w:r>
+        <w:rPr>
+          <w:rFonts w:ascii="Cambria Math" w:eastAsia="宋体" w:hAnsi="Cambria Math" w:cs="Times New Roman" w:hint="eastAsia"/>
+        </w:rPr>
+        <w:t>删除</w:t>
+      </w:r>
+      <w:r>
+        <w:rPr>
+          <w:rFonts w:ascii="Cambria Math" w:eastAsia="宋体" w:hAnsi="Cambria Math" w:cs="Times New Roman" w:hint="eastAsia"/>
+        </w:rPr>
+        <w:t>情形</w:t>
+      </w:r>
+      <w:r>
+        <w:rPr>
+          <w:rFonts w:ascii="Cambria Math" w:eastAsia="宋体" w:hAnsi="Cambria Math" w:cs="Times New Roman" w:hint="eastAsia"/>
+        </w:rPr>
+        <w:t>(</w:t>
+      </w:r>
+      <w:r>
+        <w:rPr>
+          <w:rFonts w:ascii="Cambria Math" w:eastAsia="宋体" w:hAnsi="Cambria Math" w:cs="Times New Roman"/>
+        </w:rPr>
+        <w:t>0</w:t>
+      </w:r>
+      <w:r>
+        <w:rPr>
+          <w:rFonts w:ascii="Cambria Math" w:eastAsia="宋体" w:hAnsi="Cambria Math" w:cs="Times New Roman" w:hint="eastAsia"/>
+        </w:rPr>
+        <w:t>)</w:t>
+      </w:r>
+      <w:r>
+        <w:rPr>
+          <w:rFonts w:ascii="Cambria Math" w:eastAsia="宋体" w:hAnsi="Cambria Math" w:cs="Times New Roman" w:hint="eastAsia"/>
+        </w:rPr>
+        <w:t>中</w:t>
+      </w:r>
+      <w:r>
+        <w:rPr>
+          <w:rFonts w:ascii="Cambria Math" w:eastAsia="宋体" w:hAnsi="Cambria Math" w:cs="Times New Roman" w:hint="eastAsia"/>
+        </w:rPr>
+        <w:t>(</w:t>
+      </w:r>
+      <w:r>
+        <w:rPr>
+          <w:rFonts w:ascii="Cambria Math" w:eastAsia="宋体" w:hAnsi="Cambria Math" w:cs="Times New Roman"/>
+        </w:rPr>
+        <w:t>c</w:t>
+      </w:r>
+      <w:r>
+        <w:rPr>
+          <w:rFonts w:ascii="Cambria Math" w:eastAsia="宋体" w:hAnsi="Cambria Math" w:cs="Times New Roman" w:hint="eastAsia"/>
+        </w:rPr>
+        <w:t>)</w:t>
+      </w:r>
+      <w:r>
+        <w:rPr>
+          <w:rFonts w:ascii="Cambria Math" w:eastAsia="宋体" w:hAnsi="Cambria Math" w:cs="Times New Roman" w:hint="eastAsia"/>
+        </w:rPr>
+        <w:t>的节点</w:t>
+      </w:r>
+      <w:r>
+        <w:rPr>
+          <w:rFonts w:ascii="Cambria Math" w:eastAsia="宋体" w:hAnsi="Cambria Math" w:cs="Times New Roman" w:hint="eastAsia"/>
+        </w:rPr>
+        <w:t>next</w:t>
+      </w:r>
+      <w:r>
+        <w:rPr>
+          <w:rFonts w:ascii="Cambria Math" w:eastAsia="宋体" w:hAnsi="Cambria Math" w:cs="Times New Roman" w:hint="eastAsia"/>
+        </w:rPr>
+        <w:t>）</w:t>
+      </w:r>
+      <w:r>
+        <w:rPr>
+          <w:rFonts w:ascii="Cambria Math" w:eastAsia="宋体" w:hAnsi="Cambria Math" w:cs="Times New Roman" w:hint="eastAsia"/>
+        </w:rPr>
+        <w:t>，它有且只有</w:t>
+      </w:r>
+      <w:r>
+        <w:rPr>
+          <w:rFonts w:ascii="Cambria Math" w:eastAsia="宋体" w:hAnsi="Cambria Math" w:cs="Times New Roman" w:hint="eastAsia"/>
+        </w:rPr>
+        <w:t>1</w:t>
+      </w:r>
+      <w:r>
+        <w:rPr>
+          <w:rFonts w:ascii="Cambria Math" w:eastAsia="宋体" w:hAnsi="Cambria Math" w:cs="Times New Roman" w:hint="eastAsia"/>
+        </w:rPr>
+        <w:t>个</w:t>
+      </w:r>
+      <w:r>
+        <w:rPr>
+          <w:rFonts w:ascii="Cambria Math" w:eastAsia="宋体" w:hAnsi="Cambria Math" w:cs="Times New Roman" w:hint="eastAsia"/>
+        </w:rPr>
+        <w:t>孩子节点。</w:t>
+      </w:r>
+      <w:r>
+        <w:rPr>
+          <w:rFonts w:ascii="Cambria Math" w:eastAsia="宋体" w:hAnsi="Cambria Math" w:cs="Times New Roman" w:hint="eastAsia"/>
+        </w:rPr>
+        <w:t>Child</w:t>
+      </w:r>
+      <w:r>
+        <w:rPr>
+          <w:rFonts w:ascii="Cambria Math" w:eastAsia="宋体" w:hAnsi="Cambria Math" w:cs="Times New Roman" w:hint="eastAsia"/>
+        </w:rPr>
+        <w:t>是</w:t>
+      </w:r>
+      <w:r>
+        <w:rPr>
+          <w:rFonts w:ascii="Cambria Math" w:eastAsia="宋体" w:hAnsi="Cambria Math" w:cs="Times New Roman" w:hint="eastAsia"/>
+        </w:rPr>
+        <w:t>e</w:t>
+      </w:r>
+      <w:r>
+        <w:rPr>
+          <w:rFonts w:ascii="Cambria Math" w:eastAsia="宋体" w:hAnsi="Cambria Math" w:cs="Times New Roman" w:hint="eastAsia"/>
+        </w:rPr>
+        <w:t>的唯一孩子节点，交换</w:t>
+      </w:r>
+      <w:r>
+        <w:rPr>
+          <w:rFonts w:ascii="Cambria Math" w:eastAsia="宋体" w:hAnsi="Cambria Math" w:cs="Times New Roman" w:hint="eastAsia"/>
+        </w:rPr>
+        <w:t>e</w:t>
+      </w:r>
+      <w:r>
+        <w:rPr>
+          <w:rFonts w:ascii="Cambria Math" w:eastAsia="宋体" w:hAnsi="Cambria Math" w:cs="Times New Roman" w:hint="eastAsia"/>
+        </w:rPr>
+        <w:t>和</w:t>
+      </w:r>
+      <w:r>
+        <w:rPr>
+          <w:rFonts w:ascii="Cambria Math" w:eastAsia="宋体" w:hAnsi="Cambria Math" w:cs="Times New Roman" w:hint="eastAsia"/>
+        </w:rPr>
+        <w:t>Child</w:t>
+      </w:r>
+      <w:r>
+        <w:rPr>
+          <w:rFonts w:ascii="Cambria Math" w:eastAsia="宋体" w:hAnsi="Cambria Math" w:cs="Times New Roman" w:hint="eastAsia"/>
+        </w:rPr>
+        <w:t>的值（内容）</w:t>
+      </w:r>
+      <w:r>
+        <w:rPr>
+          <w:rFonts w:ascii="Cambria Math" w:eastAsia="宋体" w:hAnsi="Cambria Math" w:cs="Times New Roman" w:hint="eastAsia"/>
+        </w:rPr>
+        <w:t>，</w:t>
+      </w:r>
+      <w:r>
+        <w:rPr>
+          <w:rFonts w:ascii="Cambria Math" w:eastAsia="宋体" w:hAnsi="Cambria Math" w:cs="Times New Roman" w:hint="eastAsia"/>
+        </w:rPr>
+        <w:t>交换后</w:t>
+      </w:r>
+      <w:r>
+        <w:rPr>
+          <w:rFonts w:ascii="Cambria Math" w:eastAsia="宋体" w:hAnsi="Cambria Math" w:cs="Times New Roman" w:hint="eastAsia"/>
+        </w:rPr>
+        <w:t>，</w:t>
+      </w:r>
+      <w:r>
+        <w:rPr>
+          <w:rFonts w:ascii="Cambria Math" w:eastAsia="宋体" w:hAnsi="Cambria Math" w:cs="Times New Roman" w:hint="eastAsia"/>
+        </w:rPr>
+        <w:t>(</w:t>
+      </w:r>
+      <w:r>
+        <w:rPr>
+          <w:rFonts w:ascii="Cambria Math" w:eastAsia="宋体" w:hAnsi="Cambria Math" w:cs="Times New Roman"/>
+        </w:rPr>
+        <w:t>a</w:t>
+      </w:r>
+      <w:r>
+        <w:rPr>
+          <w:rFonts w:ascii="Cambria Math" w:eastAsia="宋体" w:hAnsi="Cambria Math" w:cs="Times New Roman" w:hint="eastAsia"/>
+        </w:rPr>
+        <w:t>)</w:t>
+      </w:r>
+      <w:r>
+        <w:rPr>
+          <w:rFonts w:ascii="Cambria Math" w:eastAsia="宋体" w:hAnsi="Cambria Math" w:cs="Times New Roman" w:hint="eastAsia"/>
+        </w:rPr>
+        <w:t>若</w:t>
+      </w:r>
+      <w:r>
+        <w:rPr>
+          <w:rFonts w:ascii="Cambria Math" w:eastAsia="宋体" w:hAnsi="Cambria Math" w:cs="Times New Roman" w:hint="eastAsia"/>
+        </w:rPr>
+        <w:t>e</w:t>
+      </w:r>
+      <w:r>
+        <w:rPr>
+          <w:rFonts w:ascii="Cambria Math" w:eastAsia="宋体" w:hAnsi="Cambria Math" w:cs="Times New Roman" w:hint="eastAsia"/>
+        </w:rPr>
+        <w:t>是</w:t>
+      </w:r>
+      <w:r>
+        <w:rPr>
+          <w:rFonts w:ascii="Cambria Math" w:eastAsia="宋体" w:hAnsi="Cambria Math" w:cs="Times New Roman" w:hint="eastAsia"/>
+        </w:rPr>
+        <w:t>Black</w:t>
+      </w:r>
+      <w:r>
+        <w:rPr>
+          <w:rFonts w:ascii="Cambria Math" w:eastAsia="宋体" w:hAnsi="Cambria Math" w:cs="Times New Roman" w:hint="eastAsia"/>
+        </w:rPr>
+        <w:t>而</w:t>
+      </w:r>
+      <w:r>
+        <w:rPr>
+          <w:rFonts w:ascii="Cambria Math" w:eastAsia="宋体" w:hAnsi="Cambria Math" w:cs="Times New Roman" w:hint="eastAsia"/>
+        </w:rPr>
+        <w:t>Child</w:t>
+      </w:r>
+      <w:r>
+        <w:rPr>
+          <w:rFonts w:ascii="Cambria Math" w:eastAsia="宋体" w:hAnsi="Cambria Math" w:cs="Times New Roman" w:hint="eastAsia"/>
+        </w:rPr>
+        <w:t>是</w:t>
+      </w:r>
+      <w:r>
+        <w:rPr>
+          <w:rFonts w:ascii="Cambria Math" w:eastAsia="宋体" w:hAnsi="Cambria Math" w:cs="Times New Roman" w:hint="eastAsia"/>
+        </w:rPr>
+        <w:t>Red</w:t>
+      </w:r>
+      <w:r>
+        <w:rPr>
+          <w:rFonts w:ascii="Cambria Math" w:eastAsia="宋体" w:hAnsi="Cambria Math" w:cs="Times New Roman" w:hint="eastAsia"/>
+        </w:rPr>
+        <w:t>则将</w:t>
+      </w:r>
+      <w:r>
+        <w:rPr>
+          <w:rFonts w:ascii="Cambria Math" w:eastAsia="宋体" w:hAnsi="Cambria Math" w:cs="Times New Roman" w:hint="eastAsia"/>
+        </w:rPr>
+        <w:t>e</w:t>
+      </w:r>
+      <w:r>
+        <w:rPr>
+          <w:rFonts w:ascii="Cambria Math" w:eastAsia="宋体" w:hAnsi="Cambria Math" w:cs="Times New Roman" w:hint="eastAsia"/>
+        </w:rPr>
+        <w:t>染色为</w:t>
+      </w:r>
+      <w:r>
+        <w:rPr>
+          <w:rFonts w:ascii="Cambria Math" w:eastAsia="宋体" w:hAnsi="Cambria Math" w:cs="Times New Roman" w:hint="eastAsia"/>
+        </w:rPr>
+        <w:t>Black</w:t>
+      </w:r>
+      <w:r>
+        <w:rPr>
+          <w:rFonts w:ascii="Cambria Math" w:eastAsia="宋体" w:hAnsi="Cambria Math" w:cs="Times New Roman" w:hint="eastAsia"/>
+        </w:rPr>
+        <w:t>，然后直接删除</w:t>
+      </w:r>
+      <w:r>
+        <w:rPr>
+          <w:rFonts w:ascii="Cambria Math" w:eastAsia="宋体" w:hAnsi="Cambria Math" w:cs="Times New Roman" w:hint="eastAsia"/>
+        </w:rPr>
+        <w:t>e</w:t>
+      </w:r>
+      <w:r>
+        <w:rPr>
+          <w:rFonts w:ascii="Cambria Math" w:eastAsia="宋体" w:hAnsi="Cambria Math" w:cs="Times New Roman" w:hint="eastAsia"/>
+        </w:rPr>
+        <w:t>即可，</w:t>
+      </w:r>
+      <w:r>
+        <w:rPr>
+          <w:rFonts w:ascii="Cambria Math" w:eastAsia="宋体" w:hAnsi="Cambria Math" w:cs="Times New Roman" w:hint="eastAsia"/>
+        </w:rPr>
+        <w:t>(</w:t>
+      </w:r>
+      <w:r>
+        <w:rPr>
+          <w:rFonts w:ascii="Cambria Math" w:eastAsia="宋体" w:hAnsi="Cambria Math" w:cs="Times New Roman"/>
+        </w:rPr>
+        <w:t>b</w:t>
+      </w:r>
+      <w:r>
+        <w:rPr>
+          <w:rFonts w:ascii="Cambria Math" w:eastAsia="宋体" w:hAnsi="Cambria Math" w:cs="Times New Roman" w:hint="eastAsia"/>
+        </w:rPr>
+        <w:t>)</w:t>
+      </w:r>
+      <w:r>
+        <w:rPr>
+          <w:rFonts w:ascii="Cambria Math" w:eastAsia="宋体" w:hAnsi="Cambria Math" w:cs="Times New Roman" w:hint="eastAsia"/>
+        </w:rPr>
+        <w:t>若</w:t>
+      </w:r>
+      <w:r>
+        <w:rPr>
+          <w:rFonts w:ascii="Cambria Math" w:eastAsia="宋体" w:hAnsi="Cambria Math" w:cs="Times New Roman" w:hint="eastAsia"/>
+        </w:rPr>
+        <w:t>e</w:t>
+      </w:r>
+      <w:r>
+        <w:rPr>
+          <w:rFonts w:ascii="Cambria Math" w:eastAsia="宋体" w:hAnsi="Cambria Math" w:cs="Times New Roman" w:hint="eastAsia"/>
+        </w:rPr>
+        <w:t>和</w:t>
+      </w:r>
+      <w:r>
+        <w:rPr>
+          <w:rFonts w:ascii="Cambria Math" w:eastAsia="宋体" w:hAnsi="Cambria Math" w:cs="Times New Roman" w:hint="eastAsia"/>
+        </w:rPr>
+        <w:t>Child</w:t>
+      </w:r>
+      <w:r>
+        <w:rPr>
+          <w:rFonts w:ascii="Cambria Math" w:eastAsia="宋体" w:hAnsi="Cambria Math" w:cs="Times New Roman" w:hint="eastAsia"/>
+        </w:rPr>
+        <w:t>都是</w:t>
+      </w:r>
+      <w:r>
+        <w:rPr>
+          <w:rFonts w:ascii="Cambria Math" w:eastAsia="宋体" w:hAnsi="Cambria Math" w:cs="Times New Roman" w:hint="eastAsia"/>
+        </w:rPr>
+        <w:t>Black</w:t>
+      </w:r>
+      <w:r>
+        <w:rPr>
+          <w:rFonts w:ascii="Cambria Math" w:eastAsia="宋体" w:hAnsi="Cambria Math" w:cs="Times New Roman" w:hint="eastAsia"/>
+        </w:rPr>
+        <w:t>则</w:t>
+      </w:r>
+      <w:r>
+        <w:rPr>
+          <w:rFonts w:ascii="Cambria Math" w:eastAsia="宋体" w:hAnsi="Cambria Math" w:cs="Times New Roman" w:hint="eastAsia"/>
+        </w:rPr>
+        <w:t>通过</w:t>
+      </w:r>
+      <w:r>
+        <w:rPr>
+          <w:rFonts w:ascii="Cambria Math" w:eastAsia="宋体" w:hAnsi="Cambria Math" w:cs="Times New Roman" w:hint="eastAsia"/>
+        </w:rPr>
+        <w:t>删除情形</w:t>
+      </w:r>
+      <w:r>
+        <w:rPr>
+          <w:rFonts w:ascii="Cambria Math" w:eastAsia="宋体" w:hAnsi="Cambria Math" w:cs="Times New Roman" w:hint="eastAsia"/>
+        </w:rPr>
+        <w:t>(</w:t>
+      </w:r>
+      <w:r>
+        <w:rPr>
+          <w:rFonts w:ascii="Cambria Math" w:eastAsia="宋体" w:hAnsi="Cambria Math" w:cs="Times New Roman"/>
+        </w:rPr>
+        <w:t>1</w:t>
+      </w:r>
+      <w:r>
+        <w:rPr>
+          <w:rFonts w:ascii="Cambria Math" w:eastAsia="宋体" w:hAnsi="Cambria Math" w:cs="Times New Roman" w:hint="eastAsia"/>
+        </w:rPr>
+        <w:t>)</w:t>
+      </w:r>
+      <w:r>
+        <w:rPr>
+          <w:rFonts w:ascii="Cambria Math" w:eastAsia="宋体" w:hAnsi="Cambria Math" w:cs="Times New Roman" w:hint="eastAsia"/>
+        </w:rPr>
+        <w:t>对</w:t>
+      </w:r>
+      <w:r>
+        <w:rPr>
+          <w:rFonts w:ascii="Cambria Math" w:eastAsia="宋体" w:hAnsi="Cambria Math" w:cs="Times New Roman" w:hint="eastAsia"/>
+        </w:rPr>
+        <w:t>Child</w:t>
+      </w:r>
+      <w:r>
+        <w:rPr>
+          <w:rFonts w:ascii="Cambria Math" w:eastAsia="宋体" w:hAnsi="Cambria Math" w:cs="Times New Roman" w:hint="eastAsia"/>
+        </w:rPr>
+        <w:t>进行操作</w:t>
+      </w:r>
+      <w:r>
+        <w:rPr>
+          <w:rFonts w:ascii="Cambria Math" w:eastAsia="宋体" w:hAnsi="Cambria Math" w:cs="Times New Roman" w:hint="eastAsia"/>
+        </w:rPr>
+        <w:t>，然后再删除</w:t>
+      </w:r>
+      <w:r>
+        <w:rPr>
+          <w:rFonts w:ascii="Cambria Math" w:eastAsia="宋体" w:hAnsi="Cambria Math" w:cs="Times New Roman" w:hint="eastAsia"/>
+        </w:rPr>
+        <w:t>e</w:t>
+      </w:r>
+      <w:r>
+        <w:rPr>
+          <w:rFonts w:ascii="Cambria Math" w:eastAsia="宋体" w:hAnsi="Cambria Math" w:cs="Times New Roman" w:hint="eastAsia"/>
+        </w:rPr>
+        <w:t>，</w:t>
+      </w:r>
+      <w:r>
+        <w:rPr>
+          <w:rFonts w:ascii="Cambria Math" w:eastAsia="宋体" w:hAnsi="Cambria Math" w:cs="Times New Roman" w:hint="eastAsia"/>
+        </w:rPr>
+        <w:t>(</w:t>
+      </w:r>
+      <w:r>
+        <w:rPr>
+          <w:rFonts w:ascii="Cambria Math" w:eastAsia="宋体" w:hAnsi="Cambria Math" w:cs="Times New Roman"/>
+        </w:rPr>
+        <w:t>c</w:t>
+      </w:r>
+      <w:r>
+        <w:rPr>
+          <w:rFonts w:ascii="Cambria Math" w:eastAsia="宋体" w:hAnsi="Cambria Math" w:cs="Times New Roman" w:hint="eastAsia"/>
+        </w:rPr>
+        <w:t>)</w:t>
+      </w:r>
+      <w:r>
+        <w:rPr>
+          <w:rFonts w:ascii="Cambria Math" w:eastAsia="宋体" w:hAnsi="Cambria Math" w:cs="Times New Roman" w:hint="eastAsia"/>
+        </w:rPr>
+        <w:t>若</w:t>
+      </w:r>
+      <w:r>
+        <w:rPr>
+          <w:rFonts w:ascii="Cambria Math" w:eastAsia="宋体" w:hAnsi="Cambria Math" w:cs="Times New Roman" w:hint="eastAsia"/>
+        </w:rPr>
+        <w:t>e</w:t>
+      </w:r>
+      <w:r>
+        <w:rPr>
+          <w:rFonts w:ascii="Cambria Math" w:eastAsia="宋体" w:hAnsi="Cambria Math" w:cs="Times New Roman" w:hint="eastAsia"/>
+        </w:rPr>
+        <w:t>是</w:t>
+      </w:r>
+      <w:r>
+        <w:rPr>
+          <w:rFonts w:ascii="Cambria Math" w:eastAsia="宋体" w:hAnsi="Cambria Math" w:cs="Times New Roman" w:hint="eastAsia"/>
+        </w:rPr>
+        <w:t>Red</w:t>
+      </w:r>
+      <w:r>
+        <w:rPr>
+          <w:rFonts w:ascii="Cambria Math" w:eastAsia="宋体" w:hAnsi="Cambria Math" w:cs="Times New Roman" w:hint="eastAsia"/>
+        </w:rPr>
+        <w:t>而</w:t>
+      </w:r>
+      <w:r>
+        <w:rPr>
+          <w:rFonts w:ascii="Cambria Math" w:eastAsia="宋体" w:hAnsi="Cambria Math" w:cs="Times New Roman" w:hint="eastAsia"/>
+        </w:rPr>
+        <w:t>Child</w:t>
+      </w:r>
+      <w:r>
+        <w:rPr>
+          <w:rFonts w:ascii="Cambria Math" w:eastAsia="宋体" w:hAnsi="Cambria Math" w:cs="Times New Roman" w:hint="eastAsia"/>
+        </w:rPr>
+        <w:t>是</w:t>
+      </w:r>
+      <w:r>
+        <w:rPr>
+          <w:rFonts w:ascii="Cambria Math" w:eastAsia="宋体" w:hAnsi="Cambria Math" w:cs="Times New Roman" w:hint="eastAsia"/>
+        </w:rPr>
+        <w:t>Black</w:t>
+      </w:r>
+      <w:r>
+        <w:rPr>
+          <w:rFonts w:ascii="Cambria Math" w:eastAsia="宋体" w:hAnsi="Cambria Math" w:cs="Times New Roman" w:hint="eastAsia"/>
+        </w:rPr>
+        <w:t>则</w:t>
+      </w:r>
+      <w:r>
+        <w:rPr>
+          <w:rFonts w:ascii="Cambria Math" w:eastAsia="宋体" w:hAnsi="Cambria Math" w:cs="Times New Roman" w:hint="eastAsia"/>
+        </w:rPr>
+        <w:t>直接删除</w:t>
+      </w:r>
+      <w:r>
+        <w:rPr>
+          <w:rFonts w:ascii="Cambria Math" w:eastAsia="宋体" w:hAnsi="Cambria Math" w:cs="Times New Roman" w:hint="eastAsia"/>
+        </w:rPr>
+        <w:t>e</w:t>
+      </w:r>
+      <w:r>
+        <w:rPr>
+          <w:rFonts w:ascii="Cambria Math" w:eastAsia="宋体" w:hAnsi="Cambria Math" w:cs="Times New Roman" w:hint="eastAsia"/>
+        </w:rPr>
+        <w:t>即可：</w:t>
+      </w:r>
+    </w:p>
+    <w:p>
+      <w:pPr>
+        <w:jc w:val="center"/>
+        <w:rPr>
+          <w:rFonts w:ascii="Cambria Math" w:eastAsia="宋体" w:hAnsi="Cambria Math" w:cs="Times New Roman" w:hint="eastAsia"/>
+        </w:rPr>
+      </w:pPr>
+      <w:r>
+        <w:object w:dxaOrig="9061" w:dyaOrig="2760">
+          <v:shape id="_x0000_i1052" type="#_x0000_t75" style="width:406.3pt;height:123.8pt" o:ole="">
+            <v:imagedata r:id="rId21" o:title=""/>
+          </v:shape>
+          <o:OLEObject Type="Embed" ProgID="Visio.Drawing.15" ShapeID="_x0000_i1052" DrawAspect="Content" ObjectID="_1546549739" r:id="rId22"/>
+        </w:object>
+      </w:r>
+    </w:p>
+    <w:p>
+      <w:pPr>
+        <w:rPr>
+          <w:rFonts w:ascii="Cambria Math" w:eastAsia="宋体" w:hAnsi="Cambria Math" w:cs="Times New Roman" w:hint="eastAsia"/>
+        </w:rPr>
+      </w:pPr>
+    </w:p>
+    <w:p>
+      <w:pPr>
+        <w:pStyle w:val="a6"/>
+        <w:numPr>
+          <w:ilvl w:val="0"/>
+          <w:numId w:val="27"/>
+        </w:numPr>
+        <w:ind w:firstLineChars="0"/>
+        <w:rPr>
+          <w:rFonts w:ascii="Cambria Math" w:eastAsia="宋体" w:hAnsi="Cambria Math" w:cs="Times New Roman"/>
+        </w:rPr>
+      </w:pPr>
+      <w:r>
+        <w:rPr>
+          <w:rFonts w:ascii="Cambria Math" w:eastAsia="宋体" w:hAnsi="Cambria Math" w:cs="Times New Roman" w:hint="eastAsia"/>
+        </w:rPr>
+        <w:t>若节点</w:t>
+      </w:r>
+      <w:r>
+        <w:rPr>
+          <w:rFonts w:ascii="Cambria Math" w:eastAsia="宋体" w:hAnsi="Cambria Math" w:cs="Times New Roman" w:hint="eastAsia"/>
+        </w:rPr>
+        <w:t>e</w:t>
+      </w:r>
+      <w:r>
+        <w:rPr>
+          <w:rFonts w:ascii="Cambria Math" w:eastAsia="宋体" w:hAnsi="Cambria Math" w:cs="Times New Roman" w:hint="eastAsia"/>
+        </w:rPr>
+        <w:t>（此处节点</w:t>
+      </w:r>
+      <w:r>
+        <w:rPr>
+          <w:rFonts w:ascii="Cambria Math" w:eastAsia="宋体" w:hAnsi="Cambria Math" w:cs="Times New Roman" w:hint="eastAsia"/>
+        </w:rPr>
+        <w:t>e</w:t>
+      </w:r>
+      <w:r>
+        <w:rPr>
+          <w:rFonts w:ascii="Cambria Math" w:eastAsia="宋体" w:hAnsi="Cambria Math" w:cs="Times New Roman" w:hint="eastAsia"/>
+        </w:rPr>
+        <w:t>为上面的</w:t>
+      </w:r>
+      <w:r>
+        <w:rPr>
+          <w:rFonts w:ascii="Cambria Math" w:eastAsia="宋体" w:hAnsi="Cambria Math" w:cs="Times New Roman" w:hint="eastAsia"/>
+        </w:rPr>
+        <w:t>Child</w:t>
+      </w:r>
+      <w:r>
+        <w:rPr>
+          <w:rFonts w:ascii="Cambria Math" w:eastAsia="宋体" w:hAnsi="Cambria Math" w:cs="Times New Roman" w:hint="eastAsia"/>
+        </w:rPr>
+        <w:t>节点</w:t>
+      </w:r>
+      <w:r>
+        <w:rPr>
+          <w:rFonts w:ascii="Cambria Math" w:eastAsia="宋体" w:hAnsi="Cambria Math" w:cs="Times New Roman" w:hint="eastAsia"/>
+        </w:rPr>
+        <w:t>，</w:t>
+      </w:r>
+      <w:r>
+        <w:rPr>
+          <w:rFonts w:ascii="Cambria Math" w:eastAsia="宋体" w:hAnsi="Cambria Math" w:cs="Times New Roman" w:hint="eastAsia"/>
+        </w:rPr>
+        <w:t>后</w:t>
+      </w:r>
+      <w:r>
+        <w:rPr>
+          <w:rFonts w:ascii="Cambria Math" w:eastAsia="宋体" w:hAnsi="Cambria Math" w:cs="Times New Roman" w:hint="eastAsia"/>
+        </w:rPr>
+        <w:t>面也一样</w:t>
+      </w:r>
+      <w:r>
+        <w:rPr>
+          <w:rFonts w:ascii="Cambria Math" w:eastAsia="宋体" w:hAnsi="Cambria Math" w:cs="Times New Roman" w:hint="eastAsia"/>
+        </w:rPr>
+        <w:t>）</w:t>
+      </w:r>
+      <w:r>
+        <w:rPr>
+          <w:rFonts w:ascii="Cambria Math" w:eastAsia="宋体" w:hAnsi="Cambria Math" w:cs="Times New Roman" w:hint="eastAsia"/>
+        </w:rPr>
+        <w:t>为根节点，算法结束</w:t>
+      </w:r>
+      <w:r>
+        <w:rPr>
+          <w:rFonts w:ascii="Cambria Math" w:eastAsia="宋体" w:hAnsi="Cambria Math" w:cs="Times New Roman" w:hint="eastAsia"/>
+        </w:rPr>
+        <w:t>。</w:t>
+      </w:r>
+      <w:r>
+        <w:rPr>
+          <w:rFonts w:ascii="Cambria Math" w:eastAsia="宋体" w:hAnsi="Cambria Math" w:cs="Times New Roman" w:hint="eastAsia"/>
+        </w:rPr>
+        <w:t>否则通过删除情形</w:t>
+      </w:r>
+      <w:r>
+        <w:rPr>
+          <w:rFonts w:ascii="Cambria Math" w:eastAsia="宋体" w:hAnsi="Cambria Math" w:cs="Times New Roman" w:hint="eastAsia"/>
+        </w:rPr>
+        <w:t>(</w:t>
+      </w:r>
+      <w:r>
+        <w:rPr>
+          <w:rFonts w:ascii="Cambria Math" w:eastAsia="宋体" w:hAnsi="Cambria Math" w:cs="Times New Roman"/>
+        </w:rPr>
+        <w:t>2</w:t>
+      </w:r>
+      <w:r>
+        <w:rPr>
+          <w:rFonts w:ascii="Cambria Math" w:eastAsia="宋体" w:hAnsi="Cambria Math" w:cs="Times New Roman" w:hint="eastAsia"/>
+        </w:rPr>
+        <w:t>)</w:t>
+      </w:r>
+      <w:r>
+        <w:rPr>
+          <w:rFonts w:ascii="Cambria Math" w:eastAsia="宋体" w:hAnsi="Cambria Math" w:cs="Times New Roman" w:hint="eastAsia"/>
+        </w:rPr>
+        <w:t>对</w:t>
+      </w:r>
+      <w:r>
+        <w:rPr>
+          <w:rFonts w:ascii="Cambria Math" w:eastAsia="宋体" w:hAnsi="Cambria Math" w:cs="Times New Roman" w:hint="eastAsia"/>
+        </w:rPr>
+        <w:t>e</w:t>
+      </w:r>
+      <w:r>
+        <w:rPr>
+          <w:rFonts w:ascii="Cambria Math" w:eastAsia="宋体" w:hAnsi="Cambria Math" w:cs="Times New Roman" w:hint="eastAsia"/>
+        </w:rPr>
+        <w:t>进行操作；</w:t>
+      </w:r>
+    </w:p>
+    <w:p>
+      <w:pPr>
+        <w:pStyle w:val="a6"/>
+        <w:numPr>
+          <w:ilvl w:val="0"/>
+          <w:numId w:val="27"/>
+        </w:numPr>
+        <w:ind w:firstLineChars="0"/>
+        <w:rPr>
+          <w:rFonts w:ascii="Cambria Math" w:eastAsia="宋体" w:hAnsi="Cambria Math" w:cs="Times New Roman"/>
+        </w:rPr>
+      </w:pPr>
+      <w:r>
+        <w:rPr>
+          <w:rFonts w:ascii="Cambria Math" w:eastAsia="宋体" w:hAnsi="Cambria Math" w:cs="Times New Roman" w:hint="eastAsia"/>
+        </w:rPr>
+        <w:t>若节点</w:t>
+      </w:r>
+      <w:r>
+        <w:rPr>
+          <w:rFonts w:ascii="Cambria Math" w:eastAsia="宋体" w:hAnsi="Cambria Math" w:cs="Times New Roman" w:hint="eastAsia"/>
+        </w:rPr>
+        <w:t>e</w:t>
+      </w:r>
+      <w:r>
+        <w:rPr>
+          <w:rFonts w:ascii="Cambria Math" w:eastAsia="宋体" w:hAnsi="Cambria Math" w:cs="Times New Roman" w:hint="eastAsia"/>
+        </w:rPr>
+        <w:t>的兄弟节点</w:t>
+      </w:r>
+      <w:r>
+        <w:rPr>
+          <w:rFonts w:ascii="Cambria Math" w:eastAsia="宋体" w:hAnsi="Cambria Math" w:cs="Times New Roman" w:hint="eastAsia"/>
+        </w:rPr>
+        <w:t>Brother</w:t>
+      </w:r>
+      <w:r>
+        <w:rPr>
+          <w:rFonts w:ascii="Cambria Math" w:eastAsia="宋体" w:hAnsi="Cambria Math" w:cs="Times New Roman" w:hint="eastAsia"/>
+        </w:rPr>
+        <w:t>为</w:t>
+      </w:r>
+      <w:r>
+        <w:rPr>
+          <w:rFonts w:ascii="Cambria Math" w:eastAsia="宋体" w:hAnsi="Cambria Math" w:cs="Times New Roman" w:hint="eastAsia"/>
+        </w:rPr>
+        <w:t>Red</w:t>
+      </w:r>
+      <w:r>
+        <w:rPr>
+          <w:rFonts w:ascii="Cambria Math" w:eastAsia="宋体" w:hAnsi="Cambria Math" w:cs="Times New Roman" w:hint="eastAsia"/>
+        </w:rPr>
+        <w:t>，并且</w:t>
+      </w:r>
+      <w:r>
+        <w:rPr>
+          <w:rFonts w:ascii="Cambria Math" w:eastAsia="宋体" w:hAnsi="Cambria Math" w:cs="Times New Roman" w:hint="eastAsia"/>
+        </w:rPr>
+        <w:t>e</w:t>
+      </w:r>
+      <w:r>
+        <w:rPr>
+          <w:rFonts w:ascii="Cambria Math" w:eastAsia="宋体" w:hAnsi="Cambria Math" w:cs="Times New Roman" w:hint="eastAsia"/>
+        </w:rPr>
+        <w:t>是</w:t>
+      </w:r>
+      <w:r>
+        <w:rPr>
+          <w:rFonts w:ascii="Cambria Math" w:eastAsia="宋体" w:hAnsi="Cambria Math" w:cs="Times New Roman" w:hint="eastAsia"/>
+        </w:rPr>
+        <w:t>Father</w:t>
+      </w:r>
+      <w:r>
+        <w:rPr>
+          <w:rFonts w:ascii="Cambria Math" w:eastAsia="宋体" w:hAnsi="Cambria Math" w:cs="Times New Roman" w:hint="eastAsia"/>
+        </w:rPr>
+        <w:t>的左孩子节点，</w:t>
+      </w:r>
+      <w:r>
+        <w:rPr>
+          <w:rFonts w:ascii="Cambria Math" w:eastAsia="宋体" w:hAnsi="Cambria Math" w:cs="Times New Roman" w:hint="eastAsia"/>
+        </w:rPr>
+        <w:t>则</w:t>
+      </w:r>
+      <w:r>
+        <w:rPr>
+          <w:rFonts w:ascii="Cambria Math" w:eastAsia="宋体" w:hAnsi="Cambria Math" w:cs="Times New Roman" w:hint="eastAsia"/>
+        </w:rPr>
+        <w:t>进行左旋转操作</w:t>
+      </w:r>
+      <w:r>
+        <w:rPr>
+          <w:rFonts w:ascii="Cambria Math" w:eastAsia="宋体" w:hAnsi="Cambria Math" w:cs="Times New Roman" w:hint="eastAsia"/>
+        </w:rPr>
+        <w:t>，然后再</w:t>
+      </w:r>
+      <w:r>
+        <w:rPr>
+          <w:rFonts w:ascii="Cambria Math" w:eastAsia="宋体" w:hAnsi="Cambria Math" w:cs="Times New Roman" w:hint="eastAsia"/>
+        </w:rPr>
+        <w:t>交换</w:t>
+      </w:r>
+      <w:r>
+        <w:rPr>
+          <w:rFonts w:ascii="Cambria Math" w:eastAsia="宋体" w:hAnsi="Cambria Math" w:cs="Times New Roman" w:hint="eastAsia"/>
+        </w:rPr>
+        <w:t>Father</w:t>
+      </w:r>
+      <w:r>
+        <w:rPr>
+          <w:rFonts w:ascii="Cambria Math" w:eastAsia="宋体" w:hAnsi="Cambria Math" w:cs="Times New Roman" w:hint="eastAsia"/>
+        </w:rPr>
+        <w:t>和</w:t>
+      </w:r>
+      <w:r>
+        <w:rPr>
+          <w:rFonts w:ascii="Cambria Math" w:eastAsia="宋体" w:hAnsi="Cambria Math" w:cs="Times New Roman" w:hint="eastAsia"/>
+        </w:rPr>
+        <w:t>Brother</w:t>
+      </w:r>
+      <w:r>
+        <w:rPr>
+          <w:rFonts w:ascii="Cambria Math" w:eastAsia="宋体" w:hAnsi="Cambria Math" w:cs="Times New Roman" w:hint="eastAsia"/>
+        </w:rPr>
+        <w:t>的颜色</w:t>
+      </w:r>
+      <w:r>
+        <w:rPr>
+          <w:rFonts w:ascii="Cambria Math" w:eastAsia="宋体" w:hAnsi="Cambria Math" w:cs="Times New Roman" w:hint="eastAsia"/>
+        </w:rPr>
+        <w:t>。若节点</w:t>
+      </w:r>
+      <w:r>
+        <w:rPr>
+          <w:rFonts w:ascii="Cambria Math" w:eastAsia="宋体" w:hAnsi="Cambria Math" w:cs="Times New Roman" w:hint="eastAsia"/>
+        </w:rPr>
+        <w:t>e</w:t>
+      </w:r>
+      <w:r>
+        <w:rPr>
+          <w:rFonts w:ascii="Cambria Math" w:eastAsia="宋体" w:hAnsi="Cambria Math" w:cs="Times New Roman" w:hint="eastAsia"/>
+        </w:rPr>
+        <w:t>的兄弟节点</w:t>
+      </w:r>
+      <w:r>
+        <w:rPr>
+          <w:rFonts w:ascii="Cambria Math" w:eastAsia="宋体" w:hAnsi="Cambria Math" w:cs="Times New Roman" w:hint="eastAsia"/>
+        </w:rPr>
+        <w:t>Brother</w:t>
+      </w:r>
+      <w:r>
+        <w:rPr>
+          <w:rFonts w:ascii="Cambria Math" w:eastAsia="宋体" w:hAnsi="Cambria Math" w:cs="Times New Roman" w:hint="eastAsia"/>
+        </w:rPr>
+        <w:t>为</w:t>
+      </w:r>
+      <w:r>
+        <w:rPr>
+          <w:rFonts w:ascii="Cambria Math" w:eastAsia="宋体" w:hAnsi="Cambria Math" w:cs="Times New Roman" w:hint="eastAsia"/>
+        </w:rPr>
+        <w:t>Red</w:t>
+      </w:r>
+      <w:r>
+        <w:rPr>
+          <w:rFonts w:ascii="Cambria Math" w:eastAsia="宋体" w:hAnsi="Cambria Math" w:cs="Times New Roman" w:hint="eastAsia"/>
+        </w:rPr>
+        <w:t>，并且</w:t>
+      </w:r>
+      <w:r>
+        <w:rPr>
+          <w:rFonts w:ascii="Cambria Math" w:eastAsia="宋体" w:hAnsi="Cambria Math" w:cs="Times New Roman" w:hint="eastAsia"/>
+        </w:rPr>
+        <w:t>e</w:t>
+      </w:r>
+      <w:r>
+        <w:rPr>
+          <w:rFonts w:ascii="Cambria Math" w:eastAsia="宋体" w:hAnsi="Cambria Math" w:cs="Times New Roman" w:hint="eastAsia"/>
+        </w:rPr>
+        <w:t>为</w:t>
+      </w:r>
+      <w:r>
+        <w:rPr>
+          <w:rFonts w:ascii="Cambria Math" w:eastAsia="宋体" w:hAnsi="Cambria Math" w:cs="Times New Roman" w:hint="eastAsia"/>
+        </w:rPr>
+        <w:t>Father</w:t>
+      </w:r>
+      <w:r>
+        <w:rPr>
+          <w:rFonts w:ascii="Cambria Math" w:eastAsia="宋体" w:hAnsi="Cambria Math" w:cs="Times New Roman" w:hint="eastAsia"/>
+        </w:rPr>
+        <w:t>的右孩子节点，则进行右旋转操作</w:t>
+      </w:r>
+      <w:r>
+        <w:rPr>
+          <w:rFonts w:ascii="Cambria Math" w:eastAsia="宋体" w:hAnsi="Cambria Math" w:cs="Times New Roman" w:hint="eastAsia"/>
+        </w:rPr>
+        <w:t>，然后再交换</w:t>
+      </w:r>
+      <w:r>
+        <w:rPr>
+          <w:rFonts w:ascii="Cambria Math" w:eastAsia="宋体" w:hAnsi="Cambria Math" w:cs="Times New Roman" w:hint="eastAsia"/>
+        </w:rPr>
+        <w:t>Father</w:t>
+      </w:r>
+      <w:r>
+        <w:rPr>
+          <w:rFonts w:ascii="Cambria Math" w:eastAsia="宋体" w:hAnsi="Cambria Math" w:cs="Times New Roman" w:hint="eastAsia"/>
+        </w:rPr>
+        <w:t>和</w:t>
+      </w:r>
+      <w:r>
+        <w:rPr>
+          <w:rFonts w:ascii="Cambria Math" w:eastAsia="宋体" w:hAnsi="Cambria Math" w:cs="Times New Roman" w:hint="eastAsia"/>
+        </w:rPr>
+        <w:t>Brother</w:t>
+      </w:r>
+      <w:r>
+        <w:rPr>
+          <w:rFonts w:ascii="Cambria Math" w:eastAsia="宋体" w:hAnsi="Cambria Math" w:cs="Times New Roman" w:hint="eastAsia"/>
+        </w:rPr>
+        <w:t>的</w:t>
+      </w:r>
+      <w:r>
+        <w:rPr>
+          <w:rFonts w:ascii="Cambria Math" w:eastAsia="宋体" w:hAnsi="Cambria Math" w:cs="Times New Roman" w:hint="eastAsia"/>
+        </w:rPr>
+        <w:t>颜色</w:t>
+      </w:r>
+      <w:r>
+        <w:rPr>
+          <w:rFonts w:ascii="Cambria Math" w:eastAsia="宋体" w:hAnsi="Cambria Math" w:cs="Times New Roman" w:hint="eastAsia"/>
+        </w:rPr>
+        <w:t>；</w:t>
+      </w:r>
+    </w:p>
+    <w:p>
+      <w:pPr>
+        <w:jc w:val="center"/>
+        <w:rPr>
+          <w:rFonts w:ascii="Cambria Math" w:eastAsia="宋体" w:hAnsi="Cambria Math" w:cs="Times New Roman" w:hint="eastAsia"/>
+        </w:rPr>
+      </w:pPr>
+      <w:r>
+        <w:object w:dxaOrig="14011" w:dyaOrig="6000">
+          <v:shape id="_x0000_i1064" type="#_x0000_t75" style="width:399.95pt;height:171.3pt" o:ole="">
+            <v:imagedata r:id="rId23" o:title=""/>
+          </v:shape>
+          <o:OLEObject Type="Embed" ProgID="Visio.Drawing.15" ShapeID="_x0000_i1064" DrawAspect="Content" ObjectID="_1546549740" r:id="rId24"/>
+        </w:object>
+      </w:r>
+    </w:p>
+    <w:p>
+      <w:pPr>
+        <w:pStyle w:val="a6"/>
+        <w:numPr>
+          <w:ilvl w:val="0"/>
+          <w:numId w:val="27"/>
+        </w:numPr>
+        <w:ind w:firstLineChars="0"/>
+        <w:rPr>
+          <w:rFonts w:ascii="Cambria Math" w:eastAsia="宋体" w:hAnsi="Cambria Math" w:cs="Times New Roman"/>
+        </w:rPr>
+      </w:pPr>
+      <w:r>
+        <w:rPr>
+          <w:rFonts w:ascii="Cambria Math" w:eastAsia="宋体" w:hAnsi="Cambria Math" w:cs="Times New Roman" w:hint="eastAsia"/>
+        </w:rPr>
+        <w:t>若节点</w:t>
+      </w:r>
+      <w:r>
+        <w:rPr>
+          <w:rFonts w:ascii="Cambria Math" w:eastAsia="宋体" w:hAnsi="Cambria Math" w:cs="Times New Roman" w:hint="eastAsia"/>
+        </w:rPr>
+        <w:t>e</w:t>
+      </w:r>
+      <w:r>
+        <w:rPr>
+          <w:rFonts w:ascii="Cambria Math" w:eastAsia="宋体" w:hAnsi="Cambria Math" w:cs="Times New Roman" w:hint="eastAsia"/>
+        </w:rPr>
+        <w:t>的</w:t>
+      </w:r>
+      <w:r>
+        <w:rPr>
+          <w:rFonts w:ascii="Cambria Math" w:eastAsia="宋体" w:hAnsi="Cambria Math" w:cs="Times New Roman" w:hint="eastAsia"/>
+        </w:rPr>
+        <w:t>Father</w:t>
+      </w:r>
+      <w:r>
+        <w:rPr>
+          <w:rFonts w:ascii="Cambria Math" w:eastAsia="宋体" w:hAnsi="Cambria Math" w:cs="Times New Roman" w:hint="eastAsia"/>
+        </w:rPr>
+        <w:t>和</w:t>
+      </w:r>
+      <w:r>
+        <w:rPr>
+          <w:rFonts w:ascii="Cambria Math" w:eastAsia="宋体" w:hAnsi="Cambria Math" w:cs="Times New Roman" w:hint="eastAsia"/>
+        </w:rPr>
+        <w:t>Brother</w:t>
+      </w:r>
+      <w:r>
+        <w:rPr>
+          <w:rFonts w:ascii="Cambria Math" w:eastAsia="宋体" w:hAnsi="Cambria Math" w:cs="Times New Roman" w:hint="eastAsia"/>
+        </w:rPr>
+        <w:t>都是</w:t>
+      </w:r>
+      <w:r>
+        <w:rPr>
+          <w:rFonts w:ascii="Cambria Math" w:eastAsia="宋体" w:hAnsi="Cambria Math" w:cs="Times New Roman" w:hint="eastAsia"/>
+        </w:rPr>
+        <w:t>Black</w:t>
+      </w:r>
+      <w:r>
+        <w:rPr>
+          <w:rFonts w:ascii="Cambria Math" w:eastAsia="宋体" w:hAnsi="Cambria Math" w:cs="Times New Roman" w:hint="eastAsia"/>
+        </w:rPr>
+        <w:t>，</w:t>
+      </w:r>
+      <w:r>
+        <w:rPr>
+          <w:rFonts w:ascii="Cambria Math" w:eastAsia="宋体" w:hAnsi="Cambria Math" w:cs="Times New Roman" w:hint="eastAsia"/>
+        </w:rPr>
+        <w:t>将</w:t>
+      </w:r>
+      <w:r>
+        <w:rPr>
+          <w:rFonts w:ascii="Cambria Math" w:eastAsia="宋体" w:hAnsi="Cambria Math" w:cs="Times New Roman" w:hint="eastAsia"/>
+        </w:rPr>
+        <w:t>Brother</w:t>
+      </w:r>
+      <w:r>
+        <w:rPr>
+          <w:rFonts w:ascii="Cambria Math" w:eastAsia="宋体" w:hAnsi="Cambria Math" w:cs="Times New Roman" w:hint="eastAsia"/>
+        </w:rPr>
+        <w:t>染色为</w:t>
+      </w:r>
+      <w:r>
+        <w:rPr>
+          <w:rFonts w:ascii="Cambria Math" w:eastAsia="宋体" w:hAnsi="Cambria Math" w:cs="Times New Roman" w:hint="eastAsia"/>
+        </w:rPr>
+        <w:t>Red</w:t>
+      </w:r>
+      <w:r>
+        <w:rPr>
+          <w:rFonts w:ascii="Cambria Math" w:eastAsia="宋体" w:hAnsi="Cambria Math" w:cs="Times New Roman" w:hint="eastAsia"/>
+        </w:rPr>
+        <w:t>，并对</w:t>
+      </w:r>
+      <w:r>
+        <w:rPr>
+          <w:rFonts w:ascii="Cambria Math" w:eastAsia="宋体" w:hAnsi="Cambria Math" w:cs="Times New Roman" w:hint="eastAsia"/>
+        </w:rPr>
+        <w:t>Father</w:t>
+      </w:r>
+      <w:r>
+        <w:rPr>
+          <w:rFonts w:ascii="Cambria Math" w:eastAsia="宋体" w:hAnsi="Cambria Math" w:cs="Times New Roman" w:hint="eastAsia"/>
+        </w:rPr>
+        <w:t>从</w:t>
+      </w:r>
+      <w:r>
+        <w:rPr>
+          <w:rFonts w:ascii="Cambria Math" w:eastAsia="宋体" w:hAnsi="Cambria Math" w:cs="Times New Roman" w:hint="eastAsia"/>
+        </w:rPr>
+        <w:lastRenderedPageBreak/>
+        <w:t>删除情形</w:t>
+      </w:r>
+      <w:r>
+        <w:rPr>
+          <w:rFonts w:ascii="Cambria Math" w:eastAsia="宋体" w:hAnsi="Cambria Math" w:cs="Times New Roman" w:hint="eastAsia"/>
+        </w:rPr>
+        <w:t>(</w:t>
+      </w:r>
+      <w:r>
+        <w:rPr>
+          <w:rFonts w:ascii="Cambria Math" w:eastAsia="宋体" w:hAnsi="Cambria Math" w:cs="Times New Roman"/>
+        </w:rPr>
+        <w:t>1</w:t>
+      </w:r>
+      <w:r>
+        <w:rPr>
+          <w:rFonts w:ascii="Cambria Math" w:eastAsia="宋体" w:hAnsi="Cambria Math" w:cs="Times New Roman" w:hint="eastAsia"/>
+        </w:rPr>
+        <w:t>)</w:t>
+      </w:r>
+      <w:r>
+        <w:rPr>
+          <w:rFonts w:ascii="Cambria Math" w:eastAsia="宋体" w:hAnsi="Cambria Math" w:cs="Times New Roman" w:hint="eastAsia"/>
+        </w:rPr>
+        <w:t>进行</w:t>
+      </w:r>
+      <w:r>
+        <w:rPr>
+          <w:rFonts w:ascii="Cambria Math" w:eastAsia="宋体" w:hAnsi="Cambria Math" w:cs="Times New Roman" w:hint="eastAsia"/>
+        </w:rPr>
+        <w:t>递归的</w:t>
+      </w:r>
+      <w:r>
+        <w:rPr>
+          <w:rFonts w:ascii="Cambria Math" w:eastAsia="宋体" w:hAnsi="Cambria Math" w:cs="Times New Roman" w:hint="eastAsia"/>
+        </w:rPr>
+        <w:t>操作</w:t>
+      </w:r>
+      <w:r>
+        <w:rPr>
+          <w:rFonts w:ascii="Cambria Math" w:eastAsia="宋体" w:hAnsi="Cambria Math" w:cs="Times New Roman" w:hint="eastAsia"/>
+        </w:rPr>
+        <w:t>，因为</w:t>
+      </w:r>
+      <w:r>
+        <w:rPr>
+          <w:rFonts w:ascii="Cambria Math" w:eastAsia="宋体" w:hAnsi="Cambria Math" w:cs="Times New Roman" w:hint="eastAsia"/>
+        </w:rPr>
+        <w:t>Brother</w:t>
+      </w:r>
+      <w:r>
+        <w:rPr>
+          <w:rFonts w:ascii="Cambria Math" w:eastAsia="宋体" w:hAnsi="Cambria Math" w:cs="Times New Roman" w:hint="eastAsia"/>
+        </w:rPr>
+        <w:t>更改颜色后</w:t>
+      </w:r>
+      <w:r>
+        <w:rPr>
+          <w:rFonts w:ascii="Cambria Math" w:eastAsia="宋体" w:hAnsi="Cambria Math" w:cs="Times New Roman" w:hint="eastAsia"/>
+        </w:rPr>
+        <w:t>Father</w:t>
+      </w:r>
+      <w:r>
+        <w:rPr>
+          <w:rFonts w:ascii="Cambria Math" w:eastAsia="宋体" w:hAnsi="Cambria Math" w:cs="Times New Roman" w:hint="eastAsia"/>
+        </w:rPr>
+        <w:t>这一条路上的黑色节点减少了不再满足性质</w:t>
+      </w:r>
+      <w:r>
+        <w:rPr>
+          <w:rFonts w:ascii="Cambria Math" w:eastAsia="宋体" w:hAnsi="Cambria Math" w:cs="Times New Roman" w:hint="eastAsia"/>
+        </w:rPr>
+        <w:t>5</w:t>
+      </w:r>
+      <w:r>
+        <w:rPr>
+          <w:rFonts w:ascii="Cambria Math" w:eastAsia="宋体" w:hAnsi="Cambria Math" w:cs="Times New Roman" w:hint="eastAsia"/>
+        </w:rPr>
+        <w:t>；</w:t>
+      </w:r>
+    </w:p>
+    <w:p>
+      <w:pPr>
+        <w:pStyle w:val="a6"/>
+        <w:numPr>
+          <w:ilvl w:val="0"/>
+          <w:numId w:val="27"/>
+        </w:numPr>
+        <w:ind w:firstLineChars="0"/>
+        <w:rPr>
+          <w:rFonts w:ascii="Cambria Math" w:eastAsia="宋体" w:hAnsi="Cambria Math" w:cs="Times New Roman"/>
+        </w:rPr>
+      </w:pPr>
+      <w:r>
+        <w:rPr>
+          <w:rFonts w:ascii="Cambria Math" w:eastAsia="宋体" w:hAnsi="Cambria Math" w:cs="Times New Roman" w:hint="eastAsia"/>
+        </w:rPr>
+        <w:t>若节点</w:t>
+      </w:r>
+      <w:r>
+        <w:rPr>
+          <w:rFonts w:ascii="Cambria Math" w:eastAsia="宋体" w:hAnsi="Cambria Math" w:cs="Times New Roman" w:hint="eastAsia"/>
+        </w:rPr>
+        <w:t>e</w:t>
+      </w:r>
+      <w:r>
+        <w:rPr>
+          <w:rFonts w:ascii="Cambria Math" w:eastAsia="宋体" w:hAnsi="Cambria Math" w:cs="Times New Roman" w:hint="eastAsia"/>
+        </w:rPr>
+        <w:t>和</w:t>
+      </w:r>
+      <w:r>
+        <w:rPr>
+          <w:rFonts w:ascii="Cambria Math" w:eastAsia="宋体" w:hAnsi="Cambria Math" w:cs="Times New Roman" w:hint="eastAsia"/>
+        </w:rPr>
+        <w:t>Brother</w:t>
+      </w:r>
+      <w:r>
+        <w:rPr>
+          <w:rFonts w:ascii="Cambria Math" w:eastAsia="宋体" w:hAnsi="Cambria Math" w:cs="Times New Roman" w:hint="eastAsia"/>
+        </w:rPr>
+        <w:t>是</w:t>
+      </w:r>
+      <w:r>
+        <w:rPr>
+          <w:rFonts w:ascii="Cambria Math" w:eastAsia="宋体" w:hAnsi="Cambria Math" w:cs="Times New Roman" w:hint="eastAsia"/>
+        </w:rPr>
+        <w:t>Black</w:t>
+      </w:r>
+      <w:r>
+        <w:rPr>
+          <w:rFonts w:ascii="Cambria Math" w:eastAsia="宋体" w:hAnsi="Cambria Math" w:cs="Times New Roman" w:hint="eastAsia"/>
+        </w:rPr>
+        <w:t>，</w:t>
+      </w:r>
+      <w:r>
+        <w:rPr>
+          <w:rFonts w:ascii="Cambria Math" w:eastAsia="宋体" w:hAnsi="Cambria Math" w:cs="Times New Roman" w:hint="eastAsia"/>
+        </w:rPr>
+        <w:t>Father</w:t>
+      </w:r>
+      <w:r>
+        <w:rPr>
+          <w:rFonts w:ascii="Cambria Math" w:eastAsia="宋体" w:hAnsi="Cambria Math" w:cs="Times New Roman" w:hint="eastAsia"/>
+        </w:rPr>
+        <w:t>是</w:t>
+      </w:r>
+      <w:r>
+        <w:rPr>
+          <w:rFonts w:ascii="Cambria Math" w:eastAsia="宋体" w:hAnsi="Cambria Math" w:cs="Times New Roman" w:hint="eastAsia"/>
+        </w:rPr>
+        <w:t>Red</w:t>
+      </w:r>
+      <w:r>
+        <w:rPr>
+          <w:rFonts w:ascii="Cambria Math" w:eastAsia="宋体" w:hAnsi="Cambria Math" w:cs="Times New Roman" w:hint="eastAsia"/>
+        </w:rPr>
+        <w:t>，交换</w:t>
+      </w:r>
+      <w:r>
+        <w:rPr>
+          <w:rFonts w:ascii="Cambria Math" w:eastAsia="宋体" w:hAnsi="Cambria Math" w:cs="Times New Roman" w:hint="eastAsia"/>
+        </w:rPr>
+        <w:t>Father</w:t>
+      </w:r>
+      <w:r>
+        <w:rPr>
+          <w:rFonts w:ascii="Cambria Math" w:eastAsia="宋体" w:hAnsi="Cambria Math" w:cs="Times New Roman" w:hint="eastAsia"/>
+        </w:rPr>
+        <w:t>和</w:t>
+      </w:r>
+      <w:r>
+        <w:rPr>
+          <w:rFonts w:ascii="Cambria Math" w:eastAsia="宋体" w:hAnsi="Cambria Math" w:cs="Times New Roman" w:hint="eastAsia"/>
+        </w:rPr>
+        <w:t>Brother</w:t>
+      </w:r>
+      <w:r>
+        <w:rPr>
+          <w:rFonts w:ascii="Cambria Math" w:eastAsia="宋体" w:hAnsi="Cambria Math" w:cs="Times New Roman" w:hint="eastAsia"/>
+        </w:rPr>
+        <w:t>的颜色即可；</w:t>
+      </w:r>
+    </w:p>
+    <w:p>
+      <w:pPr>
+        <w:pStyle w:val="a6"/>
+        <w:numPr>
+          <w:ilvl w:val="0"/>
+          <w:numId w:val="27"/>
+        </w:numPr>
+        <w:ind w:firstLineChars="0"/>
+        <w:rPr>
+          <w:rFonts w:ascii="Cambria Math" w:eastAsia="宋体" w:hAnsi="Cambria Math" w:cs="Times New Roman" w:hint="eastAsia"/>
+        </w:rPr>
+      </w:pPr>
+      <w:r>
+        <w:rPr>
+          <w:rFonts w:ascii="Cambria Math" w:eastAsia="宋体" w:hAnsi="Cambria Math" w:cs="Times New Roman" w:hint="eastAsia"/>
+        </w:rPr>
+        <w:t>若节点</w:t>
+      </w:r>
+      <w:r>
+        <w:rPr>
+          <w:rFonts w:ascii="Cambria Math" w:eastAsia="宋体" w:hAnsi="Cambria Math" w:cs="Times New Roman" w:hint="eastAsia"/>
+        </w:rPr>
+        <w:t>e</w:t>
+      </w:r>
+      <w:r>
+        <w:rPr>
+          <w:rFonts w:ascii="Cambria Math" w:eastAsia="宋体" w:hAnsi="Cambria Math" w:cs="Times New Roman" w:hint="eastAsia"/>
+        </w:rPr>
+        <w:t>是</w:t>
+      </w:r>
+      <w:r>
+        <w:rPr>
+          <w:rFonts w:ascii="Cambria Math" w:eastAsia="宋体" w:hAnsi="Cambria Math" w:cs="Times New Roman" w:hint="eastAsia"/>
+        </w:rPr>
+        <w:t>Father</w:t>
+      </w:r>
+      <w:r>
+        <w:rPr>
+          <w:rFonts w:ascii="Cambria Math" w:eastAsia="宋体" w:hAnsi="Cambria Math" w:cs="Times New Roman" w:hint="eastAsia"/>
+        </w:rPr>
+        <w:t>的左孩子节点，</w:t>
+      </w:r>
+      <w:r>
+        <w:rPr>
+          <w:rFonts w:ascii="Cambria Math" w:eastAsia="宋体" w:hAnsi="Cambria Math" w:cs="Times New Roman" w:hint="eastAsia"/>
+        </w:rPr>
+        <w:t>e</w:t>
+      </w:r>
+      <w:r>
+        <w:rPr>
+          <w:rFonts w:ascii="Cambria Math" w:eastAsia="宋体" w:hAnsi="Cambria Math" w:cs="Times New Roman" w:hint="eastAsia"/>
+        </w:rPr>
+        <w:t>的</w:t>
+      </w:r>
+      <w:r>
+        <w:rPr>
+          <w:rFonts w:ascii="Cambria Math" w:eastAsia="宋体" w:hAnsi="Cambria Math" w:cs="Times New Roman" w:hint="eastAsia"/>
+        </w:rPr>
+        <w:t>Brother</w:t>
+      </w:r>
+      <w:r>
+        <w:rPr>
+          <w:rFonts w:ascii="Cambria Math" w:eastAsia="宋体" w:hAnsi="Cambria Math" w:cs="Times New Roman" w:hint="eastAsia"/>
+        </w:rPr>
+        <w:t>节点是</w:t>
+      </w:r>
+      <w:r>
+        <w:rPr>
+          <w:rFonts w:ascii="Cambria Math" w:eastAsia="宋体" w:hAnsi="Cambria Math" w:cs="Times New Roman" w:hint="eastAsia"/>
+        </w:rPr>
+        <w:t>Black</w:t>
+      </w:r>
+      <w:r>
+        <w:rPr>
+          <w:rFonts w:ascii="Cambria Math" w:eastAsia="宋体" w:hAnsi="Cambria Math" w:cs="Times New Roman" w:hint="eastAsia"/>
+        </w:rPr>
+        <w:t>，而</w:t>
+      </w:r>
+      <w:r>
+        <w:rPr>
+          <w:rFonts w:ascii="Cambria Math" w:eastAsia="宋体" w:hAnsi="Cambria Math" w:cs="Times New Roman" w:hint="eastAsia"/>
+        </w:rPr>
+        <w:t>Brother</w:t>
+      </w:r>
+      <w:r>
+        <w:rPr>
+          <w:rFonts w:ascii="Cambria Math" w:eastAsia="宋体" w:hAnsi="Cambria Math" w:cs="Times New Roman" w:hint="eastAsia"/>
+        </w:rPr>
+        <w:t>的左孩子节点是</w:t>
+      </w:r>
+      <w:r>
+        <w:rPr>
+          <w:rFonts w:ascii="Cambria Math" w:eastAsia="宋体" w:hAnsi="Cambria Math" w:cs="Times New Roman" w:hint="eastAsia"/>
+        </w:rPr>
+        <w:t>Red</w:t>
+      </w:r>
+      <w:r>
+        <w:rPr>
+          <w:rFonts w:ascii="Cambria Math" w:eastAsia="宋体" w:hAnsi="Cambria Math" w:cs="Times New Roman" w:hint="eastAsia"/>
+        </w:rPr>
+        <w:t>，右孩子节点是</w:t>
+      </w:r>
+      <w:r>
+        <w:rPr>
+          <w:rFonts w:ascii="Cambria Math" w:eastAsia="宋体" w:hAnsi="Cambria Math" w:cs="Times New Roman" w:hint="eastAsia"/>
+        </w:rPr>
+        <w:t>Black</w:t>
+      </w:r>
+      <w:r>
+        <w:rPr>
+          <w:rFonts w:ascii="Cambria Math" w:eastAsia="宋体" w:hAnsi="Cambria Math" w:cs="Times New Roman" w:hint="eastAsia"/>
+        </w:rPr>
+        <w:t>，对</w:t>
+      </w:r>
+      <w:r>
+        <w:rPr>
+          <w:rFonts w:ascii="Cambria Math" w:eastAsia="宋体" w:hAnsi="Cambria Math" w:cs="Times New Roman" w:hint="eastAsia"/>
+        </w:rPr>
+        <w:t>Brother</w:t>
+      </w:r>
+      <w:r>
+        <w:rPr>
+          <w:rFonts w:ascii="Cambria Math" w:eastAsia="宋体" w:hAnsi="Cambria Math" w:cs="Times New Roman" w:hint="eastAsia"/>
+        </w:rPr>
+        <w:t>节点进行右旋转操作</w:t>
+      </w:r>
+      <w:bookmarkStart w:id="0" w:name="_GoBack"/>
+      <w:bookmarkEnd w:id="0"/>
+    </w:p>
+    <w:p>
+      <w:pPr>
         <w:ind w:left="420"/>
         <w:rPr>
-          <w:rFonts w:ascii="Cambria Math" w:eastAsia="宋体" w:hAnsi="Cambria Math" w:cs="Times New Roman" w:hint="eastAsia"/>
+          <w:rFonts w:ascii="Cambria Math" w:eastAsia="宋体" w:hAnsi="Cambria Math" w:cs="Times New Roman"/>
         </w:rPr>
       </w:pPr>
     </w:p>
@@ -2307,6 +5235,94 @@
     </w:lvl>
   </w:abstractNum>
   <w:abstractNum w:abstractNumId="6" w15:restartNumberingAfterBreak="0">
+    <w:nsid w:val="278E3F39"/>
+    <w:multiLevelType w:val="hybridMultilevel"/>
+    <w:tmpl w:val="B15484D2"/>
+    <w:lvl w:ilvl="0" w:tplc="9714665E">
+      <w:numFmt w:val="decimal"/>
+      <w:lvlText w:val="(%1)"/>
+      <w:lvlJc w:val="left"/>
+      <w:pPr>
+        <w:ind w:left="780" w:hanging="360"/>
+      </w:pPr>
+      <w:rPr>
+        <w:rFonts w:hint="default"/>
+      </w:rPr>
+    </w:lvl>
+    <w:lvl w:ilvl="1" w:tplc="04090019" w:tentative="1">
+      <w:start w:val="1"/>
+      <w:numFmt w:val="lowerLetter"/>
+      <w:lvlText w:val="%2)"/>
+      <w:lvlJc w:val="left"/>
+      <w:pPr>
+        <w:ind w:left="1260" w:hanging="420"/>
+      </w:pPr>
+    </w:lvl>
+    <w:lvl w:ilvl="2" w:tplc="0409001B" w:tentative="1">
+      <w:start w:val="1"/>
+      <w:numFmt w:val="lowerRoman"/>
+      <w:lvlText w:val="%3."/>
+      <w:lvlJc w:val="right"/>
+      <w:pPr>
+        <w:ind w:left="1680" w:hanging="420"/>
+      </w:pPr>
+    </w:lvl>
+    <w:lvl w:ilvl="3" w:tplc="0409000F" w:tentative="1">
+      <w:start w:val="1"/>
+      <w:numFmt w:val="decimal"/>
+      <w:lvlText w:val="%4."/>
+      <w:lvlJc w:val="left"/>
+      <w:pPr>
+        <w:ind w:left="2100" w:hanging="420"/>
+      </w:pPr>
+    </w:lvl>
+    <w:lvl w:ilvl="4" w:tplc="04090019" w:tentative="1">
+      <w:start w:val="1"/>
+      <w:numFmt w:val="lowerLetter"/>
+      <w:lvlText w:val="%5)"/>
+      <w:lvlJc w:val="left"/>
+      <w:pPr>
+        <w:ind w:left="2520" w:hanging="420"/>
+      </w:pPr>
+    </w:lvl>
+    <w:lvl w:ilvl="5" w:tplc="0409001B" w:tentative="1">
+      <w:start w:val="1"/>
+      <w:numFmt w:val="lowerRoman"/>
+      <w:lvlText w:val="%6."/>
+      <w:lvlJc w:val="right"/>
+      <w:pPr>
+        <w:ind w:left="2940" w:hanging="420"/>
+      </w:pPr>
+    </w:lvl>
+    <w:lvl w:ilvl="6" w:tplc="0409000F" w:tentative="1">
+      <w:start w:val="1"/>
+      <w:numFmt w:val="decimal"/>
+      <w:lvlText w:val="%7."/>
+      <w:lvlJc w:val="left"/>
+      <w:pPr>
+        <w:ind w:left="3360" w:hanging="420"/>
+      </w:pPr>
+    </w:lvl>
+    <w:lvl w:ilvl="7" w:tplc="04090019" w:tentative="1">
+      <w:start w:val="1"/>
+      <w:numFmt w:val="lowerLetter"/>
+      <w:lvlText w:val="%8)"/>
+      <w:lvlJc w:val="left"/>
+      <w:pPr>
+        <w:ind w:left="3780" w:hanging="420"/>
+      </w:pPr>
+    </w:lvl>
+    <w:lvl w:ilvl="8" w:tplc="0409001B" w:tentative="1">
+      <w:start w:val="1"/>
+      <w:numFmt w:val="lowerRoman"/>
+      <w:lvlText w:val="%9."/>
+      <w:lvlJc w:val="right"/>
+      <w:pPr>
+        <w:ind w:left="4200" w:hanging="420"/>
+      </w:pPr>
+    </w:lvl>
+  </w:abstractNum>
+  <w:abstractNum w:abstractNumId="7" w15:restartNumberingAfterBreak="0">
     <w:nsid w:val="295F5B50"/>
     <w:multiLevelType w:val="hybridMultilevel"/>
     <w:tmpl w:val="DD5CB7A2"/>
@@ -2395,7 +5411,7 @@
       </w:pPr>
     </w:lvl>
   </w:abstractNum>
-  <w:abstractNum w:abstractNumId="7" w15:restartNumberingAfterBreak="0">
+  <w:abstractNum w:abstractNumId="8" w15:restartNumberingAfterBreak="0">
     <w:nsid w:val="29845723"/>
     <w:multiLevelType w:val="hybridMultilevel"/>
     <w:tmpl w:val="4006877E"/>
@@ -2484,7 +5500,96 @@
       </w:pPr>
     </w:lvl>
   </w:abstractNum>
-  <w:abstractNum w:abstractNumId="8" w15:restartNumberingAfterBreak="0">
+  <w:abstractNum w:abstractNumId="9" w15:restartNumberingAfterBreak="0">
+    <w:nsid w:val="2C805A87"/>
+    <w:multiLevelType w:val="hybridMultilevel"/>
+    <w:tmpl w:val="1C0A166C"/>
+    <w:lvl w:ilvl="0" w:tplc="700AD356">
+      <w:start w:val="1"/>
+      <w:numFmt w:val="lowerLetter"/>
+      <w:lvlText w:val="(%1)"/>
+      <w:lvlJc w:val="left"/>
+      <w:pPr>
+        <w:ind w:left="780" w:hanging="360"/>
+      </w:pPr>
+      <w:rPr>
+        <w:rFonts w:hint="default"/>
+      </w:rPr>
+    </w:lvl>
+    <w:lvl w:ilvl="1" w:tplc="04090019" w:tentative="1">
+      <w:start w:val="1"/>
+      <w:numFmt w:val="lowerLetter"/>
+      <w:lvlText w:val="%2)"/>
+      <w:lvlJc w:val="left"/>
+      <w:pPr>
+        <w:ind w:left="1260" w:hanging="420"/>
+      </w:pPr>
+    </w:lvl>
+    <w:lvl w:ilvl="2" w:tplc="0409001B" w:tentative="1">
+      <w:start w:val="1"/>
+      <w:numFmt w:val="lowerRoman"/>
+      <w:lvlText w:val="%3."/>
+      <w:lvlJc w:val="right"/>
+      <w:pPr>
+        <w:ind w:left="1680" w:hanging="420"/>
+      </w:pPr>
+    </w:lvl>
+    <w:lvl w:ilvl="3" w:tplc="0409000F" w:tentative="1">
+      <w:start w:val="1"/>
+      <w:numFmt w:val="decimal"/>
+      <w:lvlText w:val="%4."/>
+      <w:lvlJc w:val="left"/>
+      <w:pPr>
+        <w:ind w:left="2100" w:hanging="420"/>
+      </w:pPr>
+    </w:lvl>
+    <w:lvl w:ilvl="4" w:tplc="04090019" w:tentative="1">
+      <w:start w:val="1"/>
+      <w:numFmt w:val="lowerLetter"/>
+      <w:lvlText w:val="%5)"/>
+      <w:lvlJc w:val="left"/>
+      <w:pPr>
+        <w:ind w:left="2520" w:hanging="420"/>
+      </w:pPr>
+    </w:lvl>
+    <w:lvl w:ilvl="5" w:tplc="0409001B" w:tentative="1">
+      <w:start w:val="1"/>
+      <w:numFmt w:val="lowerRoman"/>
+      <w:lvlText w:val="%6."/>
+      <w:lvlJc w:val="right"/>
+      <w:pPr>
+        <w:ind w:left="2940" w:hanging="420"/>
+      </w:pPr>
+    </w:lvl>
+    <w:lvl w:ilvl="6" w:tplc="0409000F" w:tentative="1">
+      <w:start w:val="1"/>
+      <w:numFmt w:val="decimal"/>
+      <w:lvlText w:val="%7."/>
+      <w:lvlJc w:val="left"/>
+      <w:pPr>
+        <w:ind w:left="3360" w:hanging="420"/>
+      </w:pPr>
+    </w:lvl>
+    <w:lvl w:ilvl="7" w:tplc="04090019" w:tentative="1">
+      <w:start w:val="1"/>
+      <w:numFmt w:val="lowerLetter"/>
+      <w:lvlText w:val="%8)"/>
+      <w:lvlJc w:val="left"/>
+      <w:pPr>
+        <w:ind w:left="3780" w:hanging="420"/>
+      </w:pPr>
+    </w:lvl>
+    <w:lvl w:ilvl="8" w:tplc="0409001B" w:tentative="1">
+      <w:start w:val="1"/>
+      <w:numFmt w:val="lowerRoman"/>
+      <w:lvlText w:val="%9."/>
+      <w:lvlJc w:val="right"/>
+      <w:pPr>
+        <w:ind w:left="4200" w:hanging="420"/>
+      </w:pPr>
+    </w:lvl>
+  </w:abstractNum>
+  <w:abstractNum w:abstractNumId="10" w15:restartNumberingAfterBreak="0">
     <w:nsid w:val="2FF207DE"/>
     <w:multiLevelType w:val="hybridMultilevel"/>
     <w:tmpl w:val="E6F83DD8"/>
@@ -2573,7 +5678,7 @@
       </w:pPr>
     </w:lvl>
   </w:abstractNum>
-  <w:abstractNum w:abstractNumId="9" w15:restartNumberingAfterBreak="0">
+  <w:abstractNum w:abstractNumId="11" w15:restartNumberingAfterBreak="0">
     <w:nsid w:val="38F3777C"/>
     <w:multiLevelType w:val="hybridMultilevel"/>
     <w:tmpl w:val="A5043AF6"/>
@@ -2663,7 +5768,7 @@
       </w:pPr>
     </w:lvl>
   </w:abstractNum>
-  <w:abstractNum w:abstractNumId="10" w15:restartNumberingAfterBreak="0">
+  <w:abstractNum w:abstractNumId="12" w15:restartNumberingAfterBreak="0">
     <w:nsid w:val="3E71437C"/>
     <w:multiLevelType w:val="hybridMultilevel"/>
     <w:tmpl w:val="4006877E"/>
@@ -2752,7 +5857,7 @@
       </w:pPr>
     </w:lvl>
   </w:abstractNum>
-  <w:abstractNum w:abstractNumId="11" w15:restartNumberingAfterBreak="0">
+  <w:abstractNum w:abstractNumId="13" w15:restartNumberingAfterBreak="0">
     <w:nsid w:val="3ECB4063"/>
     <w:multiLevelType w:val="hybridMultilevel"/>
     <w:tmpl w:val="6C404512"/>
@@ -2841,7 +5946,7 @@
       </w:pPr>
     </w:lvl>
   </w:abstractNum>
-  <w:abstractNum w:abstractNumId="12" w15:restartNumberingAfterBreak="0">
+  <w:abstractNum w:abstractNumId="14" w15:restartNumberingAfterBreak="0">
     <w:nsid w:val="3EE76F06"/>
     <w:multiLevelType w:val="hybridMultilevel"/>
     <w:tmpl w:val="ABF0A2D6"/>
@@ -2930,7 +6035,7 @@
       </w:pPr>
     </w:lvl>
   </w:abstractNum>
-  <w:abstractNum w:abstractNumId="13" w15:restartNumberingAfterBreak="0">
+  <w:abstractNum w:abstractNumId="15" w15:restartNumberingAfterBreak="0">
     <w:nsid w:val="4A653B67"/>
     <w:multiLevelType w:val="hybridMultilevel"/>
     <w:tmpl w:val="CEBC8044"/>
@@ -3019,7 +6124,7 @@
       </w:pPr>
     </w:lvl>
   </w:abstractNum>
-  <w:abstractNum w:abstractNumId="14" w15:restartNumberingAfterBreak="0">
+  <w:abstractNum w:abstractNumId="16" w15:restartNumberingAfterBreak="0">
     <w:nsid w:val="4BC34DCD"/>
     <w:multiLevelType w:val="hybridMultilevel"/>
     <w:tmpl w:val="4E3CB1EA"/>
@@ -3108,10 +6213,10 @@
       </w:pPr>
     </w:lvl>
   </w:abstractNum>
-  <w:abstractNum w:abstractNumId="15" w15:restartNumberingAfterBreak="0">
+  <w:abstractNum w:abstractNumId="17" w15:restartNumberingAfterBreak="0">
     <w:nsid w:val="5AEF4ED9"/>
     <w:multiLevelType w:val="hybridMultilevel"/>
-    <w:tmpl w:val="CB6C969A"/>
+    <w:tmpl w:val="DD8E2D6A"/>
     <w:lvl w:ilvl="0" w:tplc="50543C82">
       <w:start w:val="1"/>
       <w:numFmt w:val="decimal"/>
@@ -3197,7 +6302,7 @@
       </w:pPr>
     </w:lvl>
   </w:abstractNum>
-  <w:abstractNum w:abstractNumId="16" w15:restartNumberingAfterBreak="0">
+  <w:abstractNum w:abstractNumId="18" w15:restartNumberingAfterBreak="0">
     <w:nsid w:val="5BD240EA"/>
     <w:multiLevelType w:val="hybridMultilevel"/>
     <w:tmpl w:val="C3C01490"/>
@@ -3286,7 +6391,7 @@
       </w:pPr>
     </w:lvl>
   </w:abstractNum>
-  <w:abstractNum w:abstractNumId="17" w15:restartNumberingAfterBreak="0">
+  <w:abstractNum w:abstractNumId="19" w15:restartNumberingAfterBreak="0">
     <w:nsid w:val="5C417528"/>
     <w:multiLevelType w:val="hybridMultilevel"/>
     <w:tmpl w:val="5C14CA08"/>
@@ -3375,7 +6480,7 @@
       </w:pPr>
     </w:lvl>
   </w:abstractNum>
-  <w:abstractNum w:abstractNumId="18" w15:restartNumberingAfterBreak="0">
+  <w:abstractNum w:abstractNumId="20" w15:restartNumberingAfterBreak="0">
     <w:nsid w:val="5F5331EC"/>
     <w:multiLevelType w:val="hybridMultilevel"/>
     <w:tmpl w:val="1E12E390"/>
@@ -3464,7 +6569,7 @@
       </w:pPr>
     </w:lvl>
   </w:abstractNum>
-  <w:abstractNum w:abstractNumId="19" w15:restartNumberingAfterBreak="0">
+  <w:abstractNum w:abstractNumId="21" w15:restartNumberingAfterBreak="0">
     <w:nsid w:val="5FDA67AB"/>
     <w:multiLevelType w:val="hybridMultilevel"/>
     <w:tmpl w:val="68EE05D8"/>
@@ -3553,7 +6658,96 @@
       </w:pPr>
     </w:lvl>
   </w:abstractNum>
-  <w:abstractNum w:abstractNumId="20" w15:restartNumberingAfterBreak="0">
+  <w:abstractNum w:abstractNumId="22" w15:restartNumberingAfterBreak="0">
+    <w:nsid w:val="61B94B5C"/>
+    <w:multiLevelType w:val="hybridMultilevel"/>
+    <w:tmpl w:val="2C2C03A6"/>
+    <w:lvl w:ilvl="0" w:tplc="213C44F0">
+      <w:start w:val="1"/>
+      <w:numFmt w:val="lowerLetter"/>
+      <w:lvlText w:val="(%1)"/>
+      <w:lvlJc w:val="left"/>
+      <w:pPr>
+        <w:ind w:left="780" w:hanging="360"/>
+      </w:pPr>
+      <w:rPr>
+        <w:rFonts w:hint="default"/>
+      </w:rPr>
+    </w:lvl>
+    <w:lvl w:ilvl="1" w:tplc="04090019" w:tentative="1">
+      <w:start w:val="1"/>
+      <w:numFmt w:val="lowerLetter"/>
+      <w:lvlText w:val="%2)"/>
+      <w:lvlJc w:val="left"/>
+      <w:pPr>
+        <w:ind w:left="1260" w:hanging="420"/>
+      </w:pPr>
+    </w:lvl>
+    <w:lvl w:ilvl="2" w:tplc="0409001B" w:tentative="1">
+      <w:start w:val="1"/>
+      <w:numFmt w:val="lowerRoman"/>
+      <w:lvlText w:val="%3."/>
+      <w:lvlJc w:val="right"/>
+      <w:pPr>
+        <w:ind w:left="1680" w:hanging="420"/>
+      </w:pPr>
+    </w:lvl>
+    <w:lvl w:ilvl="3" w:tplc="0409000F" w:tentative="1">
+      <w:start w:val="1"/>
+      <w:numFmt w:val="decimal"/>
+      <w:lvlText w:val="%4."/>
+      <w:lvlJc w:val="left"/>
+      <w:pPr>
+        <w:ind w:left="2100" w:hanging="420"/>
+      </w:pPr>
+    </w:lvl>
+    <w:lvl w:ilvl="4" w:tplc="04090019" w:tentative="1">
+      <w:start w:val="1"/>
+      <w:numFmt w:val="lowerLetter"/>
+      <w:lvlText w:val="%5)"/>
+      <w:lvlJc w:val="left"/>
+      <w:pPr>
+        <w:ind w:left="2520" w:hanging="420"/>
+      </w:pPr>
+    </w:lvl>
+    <w:lvl w:ilvl="5" w:tplc="0409001B" w:tentative="1">
+      <w:start w:val="1"/>
+      <w:numFmt w:val="lowerRoman"/>
+      <w:lvlText w:val="%6."/>
+      <w:lvlJc w:val="right"/>
+      <w:pPr>
+        <w:ind w:left="2940" w:hanging="420"/>
+      </w:pPr>
+    </w:lvl>
+    <w:lvl w:ilvl="6" w:tplc="0409000F" w:tentative="1">
+      <w:start w:val="1"/>
+      <w:numFmt w:val="decimal"/>
+      <w:lvlText w:val="%7."/>
+      <w:lvlJc w:val="left"/>
+      <w:pPr>
+        <w:ind w:left="3360" w:hanging="420"/>
+      </w:pPr>
+    </w:lvl>
+    <w:lvl w:ilvl="7" w:tplc="04090019" w:tentative="1">
+      <w:start w:val="1"/>
+      <w:numFmt w:val="lowerLetter"/>
+      <w:lvlText w:val="%8)"/>
+      <w:lvlJc w:val="left"/>
+      <w:pPr>
+        <w:ind w:left="3780" w:hanging="420"/>
+      </w:pPr>
+    </w:lvl>
+    <w:lvl w:ilvl="8" w:tplc="0409001B" w:tentative="1">
+      <w:start w:val="1"/>
+      <w:numFmt w:val="lowerRoman"/>
+      <w:lvlText w:val="%9."/>
+      <w:lvlJc w:val="right"/>
+      <w:pPr>
+        <w:ind w:left="4200" w:hanging="420"/>
+      </w:pPr>
+    </w:lvl>
+  </w:abstractNum>
+  <w:abstractNum w:abstractNumId="23" w15:restartNumberingAfterBreak="0">
     <w:nsid w:val="62FD3E97"/>
     <w:multiLevelType w:val="hybridMultilevel"/>
     <w:tmpl w:val="D842D39E"/>
@@ -3642,7 +6836,7 @@
       </w:pPr>
     </w:lvl>
   </w:abstractNum>
-  <w:abstractNum w:abstractNumId="21" w15:restartNumberingAfterBreak="0">
+  <w:abstractNum w:abstractNumId="24" w15:restartNumberingAfterBreak="0">
     <w:nsid w:val="63307F76"/>
     <w:multiLevelType w:val="hybridMultilevel"/>
     <w:tmpl w:val="B92C6990"/>
@@ -3731,7 +6925,96 @@
       </w:pPr>
     </w:lvl>
   </w:abstractNum>
-  <w:abstractNum w:abstractNumId="22" w15:restartNumberingAfterBreak="0">
+  <w:abstractNum w:abstractNumId="25" w15:restartNumberingAfterBreak="0">
+    <w:nsid w:val="64C1193D"/>
+    <w:multiLevelType w:val="hybridMultilevel"/>
+    <w:tmpl w:val="C66A4C28"/>
+    <w:lvl w:ilvl="0" w:tplc="E9A4F0C8">
+      <w:start w:val="1"/>
+      <w:numFmt w:val="decimal"/>
+      <w:lvlText w:val="(%1)"/>
+      <w:lvlJc w:val="left"/>
+      <w:pPr>
+        <w:ind w:left="780" w:hanging="360"/>
+      </w:pPr>
+      <w:rPr>
+        <w:rFonts w:hint="default"/>
+      </w:rPr>
+    </w:lvl>
+    <w:lvl w:ilvl="1" w:tplc="04090019" w:tentative="1">
+      <w:start w:val="1"/>
+      <w:numFmt w:val="lowerLetter"/>
+      <w:lvlText w:val="%2)"/>
+      <w:lvlJc w:val="left"/>
+      <w:pPr>
+        <w:ind w:left="1260" w:hanging="420"/>
+      </w:pPr>
+    </w:lvl>
+    <w:lvl w:ilvl="2" w:tplc="0409001B" w:tentative="1">
+      <w:start w:val="1"/>
+      <w:numFmt w:val="lowerRoman"/>
+      <w:lvlText w:val="%3."/>
+      <w:lvlJc w:val="right"/>
+      <w:pPr>
+        <w:ind w:left="1680" w:hanging="420"/>
+      </w:pPr>
+    </w:lvl>
+    <w:lvl w:ilvl="3" w:tplc="0409000F" w:tentative="1">
+      <w:start w:val="1"/>
+      <w:numFmt w:val="decimal"/>
+      <w:lvlText w:val="%4."/>
+      <w:lvlJc w:val="left"/>
+      <w:pPr>
+        <w:ind w:left="2100" w:hanging="420"/>
+      </w:pPr>
+    </w:lvl>
+    <w:lvl w:ilvl="4" w:tplc="04090019" w:tentative="1">
+      <w:start w:val="1"/>
+      <w:numFmt w:val="lowerLetter"/>
+      <w:lvlText w:val="%5)"/>
+      <w:lvlJc w:val="left"/>
+      <w:pPr>
+        <w:ind w:left="2520" w:hanging="420"/>
+      </w:pPr>
+    </w:lvl>
+    <w:lvl w:ilvl="5" w:tplc="0409001B" w:tentative="1">
+      <w:start w:val="1"/>
+      <w:numFmt w:val="lowerRoman"/>
+      <w:lvlText w:val="%6."/>
+      <w:lvlJc w:val="right"/>
+      <w:pPr>
+        <w:ind w:left="2940" w:hanging="420"/>
+      </w:pPr>
+    </w:lvl>
+    <w:lvl w:ilvl="6" w:tplc="0409000F" w:tentative="1">
+      <w:start w:val="1"/>
+      <w:numFmt w:val="decimal"/>
+      <w:lvlText w:val="%7."/>
+      <w:lvlJc w:val="left"/>
+      <w:pPr>
+        <w:ind w:left="3360" w:hanging="420"/>
+      </w:pPr>
+    </w:lvl>
+    <w:lvl w:ilvl="7" w:tplc="04090019" w:tentative="1">
+      <w:start w:val="1"/>
+      <w:numFmt w:val="lowerLetter"/>
+      <w:lvlText w:val="%8)"/>
+      <w:lvlJc w:val="left"/>
+      <w:pPr>
+        <w:ind w:left="3780" w:hanging="420"/>
+      </w:pPr>
+    </w:lvl>
+    <w:lvl w:ilvl="8" w:tplc="0409001B" w:tentative="1">
+      <w:start w:val="1"/>
+      <w:numFmt w:val="lowerRoman"/>
+      <w:lvlText w:val="%9."/>
+      <w:lvlJc w:val="right"/>
+      <w:pPr>
+        <w:ind w:left="4200" w:hanging="420"/>
+      </w:pPr>
+    </w:lvl>
+  </w:abstractNum>
+  <w:abstractNum w:abstractNumId="26" w15:restartNumberingAfterBreak="0">
     <w:nsid w:val="78A473D9"/>
     <w:multiLevelType w:val="hybridMultilevel"/>
     <w:tmpl w:val="D2383B04"/>
@@ -3820,7 +7103,7 @@
       </w:pPr>
     </w:lvl>
   </w:abstractNum>
-  <w:abstractNum w:abstractNumId="23" w15:restartNumberingAfterBreak="0">
+  <w:abstractNum w:abstractNumId="27" w15:restartNumberingAfterBreak="0">
     <w:nsid w:val="7CA110A9"/>
     <w:multiLevelType w:val="hybridMultilevel"/>
     <w:tmpl w:val="9AAAEA38"/>
@@ -3909,7 +7192,7 @@
       </w:pPr>
     </w:lvl>
   </w:abstractNum>
-  <w:abstractNum w:abstractNumId="24" w15:restartNumberingAfterBreak="0">
+  <w:abstractNum w:abstractNumId="28" w15:restartNumberingAfterBreak="0">
     <w:nsid w:val="7DCC4461"/>
     <w:multiLevelType w:val="hybridMultilevel"/>
     <w:tmpl w:val="B2B8B098"/>
@@ -3999,10 +7282,10 @@
     </w:lvl>
   </w:abstractNum>
   <w:num w:numId="1">
-    <w:abstractNumId w:val="9"/>
+    <w:abstractNumId w:val="11"/>
   </w:num>
   <w:num w:numId="2">
-    <w:abstractNumId w:val="23"/>
+    <w:abstractNumId w:val="27"/>
   </w:num>
   <w:num w:numId="3">
     <w:abstractNumId w:val="0"/>
@@ -4011,67 +7294,79 @@
     <w:abstractNumId w:val="5"/>
   </w:num>
   <w:num w:numId="5">
-    <w:abstractNumId w:val="20"/>
+    <w:abstractNumId w:val="23"/>
   </w:num>
   <w:num w:numId="6">
     <w:abstractNumId w:val="2"/>
   </w:num>
   <w:num w:numId="7">
-    <w:abstractNumId w:val="6"/>
+    <w:abstractNumId w:val="7"/>
   </w:num>
   <w:num w:numId="8">
-    <w:abstractNumId w:val="13"/>
+    <w:abstractNumId w:val="15"/>
   </w:num>
   <w:num w:numId="9">
-    <w:abstractNumId w:val="16"/>
+    <w:abstractNumId w:val="18"/>
   </w:num>
   <w:num w:numId="10">
+    <w:abstractNumId w:val="12"/>
+  </w:num>
+  <w:num w:numId="11">
+    <w:abstractNumId w:val="28"/>
+  </w:num>
+  <w:num w:numId="12">
     <w:abstractNumId w:val="10"/>
   </w:num>
-  <w:num w:numId="11">
-    <w:abstractNumId w:val="24"/>
-  </w:num>
-  <w:num w:numId="12">
-    <w:abstractNumId w:val="8"/>
-  </w:num>
   <w:num w:numId="13">
-    <w:abstractNumId w:val="19"/>
+    <w:abstractNumId w:val="21"/>
   </w:num>
   <w:num w:numId="14">
     <w:abstractNumId w:val="3"/>
   </w:num>
   <w:num w:numId="15">
-    <w:abstractNumId w:val="14"/>
+    <w:abstractNumId w:val="16"/>
   </w:num>
   <w:num w:numId="16">
-    <w:abstractNumId w:val="21"/>
+    <w:abstractNumId w:val="24"/>
   </w:num>
   <w:num w:numId="17">
-    <w:abstractNumId w:val="7"/>
+    <w:abstractNumId w:val="8"/>
   </w:num>
   <w:num w:numId="18">
-    <w:abstractNumId w:val="17"/>
+    <w:abstractNumId w:val="19"/>
   </w:num>
   <w:num w:numId="19">
     <w:abstractNumId w:val="4"/>
   </w:num>
   <w:num w:numId="20">
-    <w:abstractNumId w:val="12"/>
+    <w:abstractNumId w:val="14"/>
   </w:num>
   <w:num w:numId="21">
-    <w:abstractNumId w:val="18"/>
+    <w:abstractNumId w:val="20"/>
   </w:num>
   <w:num w:numId="22">
-    <w:abstractNumId w:val="22"/>
+    <w:abstractNumId w:val="26"/>
   </w:num>
   <w:num w:numId="23">
     <w:abstractNumId w:val="1"/>
   </w:num>
   <w:num w:numId="24">
-    <w:abstractNumId w:val="11"/>
+    <w:abstractNumId w:val="13"/>
   </w:num>
   <w:num w:numId="25">
-    <w:abstractNumId w:val="15"/>
+    <w:abstractNumId w:val="17"/>
+  </w:num>
+  <w:num w:numId="26">
+    <w:abstractNumId w:val="25"/>
+  </w:num>
+  <w:num w:numId="27">
+    <w:abstractNumId w:val="6"/>
+  </w:num>
+  <w:num w:numId="28">
+    <w:abstractNumId w:val="9"/>
+  </w:num>
+  <w:num w:numId="29">
+    <w:abstractNumId w:val="22"/>
   </w:num>
 </w:numbering>
 </file>

</xml_diff>

<commit_message>
fix wrong word in doc
</commit_message>
<xml_diff>
--- a/Chapter-3-DataStructure/doc/RedBlackTree.docx
+++ b/Chapter-3-DataStructure/doc/RedBlackTree.docx
@@ -821,8 +821,10 @@
         <w:rPr>
           <w:rFonts w:ascii="Cambria Math" w:eastAsia="宋体" w:hAnsi="Cambria Math" w:cs="Times New Roman" w:hint="eastAsia"/>
         </w:rPr>
-        <w:t>不经常食用</w:t>
-      </w:r>
+        <w:t>不经常使用</w:t>
+      </w:r>
+      <w:bookmarkStart w:id="0" w:name="_GoBack"/>
+      <w:bookmarkEnd w:id="0"/>
       <w:r>
         <w:rPr>
           <w:rFonts w:ascii="Cambria Math" w:eastAsia="宋体" w:hAnsi="Cambria Math" w:cs="Times New Roman" w:hint="eastAsia"/>
@@ -1027,7 +1029,7 @@
           <v:shape id="_x0000_i1025" type="#_x0000_t75" style="width:278.25pt;height:218.25pt" o:ole="">
             <v:imagedata r:id="rId7" o:title=""/>
           </v:shape>
-          <o:OLEObject Type="Embed" ProgID="Visio.Drawing.15" ShapeID="_x0000_i1025" DrawAspect="Content" ObjectID="_1547818131" r:id="rId8"/>
+          <o:OLEObject Type="Embed" ProgID="Visio.Drawing.15" ShapeID="_x0000_i1025" DrawAspect="Content" ObjectID="_1547817328" r:id="rId8"/>
         </w:object>
       </w:r>
     </w:p>
@@ -1584,7 +1586,7 @@
           <v:shape id="_x0000_i1026" type="#_x0000_t75" style="width:46.15pt;height:96pt" o:ole="">
             <v:imagedata r:id="rId9" o:title=""/>
           </v:shape>
-          <o:OLEObject Type="Embed" ProgID="Visio.Drawing.15" ShapeID="_x0000_i1026" DrawAspect="Content" ObjectID="_1547818132" r:id="rId10"/>
+          <o:OLEObject Type="Embed" ProgID="Visio.Drawing.15" ShapeID="_x0000_i1026" DrawAspect="Content" ObjectID="_1547817329" r:id="rId10"/>
         </w:object>
       </w:r>
     </w:p>
@@ -1782,7 +1784,7 @@
           <v:shape id="_x0000_i1027" type="#_x0000_t75" style="width:66.4pt;height:132.4pt" o:ole="">
             <v:imagedata r:id="rId11" o:title=""/>
           </v:shape>
-          <o:OLEObject Type="Embed" ProgID="Visio.Drawing.15" ShapeID="_x0000_i1027" DrawAspect="Content" ObjectID="_1547818133" r:id="rId12"/>
+          <o:OLEObject Type="Embed" ProgID="Visio.Drawing.15" ShapeID="_x0000_i1027" DrawAspect="Content" ObjectID="_1547817330" r:id="rId12"/>
         </w:object>
       </w:r>
     </w:p>
@@ -2064,7 +2066,6 @@
         <w:t>；</w:t>
       </w:r>
     </w:p>
-    <w:bookmarkStart w:id="0" w:name="_GoBack"/>
     <w:p>
       <w:pPr>
         <w:jc w:val="center"/>
@@ -2077,10 +2078,9 @@
           <v:shape id="_x0000_i1028" type="#_x0000_t75" style="width:229.9pt;height:191.25pt" o:ole="">
             <v:imagedata r:id="rId13" o:title=""/>
           </v:shape>
-          <o:OLEObject Type="Embed" ProgID="Visio.Drawing.15" ShapeID="_x0000_i1028" DrawAspect="Content" ObjectID="_1547818134" r:id="rId14"/>
+          <o:OLEObject Type="Embed" ProgID="Visio.Drawing.15" ShapeID="_x0000_i1028" DrawAspect="Content" ObjectID="_1547817331" r:id="rId14"/>
         </w:object>
       </w:r>
-      <w:bookmarkEnd w:id="0"/>
     </w:p>
     <w:p>
       <w:pPr>
@@ -2462,7 +2462,7 @@
           <v:shape id="_x0000_i1029" type="#_x0000_t75" style="width:4in;height:180pt" o:ole="">
             <v:imagedata r:id="rId15" o:title=""/>
           </v:shape>
-          <o:OLEObject Type="Embed" ProgID="Visio.Drawing.15" ShapeID="_x0000_i1029" DrawAspect="Content" ObjectID="_1547818135" r:id="rId16"/>
+          <o:OLEObject Type="Embed" ProgID="Visio.Drawing.15" ShapeID="_x0000_i1029" DrawAspect="Content" ObjectID="_1547817332" r:id="rId16"/>
         </w:object>
       </w:r>
     </w:p>
@@ -2768,7 +2768,7 @@
           <v:shape id="_x0000_i1030" type="#_x0000_t75" style="width:422.65pt;height:171pt" o:ole="">
             <v:imagedata r:id="rId17" o:title=""/>
           </v:shape>
-          <o:OLEObject Type="Embed" ProgID="Visio.Drawing.15" ShapeID="_x0000_i1030" DrawAspect="Content" ObjectID="_1547818136" r:id="rId18"/>
+          <o:OLEObject Type="Embed" ProgID="Visio.Drawing.15" ShapeID="_x0000_i1030" DrawAspect="Content" ObjectID="_1547817333" r:id="rId18"/>
         </w:object>
       </w:r>
     </w:p>
@@ -3845,7 +3845,7 @@
           <v:shape id="_x0000_i1031" type="#_x0000_t75" style="width:271.9pt;height:159.75pt" o:ole="">
             <v:imagedata r:id="rId19" o:title=""/>
           </v:shape>
-          <o:OLEObject Type="Embed" ProgID="Visio.Drawing.15" ShapeID="_x0000_i1031" DrawAspect="Content" ObjectID="_1547818137" r:id="rId20"/>
+          <o:OLEObject Type="Embed" ProgID="Visio.Drawing.15" ShapeID="_x0000_i1031" DrawAspect="Content" ObjectID="_1547817334" r:id="rId20"/>
         </w:object>
       </w:r>
     </w:p>
@@ -4142,10 +4142,10 @@
       </w:pPr>
       <w:r>
         <w:object w:dxaOrig="3225" w:dyaOrig="2131">
-          <v:shape id="_x0000_i1034" type="#_x0000_t75" style="width:116.25pt;height:76.5pt" o:ole="">
+          <v:shape id="_x0000_i1032" type="#_x0000_t75" style="width:116.25pt;height:76.5pt" o:ole="">
             <v:imagedata r:id="rId21" o:title=""/>
           </v:shape>
-          <o:OLEObject Type="Embed" ProgID="Visio.Drawing.15" ShapeID="_x0000_i1034" DrawAspect="Content" ObjectID="_1547818138" r:id="rId22"/>
+          <o:OLEObject Type="Embed" ProgID="Visio.Drawing.15" ShapeID="_x0000_i1032" DrawAspect="Content" ObjectID="_1547817335" r:id="rId22"/>
         </w:object>
       </w:r>
     </w:p>
@@ -4659,7 +4659,7 @@
           <v:shape id="_x0000_i1033" type="#_x0000_t75" style="width:409.15pt;height:175.15pt" o:ole="">
             <v:imagedata r:id="rId23" o:title=""/>
           </v:shape>
-          <o:OLEObject Type="Embed" ProgID="Visio.Drawing.15" ShapeID="_x0000_i1033" DrawAspect="Content" ObjectID="_1547818139" r:id="rId24"/>
+          <o:OLEObject Type="Embed" ProgID="Visio.Drawing.15" ShapeID="_x0000_i1033" DrawAspect="Content" ObjectID="_1547817336" r:id="rId24"/>
         </w:object>
       </w:r>
     </w:p>
@@ -4915,15 +4915,15 @@
       <w:pPr>
         <w:jc w:val="center"/>
         <w:rPr>
-          <w:rFonts w:ascii="Cambria Math" w:eastAsia="宋体" w:hAnsi="Cambria Math" w:cs="Times New Roman" w:hint="eastAsia"/>
+          <w:rFonts w:ascii="Cambria Math" w:eastAsia="宋体" w:hAnsi="Cambria Math" w:cs="Times New Roman"/>
         </w:rPr>
       </w:pPr>
       <w:r>
         <w:object w:dxaOrig="6990" w:dyaOrig="4051">
-          <v:shape id="_x0000_i1041" type="#_x0000_t75" style="width:233.25pt;height:135pt" o:ole="">
+          <v:shape id="_x0000_i1034" type="#_x0000_t75" style="width:233.25pt;height:135pt" o:ole="">
             <v:imagedata r:id="rId25" o:title=""/>
           </v:shape>
-          <o:OLEObject Type="Embed" ProgID="Visio.Drawing.15" ShapeID="_x0000_i1041" DrawAspect="Content" ObjectID="_1547818140" r:id="rId26"/>
+          <o:OLEObject Type="Embed" ProgID="Visio.Drawing.15" ShapeID="_x0000_i1034" DrawAspect="Content" ObjectID="_1547817337" r:id="rId26"/>
         </w:object>
       </w:r>
     </w:p>
@@ -5095,15 +5095,15 @@
       <w:pPr>
         <w:jc w:val="center"/>
         <w:rPr>
-          <w:rFonts w:ascii="Cambria Math" w:eastAsia="宋体" w:hAnsi="Cambria Math" w:cs="Times New Roman" w:hint="eastAsia"/>
+          <w:rFonts w:ascii="Cambria Math" w:eastAsia="宋体" w:hAnsi="Cambria Math" w:cs="Times New Roman"/>
         </w:rPr>
       </w:pPr>
       <w:r>
         <w:object w:dxaOrig="6961" w:dyaOrig="4035">
-          <v:shape id="_x0000_i1044" type="#_x0000_t75" style="width:229.9pt;height:133.15pt" o:ole="">
+          <v:shape id="_x0000_i1035" type="#_x0000_t75" style="width:229.9pt;height:133.15pt" o:ole="">
             <v:imagedata r:id="rId27" o:title=""/>
           </v:shape>
-          <o:OLEObject Type="Embed" ProgID="Visio.Drawing.15" ShapeID="_x0000_i1044" DrawAspect="Content" ObjectID="_1547818141" r:id="rId28"/>
+          <o:OLEObject Type="Embed" ProgID="Visio.Drawing.15" ShapeID="_x0000_i1035" DrawAspect="Content" ObjectID="_1547817338" r:id="rId28"/>
         </w:object>
       </w:r>
     </w:p>
@@ -5424,10 +5424,10 @@
       </w:pPr>
       <w:r>
         <w:object w:dxaOrig="14130" w:dyaOrig="6736">
-          <v:shape id="_x0000_i1050" type="#_x0000_t75" style="width:413.25pt;height:196.9pt" o:ole="">
+          <v:shape id="_x0000_i1036" type="#_x0000_t75" style="width:413.25pt;height:196.9pt" o:ole="">
             <v:imagedata r:id="rId29" o:title=""/>
           </v:shape>
-          <o:OLEObject Type="Embed" ProgID="Visio.Drawing.15" ShapeID="_x0000_i1050" DrawAspect="Content" ObjectID="_1547818142" r:id="rId30"/>
+          <o:OLEObject Type="Embed" ProgID="Visio.Drawing.15" ShapeID="_x0000_i1036" DrawAspect="Content" ObjectID="_1547817339" r:id="rId30"/>
         </w:object>
       </w:r>
     </w:p>
@@ -5641,15 +5641,15 @@
       <w:pPr>
         <w:jc w:val="center"/>
         <w:rPr>
-          <w:rFonts w:ascii="Cambria Math" w:eastAsia="宋体" w:hAnsi="Cambria Math" w:cs="Times New Roman" w:hint="eastAsia"/>
+          <w:rFonts w:ascii="Cambria Math" w:eastAsia="宋体" w:hAnsi="Cambria Math" w:cs="Times New Roman"/>
         </w:rPr>
       </w:pPr>
       <w:r>
         <w:object w:dxaOrig="12840" w:dyaOrig="5266">
-          <v:shape id="_x0000_i1053" type="#_x0000_t75" style="width:411.4pt;height:168.75pt" o:ole="">
+          <v:shape id="_x0000_i1037" type="#_x0000_t75" style="width:411.4pt;height:168.75pt" o:ole="">
             <v:imagedata r:id="rId31" o:title=""/>
           </v:shape>
-          <o:OLEObject Type="Embed" ProgID="Visio.Drawing.15" ShapeID="_x0000_i1053" DrawAspect="Content" ObjectID="_1547818143" r:id="rId32"/>
+          <o:OLEObject Type="Embed" ProgID="Visio.Drawing.15" ShapeID="_x0000_i1037" DrawAspect="Content" ObjectID="_1547817340" r:id="rId32"/>
         </w:object>
       </w:r>
     </w:p>

</xml_diff>